<commit_message>
Updated Inc 1 doc
</commit_message>
<xml_diff>
--- a/Documentation/Increment 1.docx
+++ b/Documentation/Increment 1.docx
@@ -108,6 +108,35 @@
     <w:p>
       <w:pPr>
         <w:pStyle w:val="ListParagraph"/>
+        <w:numPr>
+          <w:ilvl w:val="1"/>
+          <w:numId w:val="1"/>
+        </w:numPr>
+        <w:rPr>
+          <w:rFonts w:ascii="Times New Roman" w:hAnsi="Times New Roman" w:cs="Times New Roman"/>
+        </w:rPr>
+      </w:pPr>
+      <w:hyperlink r:id="rId7" w:history="1">
+        <w:r>
+          <w:rPr>
+            <w:rStyle w:val="Hyperlink"/>
+            <w:rFonts w:ascii="Times New Roman" w:hAnsi="Times New Roman" w:cs="Times New Roman"/>
+          </w:rPr>
+          <w:t>https://github.com/camlecuyer/CS5551_Team_11_Project</w:t>
+        </w:r>
+      </w:hyperlink>
+      <w:r>
+        <w:rPr>
+          <w:rFonts w:ascii="Times New Roman" w:hAnsi="Times New Roman" w:cs="Times New Roman"/>
+        </w:rPr>
+        <w:t xml:space="preserve"> </w:t>
+      </w:r>
+      <w:bookmarkStart w:id="0" w:name="_GoBack"/>
+      <w:bookmarkEnd w:id="0"/>
+    </w:p>
+    <w:p>
+      <w:pPr>
+        <w:pStyle w:val="ListParagraph"/>
         <w:ind w:left="1440"/>
         <w:rPr>
           <w:rFonts w:ascii="Times New Roman" w:hAnsi="Times New Roman" w:cs="Times New Roman"/>
@@ -374,8 +403,6 @@
         </w:rPr>
         <w:t>user’s</w:t>
       </w:r>
-      <w:bookmarkStart w:id="0" w:name="_GoBack"/>
-      <w:bookmarkEnd w:id="0"/>
       <w:r>
         <w:rPr>
           <w:rFonts w:ascii="Times New Roman" w:hAnsi="Times New Roman" w:cs="Times New Roman"/>
@@ -868,6 +895,7 @@
         <w:rPr>
           <w:rFonts w:ascii="Times New Roman" w:hAnsi="Times New Roman" w:cs="Times New Roman"/>
         </w:rPr>
+        <w:lastRenderedPageBreak/>
         <w:t>IKEA place: Furniture placement app</w:t>
       </w:r>
     </w:p>
@@ -886,7 +914,6 @@
         <w:rPr>
           <w:rFonts w:ascii="Times New Roman" w:hAnsi="Times New Roman" w:cs="Times New Roman"/>
         </w:rPr>
-        <w:lastRenderedPageBreak/>
         <w:t>Amazon Shopping: Furniture placement (iOS), product recognition using camera/barcode, and product search</w:t>
       </w:r>
     </w:p>
@@ -1157,7 +1184,7 @@
         </w:rPr>
         <w:t xml:space="preserve">Google Speech-to-Text: </w:t>
       </w:r>
-      <w:hyperlink r:id="rId7" w:history="1">
+      <w:hyperlink r:id="rId8" w:history="1">
         <w:r>
           <w:rPr>
             <w:rStyle w:val="Hyperlink"/>
@@ -1225,7 +1252,7 @@
                     </pic:cNvPicPr>
                   </pic:nvPicPr>
                   <pic:blipFill>
-                    <a:blip r:embed="rId8" cstate="print">
+                    <a:blip r:embed="rId9" cstate="print">
                       <a:extLst>
                         <a:ext uri="{28A0092B-C50C-407E-A947-70E740481C1C}">
                           <a14:useLocalDpi xmlns:a14="http://schemas.microsoft.com/office/drawing/2010/main" val="0"/>
@@ -1287,7 +1314,7 @@
                     </pic:cNvPicPr>
                   </pic:nvPicPr>
                   <pic:blipFill>
-                    <a:blip r:embed="rId9" cstate="print">
+                    <a:blip r:embed="rId10" cstate="print">
                       <a:extLst>
                         <a:ext uri="{28A0092B-C50C-407E-A947-70E740481C1C}">
                           <a14:useLocalDpi xmlns:a14="http://schemas.microsoft.com/office/drawing/2010/main" val="0"/>
@@ -1348,7 +1375,7 @@
                     </pic:cNvPicPr>
                   </pic:nvPicPr>
                   <pic:blipFill>
-                    <a:blip r:embed="rId10" cstate="print">
+                    <a:blip r:embed="rId11" cstate="print">
                       <a:extLst>
                         <a:ext uri="{28A0092B-C50C-407E-A947-70E740481C1C}">
                           <a14:useLocalDpi xmlns:a14="http://schemas.microsoft.com/office/drawing/2010/main" val="0"/>
@@ -1410,7 +1437,7 @@
                     </pic:cNvPicPr>
                   </pic:nvPicPr>
                   <pic:blipFill>
-                    <a:blip r:embed="rId11" cstate="print">
+                    <a:blip r:embed="rId12" cstate="print">
                       <a:extLst>
                         <a:ext uri="{28A0092B-C50C-407E-A947-70E740481C1C}">
                           <a14:useLocalDpi xmlns:a14="http://schemas.microsoft.com/office/drawing/2010/main" val="0"/>
@@ -1471,7 +1498,7 @@
                     </pic:cNvPicPr>
                   </pic:nvPicPr>
                   <pic:blipFill>
-                    <a:blip r:embed="rId12" cstate="print">
+                    <a:blip r:embed="rId13" cstate="print">
                       <a:extLst>
                         <a:ext uri="{28A0092B-C50C-407E-A947-70E740481C1C}">
                           <a14:useLocalDpi xmlns:a14="http://schemas.microsoft.com/office/drawing/2010/main" val="0"/>
@@ -1533,7 +1560,7 @@
                     </pic:cNvPicPr>
                   </pic:nvPicPr>
                   <pic:blipFill>
-                    <a:blip r:embed="rId13" cstate="print">
+                    <a:blip r:embed="rId14" cstate="print">
                       <a:extLst>
                         <a:ext uri="{28A0092B-C50C-407E-A947-70E740481C1C}">
                           <a14:useLocalDpi xmlns:a14="http://schemas.microsoft.com/office/drawing/2010/main" val="0"/>
@@ -1665,7 +1692,7 @@
           <w:b/>
         </w:rPr>
       </w:pPr>
-      <w:hyperlink r:id="rId14" w:history="1">
+      <w:hyperlink r:id="rId15" w:anchor="demo" w:history="1">
         <w:r>
           <w:rPr>
             <w:rStyle w:val="Hyperlink"/>
@@ -1686,7 +1713,7 @@
           <w:rFonts w:ascii="Times New Roman" w:hAnsi="Times New Roman" w:cs="Times New Roman"/>
         </w:rPr>
       </w:pPr>
-      <w:hyperlink r:id="rId15" w:history="1">
+      <w:hyperlink r:id="rId16" w:history="1">
         <w:r>
           <w:rPr>
             <w:rFonts w:ascii="Times New Roman" w:hAnsi="Times New Roman" w:cs="Times New Roman"/>
@@ -1707,7 +1734,7 @@
           <w:rFonts w:ascii="Times New Roman" w:hAnsi="Times New Roman" w:cs="Times New Roman"/>
         </w:rPr>
       </w:pPr>
-      <w:hyperlink r:id="rId16" w:history="1">
+      <w:hyperlink r:id="rId17" w:history="1">
         <w:r>
           <w:rPr>
             <w:rStyle w:val="Hyperlink"/>
@@ -1801,7 +1828,7 @@
         </w:rPr>
         <w:t xml:space="preserve">Walmart API: </w:t>
       </w:r>
-      <w:hyperlink r:id="rId17" w:history="1">
+      <w:hyperlink r:id="rId18" w:history="1">
         <w:r>
           <w:rPr>
             <w:rStyle w:val="Hyperlink"/>
@@ -1828,7 +1855,7 @@
         </w:rPr>
         <w:t xml:space="preserve">Macy’s API: </w:t>
       </w:r>
-      <w:hyperlink r:id="rId18" w:history="1">
+      <w:hyperlink r:id="rId19" w:history="1">
         <w:r>
           <w:rPr>
             <w:rStyle w:val="Hyperlink"/>
@@ -1944,7 +1971,7 @@
                     </pic:cNvPicPr>
                   </pic:nvPicPr>
                   <pic:blipFill>
-                    <a:blip r:embed="rId19" cstate="print">
+                    <a:blip r:embed="rId20" cstate="print">
                       <a:extLst>
                         <a:ext uri="{28A0092B-C50C-407E-A947-70E740481C1C}">
                           <a14:useLocalDpi xmlns:a14="http://schemas.microsoft.com/office/drawing/2010/main" val="0"/>
@@ -1998,7 +2025,7 @@
                     </pic:cNvPicPr>
                   </pic:nvPicPr>
                   <pic:blipFill>
-                    <a:blip r:embed="rId20">
+                    <a:blip r:embed="rId21">
                       <a:extLst>
                         <a:ext uri="{28A0092B-C50C-407E-A947-70E740481C1C}">
                           <a14:useLocalDpi xmlns:a14="http://schemas.microsoft.com/office/drawing/2010/main" val="0"/>
@@ -2086,7 +2113,7 @@
                     </pic:cNvPicPr>
                   </pic:nvPicPr>
                   <pic:blipFill>
-                    <a:blip r:embed="rId21">
+                    <a:blip r:embed="rId22">
                       <a:extLst>
                         <a:ext uri="{28A0092B-C50C-407E-A947-70E740481C1C}">
                           <a14:useLocalDpi xmlns:a14="http://schemas.microsoft.com/office/drawing/2010/main" val="0"/>
@@ -2150,7 +2177,7 @@
                     </pic:cNvPicPr>
                   </pic:nvPicPr>
                   <pic:blipFill>
-                    <a:blip r:embed="rId22">
+                    <a:blip r:embed="rId23">
                       <a:extLst>
                         <a:ext uri="{28A0092B-C50C-407E-A947-70E740481C1C}">
                           <a14:useLocalDpi xmlns:a14="http://schemas.microsoft.com/office/drawing/2010/main" val="0"/>
@@ -2527,23 +2554,7 @@
                 <w:sz w:val="22"/>
                 <w:szCs w:val="22"/>
               </w:rPr>
-              <w:t xml:space="preserve">The API should detect skin color </w:t>
-            </w:r>
-            <w:r>
-              <w:rPr>
-                <w:rFonts w:cs="Times New Roman"/>
-                <w:sz w:val="22"/>
-                <w:szCs w:val="22"/>
-              </w:rPr>
-              <w:t>of given</w:t>
-            </w:r>
-            <w:r>
-              <w:rPr>
-                <w:rFonts w:cs="Times New Roman"/>
-                <w:sz w:val="22"/>
-                <w:szCs w:val="22"/>
-              </w:rPr>
-              <w:t xml:space="preserve"> image</w:t>
+              <w:t>The API should detect skin color of given image</w:t>
             </w:r>
           </w:p>
         </w:tc>
@@ -2576,23 +2587,7 @@
                 <w:sz w:val="22"/>
                 <w:szCs w:val="22"/>
               </w:rPr>
-              <w:t>A</w:t>
-            </w:r>
-            <w:r>
-              <w:rPr>
-                <w:rFonts w:cs="Times New Roman"/>
-                <w:sz w:val="22"/>
-                <w:szCs w:val="22"/>
-              </w:rPr>
-              <w:t xml:space="preserve">PI </w:t>
-            </w:r>
-            <w:r>
-              <w:rPr>
-                <w:rFonts w:cs="Times New Roman"/>
-                <w:sz w:val="22"/>
-                <w:szCs w:val="22"/>
-              </w:rPr>
-              <w:t>must work</w:t>
+              <w:t>API must work</w:t>
             </w:r>
           </w:p>
         </w:tc>
@@ -2753,23 +2748,7 @@
                 <w:sz w:val="22"/>
                 <w:szCs w:val="22"/>
               </w:rPr>
-              <w:t xml:space="preserve"> Exact </w:t>
-            </w:r>
-            <w:r>
-              <w:rPr>
-                <w:rFonts w:cs="Times New Roman"/>
-                <w:sz w:val="22"/>
-                <w:szCs w:val="22"/>
-              </w:rPr>
-              <w:t>BMI</w:t>
-            </w:r>
-            <w:r>
-              <w:rPr>
-                <w:rFonts w:cs="Times New Roman"/>
-                <w:sz w:val="22"/>
-                <w:szCs w:val="22"/>
-              </w:rPr>
-              <w:t xml:space="preserve"> of a person is calculated</w:t>
+              <w:t xml:space="preserve"> Exact BMI of a person is calculated</w:t>
             </w:r>
           </w:p>
         </w:tc>
@@ -2944,7 +2923,7 @@
                     </pic:cNvPicPr>
                   </pic:nvPicPr>
                   <pic:blipFill>
-                    <a:blip r:embed="rId23" cstate="print">
+                    <a:blip r:embed="rId24" cstate="print">
                       <a:extLst>
                         <a:ext uri="{28A0092B-C50C-407E-A947-70E740481C1C}">
                           <a14:useLocalDpi xmlns:a14="http://schemas.microsoft.com/office/drawing/2010/main" val="0"/>
@@ -2998,7 +2977,7 @@
                     </pic:cNvPicPr>
                   </pic:nvPicPr>
                   <pic:blipFill>
-                    <a:blip r:embed="rId24" cstate="print">
+                    <a:blip r:embed="rId25" cstate="print">
                       <a:extLst>
                         <a:ext uri="{28A0092B-C50C-407E-A947-70E740481C1C}">
                           <a14:useLocalDpi xmlns:a14="http://schemas.microsoft.com/office/drawing/2010/main" val="0"/>
@@ -3072,7 +3051,7 @@
                     <pic:cNvPicPr/>
                   </pic:nvPicPr>
                   <pic:blipFill>
-                    <a:blip r:embed="rId25" cstate="print">
+                    <a:blip r:embed="rId26" cstate="print">
                       <a:alphaModFix/>
                       <a:lum/>
                     </a:blip>
@@ -3104,37 +3083,7 @@
           <w:sz w:val="22"/>
           <w:szCs w:val="22"/>
         </w:rPr>
-        <w:t xml:space="preserve">Sample Code snippet of </w:t>
-      </w:r>
-      <w:r>
-        <w:rPr>
-          <w:rFonts w:cs="Times New Roman"/>
-          <w:bCs/>
-          <w:color w:val="000000"/>
-          <w:sz w:val="22"/>
-          <w:szCs w:val="22"/>
-        </w:rPr>
-        <w:t>B</w:t>
-      </w:r>
-      <w:r>
-        <w:rPr>
-          <w:rFonts w:cs="Times New Roman"/>
-          <w:bCs/>
-          <w:color w:val="000000"/>
-          <w:sz w:val="22"/>
-          <w:szCs w:val="22"/>
-        </w:rPr>
-        <w:t xml:space="preserve">etaface </w:t>
-      </w:r>
-      <w:r>
-        <w:rPr>
-          <w:rFonts w:cs="Times New Roman"/>
-          <w:bCs/>
-          <w:color w:val="000000"/>
-          <w:sz w:val="22"/>
-          <w:szCs w:val="22"/>
-        </w:rPr>
-        <w:t>API</w:t>
+        <w:t>Sample Code snippet of Betaface API</w:t>
       </w:r>
     </w:p>
     <w:p>
@@ -3219,7 +3168,7 @@
                     <pic:cNvPicPr/>
                   </pic:nvPicPr>
                   <pic:blipFill>
-                    <a:blip r:embed="rId26" cstate="print">
+                    <a:blip r:embed="rId27" cstate="print">
                       <a:alphaModFix/>
                       <a:lum/>
                     </a:blip>
@@ -3288,7 +3237,7 @@
                     <pic:cNvPicPr/>
                   </pic:nvPicPr>
                   <pic:blipFill>
-                    <a:blip r:embed="rId27" cstate="print">
+                    <a:blip r:embed="rId28" cstate="print">
                       <a:alphaModFix/>
                       <a:lum/>
                     </a:blip>
@@ -3323,28 +3272,7 @@
           <w:rFonts w:ascii="Times New Roman" w:hAnsi="Times New Roman" w:cs="Times New Roman"/>
           <w:bCs/>
         </w:rPr>
-        <w:t>O</w:t>
-      </w:r>
-      <w:r>
-        <w:rPr>
-          <w:rFonts w:ascii="Times New Roman" w:hAnsi="Times New Roman" w:cs="Times New Roman"/>
-          <w:bCs/>
-        </w:rPr>
-        <w:t xml:space="preserve">utput of </w:t>
-      </w:r>
-      <w:r>
-        <w:rPr>
-          <w:rFonts w:ascii="Times New Roman" w:hAnsi="Times New Roman" w:cs="Times New Roman"/>
-          <w:bCs/>
-        </w:rPr>
-        <w:t>BMI</w:t>
-      </w:r>
-      <w:r>
-        <w:rPr>
-          <w:rFonts w:ascii="Times New Roman" w:hAnsi="Times New Roman" w:cs="Times New Roman"/>
-          <w:bCs/>
-        </w:rPr>
-        <w:t xml:space="preserve"> code</w:t>
+        <w:t>Output of BMI code</w:t>
       </w:r>
       <w:r>
         <w:rPr>
@@ -3604,7 +3532,30 @@
           <w:sz w:val="22"/>
           <w:szCs w:val="22"/>
         </w:rPr>
-        <w:t xml:space="preserve">Betaface API is a face detection and face recognition web service. It can scan uploaded image files or image URLs, find </w:t>
+        <w:t>Betaface API is a face detection and face recognition web service. It can scan uploaded image files or image URLs, find faces, and analyze them. API also provides verification (faces comparison) and identification (faces search) services, as well able to maintain multiple user-defined recognition databases (namespaces).</w:t>
+      </w:r>
+    </w:p>
+    <w:p>
+      <w:pPr>
+        <w:pStyle w:val="Standard"/>
+        <w:numPr>
+          <w:ilvl w:val="4"/>
+          <w:numId w:val="3"/>
+        </w:numPr>
+        <w:rPr>
+          <w:rFonts w:cs="Times New Roman"/>
+          <w:sz w:val="22"/>
+          <w:szCs w:val="22"/>
+        </w:rPr>
+      </w:pPr>
+      <w:r>
+        <w:rPr>
+          <w:rFonts w:cs="Times New Roman"/>
+          <w:bCs/>
+          <w:sz w:val="22"/>
+          <w:szCs w:val="22"/>
+        </w:rPr>
+        <w:t xml:space="preserve">This API helps us to estimate </w:t>
       </w:r>
       <w:r>
         <w:rPr>
@@ -3614,24 +3565,14 @@
           <w:sz w:val="22"/>
           <w:szCs w:val="22"/>
         </w:rPr>
-        <w:t>faces,</w:t>
-      </w:r>
-      <w:r>
-        <w:rPr>
-          <w:rFonts w:cs="Times New Roman"/>
-          <w:bCs/>
-          <w:color w:val="000000"/>
-          <w:sz w:val="22"/>
-          <w:szCs w:val="22"/>
-        </w:rPr>
-        <w:t xml:space="preserve"> and analyze them. API also provides verification (faces comparison) and identification (faces search) services, as well able to maintain multiple user-defined recognition databases (namespaces).</w:t>
+        <w:t>gender, age, ethnicity, emotion (smile/neutral), eyes, skin color, clothes and background colors etc.</w:t>
       </w:r>
     </w:p>
     <w:p>
       <w:pPr>
         <w:pStyle w:val="Standard"/>
         <w:numPr>
-          <w:ilvl w:val="4"/>
+          <w:ilvl w:val="2"/>
           <w:numId w:val="3"/>
         </w:numPr>
         <w:rPr>
@@ -3647,8 +3588,276 @@
           <w:sz w:val="22"/>
           <w:szCs w:val="22"/>
         </w:rPr>
-        <w:t xml:space="preserve">This </w:t>
-      </w:r>
+        <w:t>Sneha</w:t>
+      </w:r>
+    </w:p>
+    <w:p>
+      <w:pPr>
+        <w:pStyle w:val="Standard"/>
+        <w:numPr>
+          <w:ilvl w:val="3"/>
+          <w:numId w:val="3"/>
+        </w:numPr>
+        <w:rPr>
+          <w:rFonts w:cs="Times New Roman"/>
+          <w:sz w:val="22"/>
+          <w:szCs w:val="22"/>
+        </w:rPr>
+      </w:pPr>
+      <w:r>
+        <w:rPr>
+          <w:rFonts w:cs="Times New Roman"/>
+          <w:sz w:val="22"/>
+          <w:szCs w:val="22"/>
+        </w:rPr>
+        <w:t>Worked on image search</w:t>
+      </w:r>
+    </w:p>
+    <w:p>
+      <w:pPr>
+        <w:pStyle w:val="Standard"/>
+        <w:numPr>
+          <w:ilvl w:val="3"/>
+          <w:numId w:val="3"/>
+        </w:numPr>
+        <w:rPr>
+          <w:rFonts w:cs="Times New Roman"/>
+          <w:sz w:val="22"/>
+          <w:szCs w:val="22"/>
+        </w:rPr>
+      </w:pPr>
+      <w:r>
+        <w:rPr>
+          <w:rFonts w:cs="Times New Roman"/>
+          <w:sz w:val="22"/>
+          <w:szCs w:val="22"/>
+        </w:rPr>
+        <w:t>Worked on Walmart API</w:t>
+      </w:r>
+    </w:p>
+    <w:p>
+      <w:pPr>
+        <w:pStyle w:val="Standard"/>
+        <w:numPr>
+          <w:ilvl w:val="2"/>
+          <w:numId w:val="3"/>
+        </w:numPr>
+        <w:rPr>
+          <w:rFonts w:cs="Times New Roman"/>
+          <w:sz w:val="22"/>
+          <w:szCs w:val="22"/>
+        </w:rPr>
+      </w:pPr>
+      <w:r>
+        <w:rPr>
+          <w:rFonts w:cs="Times New Roman"/>
+          <w:sz w:val="22"/>
+          <w:szCs w:val="22"/>
+        </w:rPr>
+        <w:t>Cameron</w:t>
+      </w:r>
+    </w:p>
+    <w:p>
+      <w:pPr>
+        <w:pStyle w:val="Standard"/>
+        <w:numPr>
+          <w:ilvl w:val="3"/>
+          <w:numId w:val="3"/>
+        </w:numPr>
+        <w:rPr>
+          <w:rFonts w:cs="Times New Roman"/>
+          <w:sz w:val="22"/>
+          <w:szCs w:val="22"/>
+        </w:rPr>
+      </w:pPr>
+      <w:r>
+        <w:rPr>
+          <w:rFonts w:cs="Times New Roman"/>
+          <w:sz w:val="22"/>
+          <w:szCs w:val="22"/>
+        </w:rPr>
+        <w:t>Worked on Walmart API</w:t>
+      </w:r>
+    </w:p>
+    <w:p>
+      <w:pPr>
+        <w:pStyle w:val="Standard"/>
+        <w:numPr>
+          <w:ilvl w:val="3"/>
+          <w:numId w:val="3"/>
+        </w:numPr>
+        <w:rPr>
+          <w:rFonts w:cs="Times New Roman"/>
+          <w:sz w:val="22"/>
+          <w:szCs w:val="22"/>
+        </w:rPr>
+      </w:pPr>
+      <w:r>
+        <w:rPr>
+          <w:rFonts w:cs="Times New Roman"/>
+          <w:sz w:val="22"/>
+          <w:szCs w:val="22"/>
+        </w:rPr>
+        <w:t>Worked on Amazon API</w:t>
+      </w:r>
+    </w:p>
+    <w:p>
+      <w:pPr>
+        <w:pStyle w:val="Standard"/>
+        <w:numPr>
+          <w:ilvl w:val="3"/>
+          <w:numId w:val="3"/>
+        </w:numPr>
+        <w:rPr>
+          <w:rFonts w:cs="Times New Roman"/>
+          <w:sz w:val="22"/>
+          <w:szCs w:val="22"/>
+        </w:rPr>
+      </w:pPr>
+      <w:r>
+        <w:rPr>
+          <w:rFonts w:cs="Times New Roman"/>
+          <w:sz w:val="22"/>
+          <w:szCs w:val="22"/>
+        </w:rPr>
+        <w:t>Worked on Target API</w:t>
+      </w:r>
+    </w:p>
+    <w:p>
+      <w:pPr>
+        <w:pStyle w:val="Standard"/>
+        <w:numPr>
+          <w:ilvl w:val="3"/>
+          <w:numId w:val="3"/>
+        </w:numPr>
+        <w:rPr>
+          <w:rFonts w:cs="Times New Roman"/>
+          <w:sz w:val="22"/>
+          <w:szCs w:val="22"/>
+        </w:rPr>
+      </w:pPr>
+      <w:r>
+        <w:rPr>
+          <w:rFonts w:cs="Times New Roman"/>
+          <w:sz w:val="22"/>
+          <w:szCs w:val="22"/>
+        </w:rPr>
+        <w:t>Worked on Macy’s API</w:t>
+      </w:r>
+    </w:p>
+    <w:p>
+      <w:pPr>
+        <w:pStyle w:val="Standard"/>
+        <w:numPr>
+          <w:ilvl w:val="3"/>
+          <w:numId w:val="3"/>
+        </w:numPr>
+        <w:rPr>
+          <w:rFonts w:cs="Times New Roman"/>
+          <w:sz w:val="22"/>
+          <w:szCs w:val="22"/>
+        </w:rPr>
+      </w:pPr>
+      <w:r>
+        <w:rPr>
+          <w:rFonts w:cs="Times New Roman"/>
+          <w:sz w:val="22"/>
+          <w:szCs w:val="22"/>
+        </w:rPr>
+        <w:t>Built UI for Android app</w:t>
+      </w:r>
+    </w:p>
+    <w:p>
+      <w:pPr>
+        <w:numPr>
+          <w:ilvl w:val="1"/>
+          <w:numId w:val="3"/>
+        </w:numPr>
+        <w:spacing w:after="0" w:line="240" w:lineRule="auto"/>
+        <w:rPr>
+          <w:rFonts w:ascii="Times New Roman" w:hAnsi="Times New Roman" w:cs="Times New Roman"/>
+          <w:b/>
+        </w:rPr>
+      </w:pPr>
+      <w:r>
+        <w:rPr>
+          <w:rFonts w:ascii="Times New Roman" w:hAnsi="Times New Roman" w:cs="Times New Roman"/>
+          <w:b/>
+        </w:rPr>
+        <w:t xml:space="preserve">Work </w:t>
+      </w:r>
+      <w:r>
+        <w:rPr>
+          <w:rFonts w:ascii="Times New Roman" w:hAnsi="Times New Roman" w:cs="Times New Roman"/>
+          <w:b/>
+        </w:rPr>
+        <w:t>to</w:t>
+      </w:r>
+      <w:r>
+        <w:rPr>
+          <w:rFonts w:ascii="Times New Roman" w:hAnsi="Times New Roman" w:cs="Times New Roman"/>
+          <w:b/>
+        </w:rPr>
+        <w:t xml:space="preserve"> Be </w:t>
+      </w:r>
+      <w:r>
+        <w:rPr>
+          <w:rFonts w:ascii="Times New Roman" w:hAnsi="Times New Roman" w:cs="Times New Roman"/>
+          <w:b/>
+        </w:rPr>
+        <w:t>Completed</w:t>
+      </w:r>
+    </w:p>
+    <w:p>
+      <w:pPr>
+        <w:numPr>
+          <w:ilvl w:val="2"/>
+          <w:numId w:val="3"/>
+        </w:numPr>
+        <w:spacing w:after="0" w:line="240" w:lineRule="auto"/>
+        <w:rPr>
+          <w:rFonts w:ascii="Times New Roman" w:hAnsi="Times New Roman" w:cs="Times New Roman"/>
+        </w:rPr>
+      </w:pPr>
+      <w:r>
+        <w:rPr>
+          <w:rFonts w:ascii="Times New Roman" w:hAnsi="Times New Roman" w:cs="Times New Roman"/>
+        </w:rPr>
+        <w:t>Rothvic</w:t>
+      </w:r>
+    </w:p>
+    <w:p>
+      <w:pPr>
+        <w:numPr>
+          <w:ilvl w:val="3"/>
+          <w:numId w:val="3"/>
+        </w:numPr>
+        <w:spacing w:after="0" w:line="240" w:lineRule="auto"/>
+        <w:rPr>
+          <w:rFonts w:ascii="Times New Roman" w:hAnsi="Times New Roman" w:cs="Times New Roman"/>
+          <w:b/>
+        </w:rPr>
+      </w:pPr>
+      <w:r>
+        <w:rPr>
+          <w:rFonts w:ascii="Times New Roman" w:hAnsi="Times New Roman" w:cs="Times New Roman"/>
+        </w:rPr>
+        <w:t>Finish implementing Body AR</w:t>
+      </w:r>
+    </w:p>
+    <w:p>
+      <w:pPr>
+        <w:pStyle w:val="Standard"/>
+        <w:numPr>
+          <w:ilvl w:val="2"/>
+          <w:numId w:val="3"/>
+        </w:numPr>
+        <w:rPr>
+          <w:rFonts w:cs="Times New Roman"/>
+          <w:sz w:val="22"/>
+          <w:szCs w:val="22"/>
+        </w:rPr>
+      </w:pPr>
       <w:r>
         <w:rPr>
           <w:rFonts w:cs="Times New Roman"/>
@@ -3656,53 +3865,14 @@
           <w:sz w:val="22"/>
           <w:szCs w:val="22"/>
         </w:rPr>
-        <w:t>API</w:t>
-      </w:r>
-      <w:r>
-        <w:rPr>
-          <w:rFonts w:cs="Times New Roman"/>
-          <w:bCs/>
-          <w:sz w:val="22"/>
-          <w:szCs w:val="22"/>
-        </w:rPr>
-        <w:t xml:space="preserve"> helps us to estimate </w:t>
-      </w:r>
-      <w:r>
-        <w:rPr>
-          <w:rFonts w:cs="Times New Roman"/>
-          <w:bCs/>
-          <w:color w:val="000000"/>
-          <w:sz w:val="22"/>
-          <w:szCs w:val="22"/>
-        </w:rPr>
-        <w:t>gender, age, ethnicity, emotion (smile/neutral),</w:t>
-      </w:r>
-      <w:r>
-        <w:rPr>
-          <w:rFonts w:cs="Times New Roman"/>
-          <w:bCs/>
-          <w:color w:val="000000"/>
-          <w:sz w:val="22"/>
-          <w:szCs w:val="22"/>
-        </w:rPr>
-        <w:t xml:space="preserve"> </w:t>
-      </w:r>
-      <w:r>
-        <w:rPr>
-          <w:rFonts w:cs="Times New Roman"/>
-          <w:bCs/>
-          <w:color w:val="000000"/>
-          <w:sz w:val="22"/>
-          <w:szCs w:val="22"/>
-        </w:rPr>
-        <w:t>eyes, skin color, clothes and background colors etc.</w:t>
+        <w:t>Sneha</w:t>
       </w:r>
     </w:p>
     <w:p>
       <w:pPr>
         <w:pStyle w:val="Standard"/>
         <w:numPr>
-          <w:ilvl w:val="2"/>
+          <w:ilvl w:val="3"/>
           <w:numId w:val="3"/>
         </w:numPr>
         <w:rPr>
@@ -3714,18 +3884,17 @@
       <w:r>
         <w:rPr>
           <w:rFonts w:cs="Times New Roman"/>
-          <w:bCs/>
           <w:sz w:val="22"/>
           <w:szCs w:val="22"/>
         </w:rPr>
-        <w:t>Sneha</w:t>
+        <w:t>Image recognition</w:t>
       </w:r>
     </w:p>
     <w:p>
       <w:pPr>
         <w:pStyle w:val="Standard"/>
         <w:numPr>
-          <w:ilvl w:val="3"/>
+          <w:ilvl w:val="2"/>
           <w:numId w:val="3"/>
         </w:numPr>
         <w:rPr>
@@ -3740,7 +3909,7 @@
           <w:sz w:val="22"/>
           <w:szCs w:val="22"/>
         </w:rPr>
-        <w:t>Worked on image search</w:t>
+        <w:t>Cameron</w:t>
       </w:r>
     </w:p>
     <w:p>
@@ -3762,14 +3931,14 @@
           <w:sz w:val="22"/>
           <w:szCs w:val="22"/>
         </w:rPr>
-        <w:t>Worked on Walmart API</w:t>
+        <w:t>Due to problems getting a product API, I may have to implement a static database for product items before the searching will work</w:t>
       </w:r>
     </w:p>
     <w:p>
       <w:pPr>
         <w:pStyle w:val="Standard"/>
         <w:numPr>
-          <w:ilvl w:val="2"/>
+          <w:ilvl w:val="3"/>
           <w:numId w:val="3"/>
         </w:numPr>
         <w:rPr>
@@ -3784,7 +3953,7 @@
           <w:sz w:val="22"/>
           <w:szCs w:val="22"/>
         </w:rPr>
-        <w:t>Cameron</w:t>
+        <w:t>Search for objects using text</w:t>
       </w:r>
     </w:p>
     <w:p>
@@ -3806,95 +3975,35 @@
           <w:sz w:val="22"/>
           <w:szCs w:val="22"/>
         </w:rPr>
-        <w:t>Worked on Walmart API</w:t>
-      </w:r>
-    </w:p>
-    <w:p>
-      <w:pPr>
-        <w:pStyle w:val="Standard"/>
-        <w:numPr>
-          <w:ilvl w:val="3"/>
+        <w:t>Display search results</w:t>
+      </w:r>
+    </w:p>
+    <w:p>
+      <w:pPr>
+        <w:spacing w:after="0" w:line="240" w:lineRule="auto"/>
+        <w:rPr>
+          <w:rFonts w:ascii="Times New Roman" w:hAnsi="Times New Roman" w:cs="Times New Roman"/>
+        </w:rPr>
+      </w:pPr>
+    </w:p>
+    <w:p>
+      <w:pPr>
+        <w:numPr>
+          <w:ilvl w:val="0"/>
           <w:numId w:val="3"/>
         </w:numPr>
-        <w:rPr>
-          <w:rFonts w:cs="Times New Roman"/>
-          <w:sz w:val="22"/>
-          <w:szCs w:val="22"/>
-        </w:rPr>
-      </w:pPr>
-      <w:r>
-        <w:rPr>
-          <w:rFonts w:cs="Times New Roman"/>
-          <w:sz w:val="22"/>
-          <w:szCs w:val="22"/>
-        </w:rPr>
-        <w:t>Worked on Amazon API</w:t>
-      </w:r>
-    </w:p>
-    <w:p>
-      <w:pPr>
-        <w:pStyle w:val="Standard"/>
-        <w:numPr>
-          <w:ilvl w:val="3"/>
-          <w:numId w:val="3"/>
-        </w:numPr>
-        <w:rPr>
-          <w:rFonts w:cs="Times New Roman"/>
-          <w:sz w:val="22"/>
-          <w:szCs w:val="22"/>
-        </w:rPr>
-      </w:pPr>
-      <w:r>
-        <w:rPr>
-          <w:rFonts w:cs="Times New Roman"/>
-          <w:sz w:val="22"/>
-          <w:szCs w:val="22"/>
-        </w:rPr>
-        <w:t>Worked on Target API</w:t>
-      </w:r>
-    </w:p>
-    <w:p>
-      <w:pPr>
-        <w:pStyle w:val="Standard"/>
-        <w:numPr>
-          <w:ilvl w:val="3"/>
-          <w:numId w:val="3"/>
-        </w:numPr>
-        <w:rPr>
-          <w:rFonts w:cs="Times New Roman"/>
-          <w:sz w:val="22"/>
-          <w:szCs w:val="22"/>
-        </w:rPr>
-      </w:pPr>
-      <w:r>
-        <w:rPr>
-          <w:rFonts w:cs="Times New Roman"/>
-          <w:sz w:val="22"/>
-          <w:szCs w:val="22"/>
-        </w:rPr>
-        <w:t>Worked on Macy’s API</w:t>
-      </w:r>
-    </w:p>
-    <w:p>
-      <w:pPr>
-        <w:pStyle w:val="Standard"/>
-        <w:numPr>
-          <w:ilvl w:val="3"/>
-          <w:numId w:val="3"/>
-        </w:numPr>
-        <w:rPr>
-          <w:rFonts w:cs="Times New Roman"/>
-          <w:sz w:val="22"/>
-          <w:szCs w:val="22"/>
-        </w:rPr>
-      </w:pPr>
-      <w:r>
-        <w:rPr>
-          <w:rFonts w:cs="Times New Roman"/>
-          <w:sz w:val="22"/>
-          <w:szCs w:val="22"/>
-        </w:rPr>
-        <w:t>Built UI for Android app</w:t>
+        <w:spacing w:after="0" w:line="240" w:lineRule="auto"/>
+        <w:rPr>
+          <w:rFonts w:ascii="Times New Roman" w:hAnsi="Times New Roman" w:cs="Times New Roman"/>
+          <w:b/>
+        </w:rPr>
+      </w:pPr>
+      <w:r>
+        <w:rPr>
+          <w:rFonts w:ascii="Times New Roman" w:hAnsi="Times New Roman" w:cs="Times New Roman"/>
+          <w:b/>
+        </w:rPr>
+        <w:t>Issue</w:t>
       </w:r>
     </w:p>
     <w:p>
@@ -3906,36 +4015,67 @@
         <w:spacing w:after="0" w:line="240" w:lineRule="auto"/>
         <w:rPr>
           <w:rFonts w:ascii="Times New Roman" w:hAnsi="Times New Roman" w:cs="Times New Roman"/>
-          <w:b/>
-        </w:rPr>
-      </w:pPr>
-      <w:r>
-        <w:rPr>
-          <w:rFonts w:ascii="Times New Roman" w:hAnsi="Times New Roman" w:cs="Times New Roman"/>
-          <w:b/>
-        </w:rPr>
-        <w:t xml:space="preserve">Work </w:t>
-      </w:r>
-      <w:r>
-        <w:rPr>
-          <w:rFonts w:ascii="Times New Roman" w:hAnsi="Times New Roman" w:cs="Times New Roman"/>
-          <w:b/>
-        </w:rPr>
-        <w:t>to</w:t>
-      </w:r>
-      <w:r>
-        <w:rPr>
-          <w:rFonts w:ascii="Times New Roman" w:hAnsi="Times New Roman" w:cs="Times New Roman"/>
-          <w:b/>
-        </w:rPr>
-        <w:t xml:space="preserve"> Be </w:t>
-      </w:r>
-      <w:r>
-        <w:rPr>
-          <w:rFonts w:ascii="Times New Roman" w:hAnsi="Times New Roman" w:cs="Times New Roman"/>
-          <w:b/>
-        </w:rPr>
-        <w:t>Completed</w:t>
+        </w:rPr>
+      </w:pPr>
+      <w:r>
+        <w:rPr>
+          <w:rFonts w:ascii="Times New Roman" w:hAnsi="Times New Roman" w:cs="Times New Roman"/>
+        </w:rPr>
+        <w:t xml:space="preserve">Will </w:t>
+      </w:r>
+      <w:r>
+        <w:rPr>
+          <w:rFonts w:ascii="Times New Roman" w:hAnsi="Times New Roman" w:cs="Times New Roman"/>
+        </w:rPr>
+        <w:t xml:space="preserve">we </w:t>
+      </w:r>
+      <w:r>
+        <w:rPr>
+          <w:rFonts w:ascii="Times New Roman" w:hAnsi="Times New Roman" w:cs="Times New Roman"/>
+        </w:rPr>
+        <w:t xml:space="preserve">be able to map the product on the </w:t>
+      </w:r>
+      <w:r>
+        <w:rPr>
+          <w:rFonts w:ascii="Times New Roman" w:hAnsi="Times New Roman" w:cs="Times New Roman"/>
+        </w:rPr>
+        <w:t>image?</w:t>
+      </w:r>
+    </w:p>
+    <w:p>
+      <w:pPr>
+        <w:numPr>
+          <w:ilvl w:val="1"/>
+          <w:numId w:val="3"/>
+        </w:numPr>
+        <w:spacing w:after="0" w:line="240" w:lineRule="auto"/>
+        <w:rPr>
+          <w:rFonts w:ascii="Times New Roman" w:hAnsi="Times New Roman" w:cs="Times New Roman"/>
+        </w:rPr>
+      </w:pPr>
+      <w:r>
+        <w:rPr>
+          <w:rFonts w:ascii="Times New Roman" w:hAnsi="Times New Roman" w:cs="Times New Roman"/>
+        </w:rPr>
+        <w:t>Google Reverse Image Search APIs are deprecated</w:t>
+      </w:r>
+    </w:p>
+    <w:p>
+      <w:pPr>
+        <w:numPr>
+          <w:ilvl w:val="1"/>
+          <w:numId w:val="3"/>
+        </w:numPr>
+        <w:spacing w:after="0" w:line="240" w:lineRule="auto"/>
+        <w:rPr>
+          <w:rFonts w:ascii="Times New Roman" w:hAnsi="Times New Roman" w:cs="Times New Roman"/>
+        </w:rPr>
+      </w:pPr>
+      <w:r>
+        <w:rPr>
+          <w:rFonts w:ascii="Times New Roman" w:hAnsi="Times New Roman" w:cs="Times New Roman"/>
+        </w:rPr>
+        <w:t>The retail APIs are causing problems:</w:t>
       </w:r>
     </w:p>
     <w:p>
@@ -3953,259 +4093,49 @@
         <w:rPr>
           <w:rFonts w:ascii="Times New Roman" w:hAnsi="Times New Roman" w:cs="Times New Roman"/>
         </w:rPr>
-        <w:t>Rothvic</w:t>
-      </w:r>
-    </w:p>
-    <w:p>
-      <w:pPr>
-        <w:numPr>
-          <w:ilvl w:val="3"/>
-          <w:numId w:val="3"/>
-        </w:numPr>
-        <w:spacing w:after="0" w:line="240" w:lineRule="auto"/>
-        <w:rPr>
-          <w:rFonts w:ascii="Times New Roman" w:hAnsi="Times New Roman" w:cs="Times New Roman"/>
-          <w:b/>
-        </w:rPr>
-      </w:pPr>
-      <w:r>
-        <w:rPr>
-          <w:rFonts w:ascii="Times New Roman" w:hAnsi="Times New Roman" w:cs="Times New Roman"/>
-        </w:rPr>
-        <w:t>Finish implementing Body AR</w:t>
-      </w:r>
-    </w:p>
-    <w:p>
-      <w:pPr>
-        <w:pStyle w:val="Standard"/>
+        <w:t xml:space="preserve">Target API is only available to Target </w:t>
+      </w:r>
+      <w:r>
+        <w:rPr>
+          <w:rFonts w:ascii="Times New Roman" w:hAnsi="Times New Roman" w:cs="Times New Roman"/>
+        </w:rPr>
+        <w:t>affiliates</w:t>
+      </w:r>
+    </w:p>
+    <w:p>
+      <w:pPr>
         <w:numPr>
           <w:ilvl w:val="2"/>
           <w:numId w:val="3"/>
         </w:numPr>
-        <w:rPr>
-          <w:rFonts w:cs="Times New Roman"/>
-          <w:sz w:val="22"/>
-          <w:szCs w:val="22"/>
-        </w:rPr>
-      </w:pPr>
-      <w:r>
-        <w:rPr>
-          <w:rFonts w:cs="Times New Roman"/>
-          <w:bCs/>
-          <w:sz w:val="22"/>
-          <w:szCs w:val="22"/>
-        </w:rPr>
-        <w:t>Sneha</w:t>
-      </w:r>
-    </w:p>
-    <w:p>
-      <w:pPr>
-        <w:pStyle w:val="Standard"/>
-        <w:numPr>
-          <w:ilvl w:val="3"/>
-          <w:numId w:val="3"/>
-        </w:numPr>
-        <w:rPr>
-          <w:rFonts w:cs="Times New Roman"/>
-          <w:sz w:val="22"/>
-          <w:szCs w:val="22"/>
-        </w:rPr>
-      </w:pPr>
-      <w:r>
-        <w:rPr>
-          <w:rFonts w:cs="Times New Roman"/>
-          <w:sz w:val="22"/>
-          <w:szCs w:val="22"/>
-        </w:rPr>
-        <w:t>Image recognition</w:t>
-      </w:r>
-    </w:p>
-    <w:p>
-      <w:pPr>
-        <w:pStyle w:val="Standard"/>
+        <w:spacing w:after="0" w:line="240" w:lineRule="auto"/>
+        <w:rPr>
+          <w:rFonts w:ascii="Times New Roman" w:hAnsi="Times New Roman" w:cs="Times New Roman"/>
+        </w:rPr>
+      </w:pPr>
+      <w:r>
+        <w:rPr>
+          <w:rFonts w:ascii="Times New Roman" w:hAnsi="Times New Roman" w:cs="Times New Roman"/>
+        </w:rPr>
+        <w:t>Walmart API will not send confirmation email to access site</w:t>
+      </w:r>
+    </w:p>
+    <w:p>
+      <w:pPr>
         <w:numPr>
           <w:ilvl w:val="2"/>
           <w:numId w:val="3"/>
         </w:numPr>
-        <w:rPr>
-          <w:rFonts w:cs="Times New Roman"/>
-          <w:sz w:val="22"/>
-          <w:szCs w:val="22"/>
-        </w:rPr>
-      </w:pPr>
-      <w:r>
-        <w:rPr>
-          <w:rFonts w:cs="Times New Roman"/>
-          <w:sz w:val="22"/>
-          <w:szCs w:val="22"/>
-        </w:rPr>
-        <w:t>Cameron</w:t>
-      </w:r>
-    </w:p>
-    <w:p>
-      <w:pPr>
-        <w:pStyle w:val="Standard"/>
-        <w:numPr>
-          <w:ilvl w:val="3"/>
-          <w:numId w:val="3"/>
-        </w:numPr>
-        <w:rPr>
-          <w:rFonts w:cs="Times New Roman"/>
-          <w:sz w:val="22"/>
-          <w:szCs w:val="22"/>
-        </w:rPr>
-      </w:pPr>
-      <w:r>
-        <w:rPr>
-          <w:rFonts w:cs="Times New Roman"/>
-          <w:sz w:val="22"/>
-          <w:szCs w:val="22"/>
-        </w:rPr>
-        <w:t>Due to problems getting a product API, I may have to implement a static database for product items before the searching will work</w:t>
-      </w:r>
-    </w:p>
-    <w:p>
-      <w:pPr>
-        <w:pStyle w:val="Standard"/>
-        <w:numPr>
-          <w:ilvl w:val="3"/>
-          <w:numId w:val="3"/>
-        </w:numPr>
-        <w:rPr>
-          <w:rFonts w:cs="Times New Roman"/>
-          <w:sz w:val="22"/>
-          <w:szCs w:val="22"/>
-        </w:rPr>
-      </w:pPr>
-      <w:r>
-        <w:rPr>
-          <w:rFonts w:cs="Times New Roman"/>
-          <w:sz w:val="22"/>
-          <w:szCs w:val="22"/>
-        </w:rPr>
-        <w:t>Search for objects using text</w:t>
-      </w:r>
-    </w:p>
-    <w:p>
-      <w:pPr>
-        <w:pStyle w:val="Standard"/>
-        <w:numPr>
-          <w:ilvl w:val="3"/>
-          <w:numId w:val="3"/>
-        </w:numPr>
-        <w:rPr>
-          <w:rFonts w:cs="Times New Roman"/>
-          <w:sz w:val="22"/>
-          <w:szCs w:val="22"/>
-        </w:rPr>
-      </w:pPr>
-      <w:r>
-        <w:rPr>
-          <w:rFonts w:cs="Times New Roman"/>
-          <w:sz w:val="22"/>
-          <w:szCs w:val="22"/>
-        </w:rPr>
-        <w:t>Display search results</w:t>
-      </w:r>
-    </w:p>
-    <w:p>
-      <w:pPr>
         <w:spacing w:after="0" w:line="240" w:lineRule="auto"/>
         <w:rPr>
           <w:rFonts w:ascii="Times New Roman" w:hAnsi="Times New Roman" w:cs="Times New Roman"/>
         </w:rPr>
       </w:pPr>
-    </w:p>
-    <w:p>
-      <w:pPr>
-        <w:numPr>
-          <w:ilvl w:val="0"/>
-          <w:numId w:val="3"/>
-        </w:numPr>
-        <w:spacing w:after="0" w:line="240" w:lineRule="auto"/>
-        <w:rPr>
-          <w:rFonts w:ascii="Times New Roman" w:hAnsi="Times New Roman" w:cs="Times New Roman"/>
-          <w:b/>
-        </w:rPr>
-      </w:pPr>
-      <w:r>
-        <w:rPr>
-          <w:rFonts w:ascii="Times New Roman" w:hAnsi="Times New Roman" w:cs="Times New Roman"/>
-          <w:b/>
-        </w:rPr>
-        <w:t>Issue</w:t>
-      </w:r>
-    </w:p>
-    <w:p>
-      <w:pPr>
-        <w:numPr>
-          <w:ilvl w:val="1"/>
-          <w:numId w:val="3"/>
-        </w:numPr>
-        <w:spacing w:after="0" w:line="240" w:lineRule="auto"/>
-        <w:rPr>
-          <w:rFonts w:ascii="Times New Roman" w:hAnsi="Times New Roman" w:cs="Times New Roman"/>
-        </w:rPr>
-      </w:pPr>
-      <w:r>
-        <w:rPr>
-          <w:rFonts w:ascii="Times New Roman" w:hAnsi="Times New Roman" w:cs="Times New Roman"/>
-        </w:rPr>
-        <w:t xml:space="preserve">Will </w:t>
-      </w:r>
-      <w:r>
-        <w:rPr>
-          <w:rFonts w:ascii="Times New Roman" w:hAnsi="Times New Roman" w:cs="Times New Roman"/>
-        </w:rPr>
-        <w:t xml:space="preserve">we </w:t>
-      </w:r>
-      <w:r>
-        <w:rPr>
-          <w:rFonts w:ascii="Times New Roman" w:hAnsi="Times New Roman" w:cs="Times New Roman"/>
-        </w:rPr>
-        <w:t xml:space="preserve">be able to map the product on the </w:t>
-      </w:r>
-      <w:r>
-        <w:rPr>
-          <w:rFonts w:ascii="Times New Roman" w:hAnsi="Times New Roman" w:cs="Times New Roman"/>
-        </w:rPr>
-        <w:t>image?</w:t>
-      </w:r>
-    </w:p>
-    <w:p>
-      <w:pPr>
-        <w:numPr>
-          <w:ilvl w:val="1"/>
-          <w:numId w:val="3"/>
-        </w:numPr>
-        <w:spacing w:after="0" w:line="240" w:lineRule="auto"/>
-        <w:rPr>
-          <w:rFonts w:ascii="Times New Roman" w:hAnsi="Times New Roman" w:cs="Times New Roman"/>
-        </w:rPr>
-      </w:pPr>
-      <w:r>
-        <w:rPr>
-          <w:rFonts w:ascii="Times New Roman" w:hAnsi="Times New Roman" w:cs="Times New Roman"/>
-        </w:rPr>
-        <w:t>Google Reverse Image Search APIs are deprecated</w:t>
-      </w:r>
-    </w:p>
-    <w:p>
-      <w:pPr>
-        <w:numPr>
-          <w:ilvl w:val="1"/>
-          <w:numId w:val="3"/>
-        </w:numPr>
-        <w:spacing w:after="0" w:line="240" w:lineRule="auto"/>
-        <w:rPr>
-          <w:rFonts w:ascii="Times New Roman" w:hAnsi="Times New Roman" w:cs="Times New Roman"/>
-        </w:rPr>
-      </w:pPr>
-      <w:r>
-        <w:rPr>
-          <w:rFonts w:ascii="Times New Roman" w:hAnsi="Times New Roman" w:cs="Times New Roman"/>
-        </w:rPr>
-        <w:t>The retail APIs are causing problems:</w:t>
+      <w:r>
+        <w:rPr>
+          <w:rFonts w:ascii="Times New Roman" w:hAnsi="Times New Roman" w:cs="Times New Roman"/>
+        </w:rPr>
+        <w:t>Macy’s API gave a key, but will not activate it</w:t>
       </w:r>
     </w:p>
     <w:p>
@@ -4223,66 +4153,6 @@
         <w:rPr>
           <w:rFonts w:ascii="Times New Roman" w:hAnsi="Times New Roman" w:cs="Times New Roman"/>
         </w:rPr>
-        <w:t xml:space="preserve">Target API is only available to Target </w:t>
-      </w:r>
-      <w:r>
-        <w:rPr>
-          <w:rFonts w:ascii="Times New Roman" w:hAnsi="Times New Roman" w:cs="Times New Roman"/>
-        </w:rPr>
-        <w:t>affiliates</w:t>
-      </w:r>
-    </w:p>
-    <w:p>
-      <w:pPr>
-        <w:numPr>
-          <w:ilvl w:val="2"/>
-          <w:numId w:val="3"/>
-        </w:numPr>
-        <w:spacing w:after="0" w:line="240" w:lineRule="auto"/>
-        <w:rPr>
-          <w:rFonts w:ascii="Times New Roman" w:hAnsi="Times New Roman" w:cs="Times New Roman"/>
-        </w:rPr>
-      </w:pPr>
-      <w:r>
-        <w:rPr>
-          <w:rFonts w:ascii="Times New Roman" w:hAnsi="Times New Roman" w:cs="Times New Roman"/>
-        </w:rPr>
-        <w:t>Walmart API will not send confirmation email to access site</w:t>
-      </w:r>
-    </w:p>
-    <w:p>
-      <w:pPr>
-        <w:numPr>
-          <w:ilvl w:val="2"/>
-          <w:numId w:val="3"/>
-        </w:numPr>
-        <w:spacing w:after="0" w:line="240" w:lineRule="auto"/>
-        <w:rPr>
-          <w:rFonts w:ascii="Times New Roman" w:hAnsi="Times New Roman" w:cs="Times New Roman"/>
-        </w:rPr>
-      </w:pPr>
-      <w:r>
-        <w:rPr>
-          <w:rFonts w:ascii="Times New Roman" w:hAnsi="Times New Roman" w:cs="Times New Roman"/>
-        </w:rPr>
-        <w:t>Macy’s API gave a key, but will not activate it</w:t>
-      </w:r>
-    </w:p>
-    <w:p>
-      <w:pPr>
-        <w:numPr>
-          <w:ilvl w:val="2"/>
-          <w:numId w:val="3"/>
-        </w:numPr>
-        <w:spacing w:after="0" w:line="240" w:lineRule="auto"/>
-        <w:rPr>
-          <w:rFonts w:ascii="Times New Roman" w:hAnsi="Times New Roman" w:cs="Times New Roman"/>
-        </w:rPr>
-      </w:pPr>
-      <w:r>
-        <w:rPr>
-          <w:rFonts w:ascii="Times New Roman" w:hAnsi="Times New Roman" w:cs="Times New Roman"/>
-        </w:rPr>
         <w:lastRenderedPageBreak/>
         <w:t>Amazon API requires Amazon’s Associates Program, which requires a fully developed and deployed website/app for them to review before you are approved</w:t>
       </w:r>
@@ -4296,7 +4166,7 @@
       </w:pPr>
     </w:p>
     <w:sectPr>
-      <w:headerReference w:type="default" r:id="rId28"/>
+      <w:headerReference w:type="default" r:id="rId29"/>
       <w:pgSz w:w="12240" w:h="15840"/>
       <w:pgMar w:top="1440" w:right="1440" w:bottom="1440" w:left="1440" w:header="720" w:footer="720" w:gutter="0"/>
       <w:cols w:space="720"/>
@@ -5061,7 +4931,7 @@
     <w:lsdException w:name="Table Web 2" w:semiHidden="1" w:unhideWhenUsed="1"/>
     <w:lsdException w:name="Table Web 3" w:semiHidden="1" w:unhideWhenUsed="1"/>
     <w:lsdException w:name="Balloon Text" w:semiHidden="1" w:unhideWhenUsed="1"/>
-    <w:lsdException w:name="Table Grid" w:semiHidden="1" w:uiPriority="39" w:unhideWhenUsed="1"/>
+    <w:lsdException w:name="Table Grid" w:uiPriority="39"/>
     <w:lsdException w:name="Table Theme" w:semiHidden="1" w:unhideWhenUsed="1"/>
     <w:lsdException w:name="Placeholder Text" w:semiHidden="1"/>
     <w:lsdException w:name="No Spacing" w:uiPriority="1" w:qFormat="1"/>
@@ -5291,6 +5161,7 @@
   <w:style w:type="character" w:default="1" w:styleId="DefaultParagraphFont">
     <w:name w:val="Default Paragraph Font"/>
     <w:uiPriority w:val="1"/>
+    <w:semiHidden/>
     <w:unhideWhenUsed/>
   </w:style>
   <w:style w:type="table" w:default="1" w:styleId="TableNormal">

</xml_diff>

<commit_message>
Fixed typo in Increment 1 doc
</commit_message>
<xml_diff>
--- a/Documentation/Increment 1.docx
+++ b/Documentation/Increment 1.docx
@@ -1,6 +1,6 @@
 
 <file path=word/document.xml><?xml version="1.0" encoding="utf-8"?>
-<w:document xmlns:wpc="http://schemas.microsoft.com/office/word/2010/wordprocessingCanvas" xmlns:cx="http://schemas.microsoft.com/office/drawing/2014/chartex" xmlns:cx1="http://schemas.microsoft.com/office/drawing/2015/9/8/chartex" xmlns:cx2="http://schemas.microsoft.com/office/drawing/2015/10/21/chartex" xmlns:cx3="http://schemas.microsoft.com/office/drawing/2016/5/9/chartex" xmlns:cx4="http://schemas.microsoft.com/office/drawing/2016/5/10/chartex" xmlns:cx5="http://schemas.microsoft.com/office/drawing/2016/5/11/chartex" xmlns:cx6="http://schemas.microsoft.com/office/drawing/2016/5/12/chartex" xmlns:cx7="http://schemas.microsoft.com/office/drawing/2016/5/13/chartex" xmlns:cx8="http://schemas.microsoft.com/office/drawing/2016/5/14/chartex" xmlns:mc="http://schemas.openxmlformats.org/markup-compatibility/2006" xmlns:aink="http://schemas.microsoft.com/office/drawing/2016/ink" xmlns:am3d="http://schemas.microsoft.com/office/drawing/2017/model3d" xmlns:o="urn:schemas-microsoft-com:office:office" xmlns:r="http://schemas.openxmlformats.org/officeDocument/2006/relationships" xmlns:m="http://schemas.openxmlformats.org/officeDocument/2006/math" xmlns:v="urn:schemas-microsoft-com:vml" xmlns:wp14="http://schemas.microsoft.com/office/word/2010/wordprocessingDrawing" xmlns:wp="http://schemas.openxmlformats.org/drawingml/2006/wordprocessingDrawing" xmlns:w10="urn:schemas-microsoft-com:office:word" xmlns:w="http://schemas.openxmlformats.org/wordprocessingml/2006/main" xmlns:w14="http://schemas.microsoft.com/office/word/2010/wordml" xmlns:w15="http://schemas.microsoft.com/office/word/2012/wordml" xmlns:w16cid="http://schemas.microsoft.com/office/word/2016/wordml/cid" xmlns:w16se="http://schemas.microsoft.com/office/word/2015/wordml/symex" xmlns:wpg="http://schemas.microsoft.com/office/word/2010/wordprocessingGroup" xmlns:wpi="http://schemas.microsoft.com/office/word/2010/wordprocessingInk" xmlns:wne="http://schemas.microsoft.com/office/word/2006/wordml" xmlns:wps="http://schemas.microsoft.com/office/word/2010/wordprocessingShape" mc:Ignorable="w14 w15 w16se w16cid wp14">
+<w:document xmlns:ve="http://schemas.openxmlformats.org/markup-compatibility/2006" xmlns:o="urn:schemas-microsoft-com:office:office" xmlns:r="http://schemas.openxmlformats.org/officeDocument/2006/relationships" xmlns:m="http://schemas.openxmlformats.org/officeDocument/2006/math" xmlns:v="urn:schemas-microsoft-com:vml" xmlns:wp="http://schemas.openxmlformats.org/drawingml/2006/wordprocessingDrawing" xmlns:w10="urn:schemas-microsoft-com:office:word" xmlns:w="http://schemas.openxmlformats.org/wordprocessingml/2006/main" xmlns:wne="http://schemas.microsoft.com/office/word/2006/wordml">
   <w:body>
     <w:p>
       <w:pPr>
@@ -1235,7 +1235,7 @@
           <w:noProof/>
         </w:rPr>
         <w:drawing>
-          <wp:inline distT="0" distB="0" distL="0" distR="0" wp14:anchorId="3B94E333" wp14:editId="407B718F">
+          <wp:inline distT="0" distB="0" distL="0" distR="0">
             <wp:extent cx="5410794" cy="3524250"/>
             <wp:effectExtent l="0" t="0" r="0" b="0"/>
             <wp:docPr id="1" name="Picture 1"/>
@@ -1255,7 +1255,7 @@
                     <a:blip r:embed="rId9" cstate="print">
                       <a:extLst>
                         <a:ext uri="{28A0092B-C50C-407E-A947-70E740481C1C}">
-                          <a14:useLocalDpi xmlns:a14="http://schemas.microsoft.com/office/drawing/2010/main" val="0"/>
+                          <a14:useLocalDpi xmlns:a14="http://schemas.microsoft.com/office/drawing/2010/main" xmlns:wps="http://schemas.microsoft.com/office/word/2010/wordprocessingShape" xmlns:wpi="http://schemas.microsoft.com/office/word/2010/wordprocessingInk" xmlns:wpg="http://schemas.microsoft.com/office/word/2010/wordprocessingGroup" xmlns:w16se="http://schemas.microsoft.com/office/word/2015/wordml/symex" xmlns:w16cid="http://schemas.microsoft.com/office/word/2016/wordml/cid" xmlns:w15="http://schemas.microsoft.com/office/word/2012/wordml" xmlns:w14="http://schemas.microsoft.com/office/word/2010/wordml" xmlns:w="http://schemas.openxmlformats.org/wordprocessingml/2006/main" xmlns:w10="urn:schemas-microsoft-com:office:word" xmlns:wp14="http://schemas.microsoft.com/office/word/2010/wordprocessingDrawing" xmlns:v="urn:schemas-microsoft-com:vml" xmlns:o="urn:schemas-microsoft-com:office:office" xmlns:am3d="http://schemas.microsoft.com/office/drawing/2017/model3d" xmlns:aink="http://schemas.microsoft.com/office/drawing/2016/ink" xmlns:mc="http://schemas.openxmlformats.org/markup-compatibility/2006" xmlns:cx8="http://schemas.microsoft.com/office/drawing/2016/5/14/chartex" xmlns:cx7="http://schemas.microsoft.com/office/drawing/2016/5/13/chartex" xmlns:cx6="http://schemas.microsoft.com/office/drawing/2016/5/12/chartex" xmlns:cx5="http://schemas.microsoft.com/office/drawing/2016/5/11/chartex" xmlns:cx4="http://schemas.microsoft.com/office/drawing/2016/5/10/chartex" xmlns:cx3="http://schemas.microsoft.com/office/drawing/2016/5/9/chartex" xmlns:cx2="http://schemas.microsoft.com/office/drawing/2015/10/21/chartex" xmlns:cx1="http://schemas.microsoft.com/office/drawing/2015/9/8/chartex" xmlns:cx="http://schemas.microsoft.com/office/drawing/2014/chartex" xmlns:wpc="http://schemas.microsoft.com/office/word/2010/wordprocessingCanvas" xmlns="" val="0"/>
                         </a:ext>
                       </a:extLst>
                     </a:blip>
@@ -1297,7 +1297,7 @@
         </w:rPr>
         <w:lastRenderedPageBreak/>
         <w:drawing>
-          <wp:inline distT="0" distB="0" distL="0" distR="0" wp14:anchorId="0194DEE9" wp14:editId="0A163677">
+          <wp:inline distT="0" distB="0" distL="0" distR="0">
             <wp:extent cx="5937250" cy="3467100"/>
             <wp:effectExtent l="0" t="0" r="0" b="0"/>
             <wp:docPr id="2" name="Picture 2"/>
@@ -1317,7 +1317,7 @@
                     <a:blip r:embed="rId10" cstate="print">
                       <a:extLst>
                         <a:ext uri="{28A0092B-C50C-407E-A947-70E740481C1C}">
-                          <a14:useLocalDpi xmlns:a14="http://schemas.microsoft.com/office/drawing/2010/main" val="0"/>
+                          <a14:useLocalDpi xmlns:a14="http://schemas.microsoft.com/office/drawing/2010/main" xmlns:wps="http://schemas.microsoft.com/office/word/2010/wordprocessingShape" xmlns:wpi="http://schemas.microsoft.com/office/word/2010/wordprocessingInk" xmlns:wpg="http://schemas.microsoft.com/office/word/2010/wordprocessingGroup" xmlns:w16se="http://schemas.microsoft.com/office/word/2015/wordml/symex" xmlns:w16cid="http://schemas.microsoft.com/office/word/2016/wordml/cid" xmlns:w15="http://schemas.microsoft.com/office/word/2012/wordml" xmlns:w14="http://schemas.microsoft.com/office/word/2010/wordml" xmlns:w="http://schemas.openxmlformats.org/wordprocessingml/2006/main" xmlns:w10="urn:schemas-microsoft-com:office:word" xmlns:wp14="http://schemas.microsoft.com/office/word/2010/wordprocessingDrawing" xmlns:v="urn:schemas-microsoft-com:vml" xmlns:o="urn:schemas-microsoft-com:office:office" xmlns:am3d="http://schemas.microsoft.com/office/drawing/2017/model3d" xmlns:aink="http://schemas.microsoft.com/office/drawing/2016/ink" xmlns:mc="http://schemas.openxmlformats.org/markup-compatibility/2006" xmlns:cx8="http://schemas.microsoft.com/office/drawing/2016/5/14/chartex" xmlns:cx7="http://schemas.microsoft.com/office/drawing/2016/5/13/chartex" xmlns:cx6="http://schemas.microsoft.com/office/drawing/2016/5/12/chartex" xmlns:cx5="http://schemas.microsoft.com/office/drawing/2016/5/11/chartex" xmlns:cx4="http://schemas.microsoft.com/office/drawing/2016/5/10/chartex" xmlns:cx3="http://schemas.microsoft.com/office/drawing/2016/5/9/chartex" xmlns:cx2="http://schemas.microsoft.com/office/drawing/2015/10/21/chartex" xmlns:cx1="http://schemas.microsoft.com/office/drawing/2015/9/8/chartex" xmlns:cx="http://schemas.microsoft.com/office/drawing/2014/chartex" xmlns:wpc="http://schemas.microsoft.com/office/word/2010/wordprocessingCanvas" xmlns="" val="0"/>
                         </a:ext>
                       </a:extLst>
                     </a:blip>
@@ -1358,7 +1358,7 @@
           <w:noProof/>
         </w:rPr>
         <w:drawing>
-          <wp:inline distT="0" distB="0" distL="0" distR="0" wp14:anchorId="3FA49F80" wp14:editId="4804D908">
+          <wp:inline distT="0" distB="0" distL="0" distR="0">
             <wp:extent cx="5937250" cy="3289300"/>
             <wp:effectExtent l="0" t="0" r="0" b="0"/>
             <wp:docPr id="3" name="Picture 3"/>
@@ -1378,7 +1378,7 @@
                     <a:blip r:embed="rId11" cstate="print">
                       <a:extLst>
                         <a:ext uri="{28A0092B-C50C-407E-A947-70E740481C1C}">
-                          <a14:useLocalDpi xmlns:a14="http://schemas.microsoft.com/office/drawing/2010/main" val="0"/>
+                          <a14:useLocalDpi xmlns:a14="http://schemas.microsoft.com/office/drawing/2010/main" xmlns:wps="http://schemas.microsoft.com/office/word/2010/wordprocessingShape" xmlns:wpi="http://schemas.microsoft.com/office/word/2010/wordprocessingInk" xmlns:wpg="http://schemas.microsoft.com/office/word/2010/wordprocessingGroup" xmlns:w16se="http://schemas.microsoft.com/office/word/2015/wordml/symex" xmlns:w16cid="http://schemas.microsoft.com/office/word/2016/wordml/cid" xmlns:w15="http://schemas.microsoft.com/office/word/2012/wordml" xmlns:w14="http://schemas.microsoft.com/office/word/2010/wordml" xmlns:w="http://schemas.openxmlformats.org/wordprocessingml/2006/main" xmlns:w10="urn:schemas-microsoft-com:office:word" xmlns:wp14="http://schemas.microsoft.com/office/word/2010/wordprocessingDrawing" xmlns:v="urn:schemas-microsoft-com:vml" xmlns:o="urn:schemas-microsoft-com:office:office" xmlns:am3d="http://schemas.microsoft.com/office/drawing/2017/model3d" xmlns:aink="http://schemas.microsoft.com/office/drawing/2016/ink" xmlns:mc="http://schemas.openxmlformats.org/markup-compatibility/2006" xmlns:cx8="http://schemas.microsoft.com/office/drawing/2016/5/14/chartex" xmlns:cx7="http://schemas.microsoft.com/office/drawing/2016/5/13/chartex" xmlns:cx6="http://schemas.microsoft.com/office/drawing/2016/5/12/chartex" xmlns:cx5="http://schemas.microsoft.com/office/drawing/2016/5/11/chartex" xmlns:cx4="http://schemas.microsoft.com/office/drawing/2016/5/10/chartex" xmlns:cx3="http://schemas.microsoft.com/office/drawing/2016/5/9/chartex" xmlns:cx2="http://schemas.microsoft.com/office/drawing/2015/10/21/chartex" xmlns:cx1="http://schemas.microsoft.com/office/drawing/2015/9/8/chartex" xmlns:cx="http://schemas.microsoft.com/office/drawing/2014/chartex" xmlns:wpc="http://schemas.microsoft.com/office/word/2010/wordprocessingCanvas" xmlns="" val="0"/>
                         </a:ext>
                       </a:extLst>
                     </a:blip>
@@ -1420,7 +1420,7 @@
         </w:rPr>
         <w:lastRenderedPageBreak/>
         <w:drawing>
-          <wp:inline distT="0" distB="0" distL="0" distR="0" wp14:anchorId="04ED5CC7" wp14:editId="72638002">
+          <wp:inline distT="0" distB="0" distL="0" distR="0">
             <wp:extent cx="5943600" cy="3302000"/>
             <wp:effectExtent l="0" t="0" r="0" b="0"/>
             <wp:docPr id="4" name="Picture 4"/>
@@ -1440,7 +1440,7 @@
                     <a:blip r:embed="rId12" cstate="print">
                       <a:extLst>
                         <a:ext uri="{28A0092B-C50C-407E-A947-70E740481C1C}">
-                          <a14:useLocalDpi xmlns:a14="http://schemas.microsoft.com/office/drawing/2010/main" val="0"/>
+                          <a14:useLocalDpi xmlns:a14="http://schemas.microsoft.com/office/drawing/2010/main" xmlns:wps="http://schemas.microsoft.com/office/word/2010/wordprocessingShape" xmlns:wpi="http://schemas.microsoft.com/office/word/2010/wordprocessingInk" xmlns:wpg="http://schemas.microsoft.com/office/word/2010/wordprocessingGroup" xmlns:w16se="http://schemas.microsoft.com/office/word/2015/wordml/symex" xmlns:w16cid="http://schemas.microsoft.com/office/word/2016/wordml/cid" xmlns:w15="http://schemas.microsoft.com/office/word/2012/wordml" xmlns:w14="http://schemas.microsoft.com/office/word/2010/wordml" xmlns:w="http://schemas.openxmlformats.org/wordprocessingml/2006/main" xmlns:w10="urn:schemas-microsoft-com:office:word" xmlns:wp14="http://schemas.microsoft.com/office/word/2010/wordprocessingDrawing" xmlns:v="urn:schemas-microsoft-com:vml" xmlns:o="urn:schemas-microsoft-com:office:office" xmlns:am3d="http://schemas.microsoft.com/office/drawing/2017/model3d" xmlns:aink="http://schemas.microsoft.com/office/drawing/2016/ink" xmlns:mc="http://schemas.openxmlformats.org/markup-compatibility/2006" xmlns:cx8="http://schemas.microsoft.com/office/drawing/2016/5/14/chartex" xmlns:cx7="http://schemas.microsoft.com/office/drawing/2016/5/13/chartex" xmlns:cx6="http://schemas.microsoft.com/office/drawing/2016/5/12/chartex" xmlns:cx5="http://schemas.microsoft.com/office/drawing/2016/5/11/chartex" xmlns:cx4="http://schemas.microsoft.com/office/drawing/2016/5/10/chartex" xmlns:cx3="http://schemas.microsoft.com/office/drawing/2016/5/9/chartex" xmlns:cx2="http://schemas.microsoft.com/office/drawing/2015/10/21/chartex" xmlns:cx1="http://schemas.microsoft.com/office/drawing/2015/9/8/chartex" xmlns:cx="http://schemas.microsoft.com/office/drawing/2014/chartex" xmlns:wpc="http://schemas.microsoft.com/office/word/2010/wordprocessingCanvas" xmlns="" val="0"/>
                         </a:ext>
                       </a:extLst>
                     </a:blip>
@@ -1481,7 +1481,7 @@
           <w:noProof/>
         </w:rPr>
         <w:drawing>
-          <wp:inline distT="0" distB="0" distL="0" distR="0" wp14:anchorId="3D67E553" wp14:editId="5B216C44">
+          <wp:inline distT="0" distB="0" distL="0" distR="0">
             <wp:extent cx="5937250" cy="3981450"/>
             <wp:effectExtent l="0" t="0" r="0" b="0"/>
             <wp:docPr id="5" name="Picture 5"/>
@@ -1501,7 +1501,7 @@
                     <a:blip r:embed="rId13" cstate="print">
                       <a:extLst>
                         <a:ext uri="{28A0092B-C50C-407E-A947-70E740481C1C}">
-                          <a14:useLocalDpi xmlns:a14="http://schemas.microsoft.com/office/drawing/2010/main" val="0"/>
+                          <a14:useLocalDpi xmlns:a14="http://schemas.microsoft.com/office/drawing/2010/main" xmlns:wps="http://schemas.microsoft.com/office/word/2010/wordprocessingShape" xmlns:wpi="http://schemas.microsoft.com/office/word/2010/wordprocessingInk" xmlns:wpg="http://schemas.microsoft.com/office/word/2010/wordprocessingGroup" xmlns:w16se="http://schemas.microsoft.com/office/word/2015/wordml/symex" xmlns:w16cid="http://schemas.microsoft.com/office/word/2016/wordml/cid" xmlns:w15="http://schemas.microsoft.com/office/word/2012/wordml" xmlns:w14="http://schemas.microsoft.com/office/word/2010/wordml" xmlns:w="http://schemas.openxmlformats.org/wordprocessingml/2006/main" xmlns:w10="urn:schemas-microsoft-com:office:word" xmlns:wp14="http://schemas.microsoft.com/office/word/2010/wordprocessingDrawing" xmlns:v="urn:schemas-microsoft-com:vml" xmlns:o="urn:schemas-microsoft-com:office:office" xmlns:am3d="http://schemas.microsoft.com/office/drawing/2017/model3d" xmlns:aink="http://schemas.microsoft.com/office/drawing/2016/ink" xmlns:mc="http://schemas.openxmlformats.org/markup-compatibility/2006" xmlns:cx8="http://schemas.microsoft.com/office/drawing/2016/5/14/chartex" xmlns:cx7="http://schemas.microsoft.com/office/drawing/2016/5/13/chartex" xmlns:cx6="http://schemas.microsoft.com/office/drawing/2016/5/12/chartex" xmlns:cx5="http://schemas.microsoft.com/office/drawing/2016/5/11/chartex" xmlns:cx4="http://schemas.microsoft.com/office/drawing/2016/5/10/chartex" xmlns:cx3="http://schemas.microsoft.com/office/drawing/2016/5/9/chartex" xmlns:cx2="http://schemas.microsoft.com/office/drawing/2015/10/21/chartex" xmlns:cx1="http://schemas.microsoft.com/office/drawing/2015/9/8/chartex" xmlns:cx="http://schemas.microsoft.com/office/drawing/2014/chartex" xmlns:wpc="http://schemas.microsoft.com/office/word/2010/wordprocessingCanvas" xmlns="" val="0"/>
                         </a:ext>
                       </a:extLst>
                     </a:blip>
@@ -1543,7 +1543,7 @@
         </w:rPr>
         <w:lastRenderedPageBreak/>
         <w:drawing>
-          <wp:inline distT="0" distB="0" distL="0" distR="0" wp14:anchorId="21582FB7" wp14:editId="5F6F2B26">
+          <wp:inline distT="0" distB="0" distL="0" distR="0">
             <wp:extent cx="5315503" cy="3854450"/>
             <wp:effectExtent l="0" t="0" r="0" b="0"/>
             <wp:docPr id="6" name="Picture 6"/>
@@ -1563,7 +1563,7 @@
                     <a:blip r:embed="rId14" cstate="print">
                       <a:extLst>
                         <a:ext uri="{28A0092B-C50C-407E-A947-70E740481C1C}">
-                          <a14:useLocalDpi xmlns:a14="http://schemas.microsoft.com/office/drawing/2010/main" val="0"/>
+                          <a14:useLocalDpi xmlns:a14="http://schemas.microsoft.com/office/drawing/2010/main" xmlns:wps="http://schemas.microsoft.com/office/word/2010/wordprocessingShape" xmlns:wpi="http://schemas.microsoft.com/office/word/2010/wordprocessingInk" xmlns:wpg="http://schemas.microsoft.com/office/word/2010/wordprocessingGroup" xmlns:w16se="http://schemas.microsoft.com/office/word/2015/wordml/symex" xmlns:w16cid="http://schemas.microsoft.com/office/word/2016/wordml/cid" xmlns:w15="http://schemas.microsoft.com/office/word/2012/wordml" xmlns:w14="http://schemas.microsoft.com/office/word/2010/wordml" xmlns:w="http://schemas.openxmlformats.org/wordprocessingml/2006/main" xmlns:w10="urn:schemas-microsoft-com:office:word" xmlns:wp14="http://schemas.microsoft.com/office/word/2010/wordprocessingDrawing" xmlns:v="urn:schemas-microsoft-com:vml" xmlns:o="urn:schemas-microsoft-com:office:office" xmlns:am3d="http://schemas.microsoft.com/office/drawing/2017/model3d" xmlns:aink="http://schemas.microsoft.com/office/drawing/2016/ink" xmlns:mc="http://schemas.openxmlformats.org/markup-compatibility/2006" xmlns:cx8="http://schemas.microsoft.com/office/drawing/2016/5/14/chartex" xmlns:cx7="http://schemas.microsoft.com/office/drawing/2016/5/13/chartex" xmlns:cx6="http://schemas.microsoft.com/office/drawing/2016/5/12/chartex" xmlns:cx5="http://schemas.microsoft.com/office/drawing/2016/5/11/chartex" xmlns:cx4="http://schemas.microsoft.com/office/drawing/2016/5/10/chartex" xmlns:cx3="http://schemas.microsoft.com/office/drawing/2016/5/9/chartex" xmlns:cx2="http://schemas.microsoft.com/office/drawing/2015/10/21/chartex" xmlns:cx1="http://schemas.microsoft.com/office/drawing/2015/9/8/chartex" xmlns:cx="http://schemas.microsoft.com/office/drawing/2014/chartex" xmlns:wpc="http://schemas.microsoft.com/office/word/2010/wordprocessingCanvas" xmlns="" val="0"/>
                         </a:ext>
                       </a:extLst>
                     </a:blip>
@@ -1954,7 +1954,7 @@
         </w:rPr>
         <w:lastRenderedPageBreak/>
         <w:drawing>
-          <wp:inline distT="0" distB="0" distL="0" distR="0" wp14:anchorId="18F7D4C8" wp14:editId="173454B9">
+          <wp:inline distT="0" distB="0" distL="0" distR="0">
             <wp:extent cx="1994628" cy="2876550"/>
             <wp:effectExtent l="0" t="0" r="0" b="0"/>
             <wp:docPr id="10" name="Picture 10"/>
@@ -1974,7 +1974,7 @@
                     <a:blip r:embed="rId20" cstate="print">
                       <a:extLst>
                         <a:ext uri="{28A0092B-C50C-407E-A947-70E740481C1C}">
-                          <a14:useLocalDpi xmlns:a14="http://schemas.microsoft.com/office/drawing/2010/main" val="0"/>
+                          <a14:useLocalDpi xmlns:a14="http://schemas.microsoft.com/office/drawing/2010/main" xmlns:wps="http://schemas.microsoft.com/office/word/2010/wordprocessingShape" xmlns:wpi="http://schemas.microsoft.com/office/word/2010/wordprocessingInk" xmlns:wpg="http://schemas.microsoft.com/office/word/2010/wordprocessingGroup" xmlns:w16se="http://schemas.microsoft.com/office/word/2015/wordml/symex" xmlns:w16cid="http://schemas.microsoft.com/office/word/2016/wordml/cid" xmlns:w15="http://schemas.microsoft.com/office/word/2012/wordml" xmlns:w14="http://schemas.microsoft.com/office/word/2010/wordml" xmlns:w="http://schemas.openxmlformats.org/wordprocessingml/2006/main" xmlns:w10="urn:schemas-microsoft-com:office:word" xmlns:wp14="http://schemas.microsoft.com/office/word/2010/wordprocessingDrawing" xmlns:v="urn:schemas-microsoft-com:vml" xmlns:o="urn:schemas-microsoft-com:office:office" xmlns:am3d="http://schemas.microsoft.com/office/drawing/2017/model3d" xmlns:aink="http://schemas.microsoft.com/office/drawing/2016/ink" xmlns:mc="http://schemas.openxmlformats.org/markup-compatibility/2006" xmlns:cx8="http://schemas.microsoft.com/office/drawing/2016/5/14/chartex" xmlns:cx7="http://schemas.microsoft.com/office/drawing/2016/5/13/chartex" xmlns:cx6="http://schemas.microsoft.com/office/drawing/2016/5/12/chartex" xmlns:cx5="http://schemas.microsoft.com/office/drawing/2016/5/11/chartex" xmlns:cx4="http://schemas.microsoft.com/office/drawing/2016/5/10/chartex" xmlns:cx3="http://schemas.microsoft.com/office/drawing/2016/5/9/chartex" xmlns:cx2="http://schemas.microsoft.com/office/drawing/2015/10/21/chartex" xmlns:cx1="http://schemas.microsoft.com/office/drawing/2015/9/8/chartex" xmlns:cx="http://schemas.microsoft.com/office/drawing/2014/chartex" xmlns:wpc="http://schemas.microsoft.com/office/word/2010/wordprocessingCanvas" xmlns="" val="0"/>
                         </a:ext>
                       </a:extLst>
                     </a:blip>
@@ -2008,7 +2008,7 @@
           <w:noProof/>
         </w:rPr>
         <w:drawing>
-          <wp:inline distT="0" distB="0" distL="0" distR="0" wp14:anchorId="224B05C9" wp14:editId="06376CB4">
+          <wp:inline distT="0" distB="0" distL="0" distR="0">
             <wp:extent cx="2278988" cy="2832100"/>
             <wp:effectExtent l="0" t="0" r="0" b="0"/>
             <wp:docPr id="11" name="Picture 11"/>
@@ -2025,10 +2025,10 @@
                     </pic:cNvPicPr>
                   </pic:nvPicPr>
                   <pic:blipFill>
-                    <a:blip r:embed="rId21">
+                    <a:blip r:embed="rId21" cstate="print">
                       <a:extLst>
                         <a:ext uri="{28A0092B-C50C-407E-A947-70E740481C1C}">
-                          <a14:useLocalDpi xmlns:a14="http://schemas.microsoft.com/office/drawing/2010/main" val="0"/>
+                          <a14:useLocalDpi xmlns:a14="http://schemas.microsoft.com/office/drawing/2010/main" xmlns:wps="http://schemas.microsoft.com/office/word/2010/wordprocessingShape" xmlns:wpi="http://schemas.microsoft.com/office/word/2010/wordprocessingInk" xmlns:wpg="http://schemas.microsoft.com/office/word/2010/wordprocessingGroup" xmlns:w16se="http://schemas.microsoft.com/office/word/2015/wordml/symex" xmlns:w16cid="http://schemas.microsoft.com/office/word/2016/wordml/cid" xmlns:w15="http://schemas.microsoft.com/office/word/2012/wordml" xmlns:w14="http://schemas.microsoft.com/office/word/2010/wordml" xmlns:w="http://schemas.openxmlformats.org/wordprocessingml/2006/main" xmlns:w10="urn:schemas-microsoft-com:office:word" xmlns:wp14="http://schemas.microsoft.com/office/word/2010/wordprocessingDrawing" xmlns:v="urn:schemas-microsoft-com:vml" xmlns:o="urn:schemas-microsoft-com:office:office" xmlns:am3d="http://schemas.microsoft.com/office/drawing/2017/model3d" xmlns:aink="http://schemas.microsoft.com/office/drawing/2016/ink" xmlns:mc="http://schemas.openxmlformats.org/markup-compatibility/2006" xmlns:cx8="http://schemas.microsoft.com/office/drawing/2016/5/14/chartex" xmlns:cx7="http://schemas.microsoft.com/office/drawing/2016/5/13/chartex" xmlns:cx6="http://schemas.microsoft.com/office/drawing/2016/5/12/chartex" xmlns:cx5="http://schemas.microsoft.com/office/drawing/2016/5/11/chartex" xmlns:cx4="http://schemas.microsoft.com/office/drawing/2016/5/10/chartex" xmlns:cx3="http://schemas.microsoft.com/office/drawing/2016/5/9/chartex" xmlns:cx2="http://schemas.microsoft.com/office/drawing/2015/10/21/chartex" xmlns:cx1="http://schemas.microsoft.com/office/drawing/2015/9/8/chartex" xmlns:cx="http://schemas.microsoft.com/office/drawing/2014/chartex" xmlns:wpc="http://schemas.microsoft.com/office/word/2010/wordprocessingCanvas" xmlns="" val="0"/>
                         </a:ext>
                       </a:extLst>
                     </a:blip>
@@ -2096,7 +2096,7 @@
           <w:noProof/>
         </w:rPr>
         <w:drawing>
-          <wp:inline distT="0" distB="0" distL="0" distR="0" wp14:anchorId="3D1EB14B" wp14:editId="5D844FDA">
+          <wp:inline distT="0" distB="0" distL="0" distR="0">
             <wp:extent cx="4343400" cy="3628016"/>
             <wp:effectExtent l="0" t="0" r="0" b="0"/>
             <wp:docPr id="7" name="Picture 7"/>
@@ -2113,10 +2113,10 @@
                     </pic:cNvPicPr>
                   </pic:nvPicPr>
                   <pic:blipFill>
-                    <a:blip r:embed="rId22">
+                    <a:blip r:embed="rId22" cstate="print">
                       <a:extLst>
                         <a:ext uri="{28A0092B-C50C-407E-A947-70E740481C1C}">
-                          <a14:useLocalDpi xmlns:a14="http://schemas.microsoft.com/office/drawing/2010/main" val="0"/>
+                          <a14:useLocalDpi xmlns:a14="http://schemas.microsoft.com/office/drawing/2010/main" xmlns:wps="http://schemas.microsoft.com/office/word/2010/wordprocessingShape" xmlns:wpi="http://schemas.microsoft.com/office/word/2010/wordprocessingInk" xmlns:wpg="http://schemas.microsoft.com/office/word/2010/wordprocessingGroup" xmlns:w16se="http://schemas.microsoft.com/office/word/2015/wordml/symex" xmlns:w16cid="http://schemas.microsoft.com/office/word/2016/wordml/cid" xmlns:w15="http://schemas.microsoft.com/office/word/2012/wordml" xmlns:w14="http://schemas.microsoft.com/office/word/2010/wordml" xmlns:w="http://schemas.openxmlformats.org/wordprocessingml/2006/main" xmlns:w10="urn:schemas-microsoft-com:office:word" xmlns:wp14="http://schemas.microsoft.com/office/word/2010/wordprocessingDrawing" xmlns:v="urn:schemas-microsoft-com:vml" xmlns:o="urn:schemas-microsoft-com:office:office" xmlns:am3d="http://schemas.microsoft.com/office/drawing/2017/model3d" xmlns:aink="http://schemas.microsoft.com/office/drawing/2016/ink" xmlns:mc="http://schemas.openxmlformats.org/markup-compatibility/2006" xmlns:cx8="http://schemas.microsoft.com/office/drawing/2016/5/14/chartex" xmlns:cx7="http://schemas.microsoft.com/office/drawing/2016/5/13/chartex" xmlns:cx6="http://schemas.microsoft.com/office/drawing/2016/5/12/chartex" xmlns:cx5="http://schemas.microsoft.com/office/drawing/2016/5/11/chartex" xmlns:cx4="http://schemas.microsoft.com/office/drawing/2016/5/10/chartex" xmlns:cx3="http://schemas.microsoft.com/office/drawing/2016/5/9/chartex" xmlns:cx2="http://schemas.microsoft.com/office/drawing/2015/10/21/chartex" xmlns:cx1="http://schemas.microsoft.com/office/drawing/2015/9/8/chartex" xmlns:cx="http://schemas.microsoft.com/office/drawing/2014/chartex" xmlns:wpc="http://schemas.microsoft.com/office/word/2010/wordprocessingCanvas" xmlns="" val="0"/>
                         </a:ext>
                       </a:extLst>
                     </a:blip>
@@ -2160,7 +2160,7 @@
         </w:rPr>
         <w:lastRenderedPageBreak/>
         <w:drawing>
-          <wp:inline distT="0" distB="0" distL="0" distR="0" wp14:anchorId="218FB28A" wp14:editId="61A6D575">
+          <wp:inline distT="0" distB="0" distL="0" distR="0">
             <wp:extent cx="5137150" cy="4862730"/>
             <wp:effectExtent l="0" t="0" r="0" b="0"/>
             <wp:docPr id="8" name="Picture 8"/>
@@ -2177,10 +2177,10 @@
                     </pic:cNvPicPr>
                   </pic:nvPicPr>
                   <pic:blipFill>
-                    <a:blip r:embed="rId23">
+                    <a:blip r:embed="rId23" cstate="print">
                       <a:extLst>
                         <a:ext uri="{28A0092B-C50C-407E-A947-70E740481C1C}">
-                          <a14:useLocalDpi xmlns:a14="http://schemas.microsoft.com/office/drawing/2010/main" val="0"/>
+                          <a14:useLocalDpi xmlns:a14="http://schemas.microsoft.com/office/drawing/2010/main" xmlns:wps="http://schemas.microsoft.com/office/word/2010/wordprocessingShape" xmlns:wpi="http://schemas.microsoft.com/office/word/2010/wordprocessingInk" xmlns:wpg="http://schemas.microsoft.com/office/word/2010/wordprocessingGroup" xmlns:w16se="http://schemas.microsoft.com/office/word/2015/wordml/symex" xmlns:w16cid="http://schemas.microsoft.com/office/word/2016/wordml/cid" xmlns:w15="http://schemas.microsoft.com/office/word/2012/wordml" xmlns:w14="http://schemas.microsoft.com/office/word/2010/wordml" xmlns:w="http://schemas.openxmlformats.org/wordprocessingml/2006/main" xmlns:w10="urn:schemas-microsoft-com:office:word" xmlns:wp14="http://schemas.microsoft.com/office/word/2010/wordprocessingDrawing" xmlns:v="urn:schemas-microsoft-com:vml" xmlns:o="urn:schemas-microsoft-com:office:office" xmlns:am3d="http://schemas.microsoft.com/office/drawing/2017/model3d" xmlns:aink="http://schemas.microsoft.com/office/drawing/2016/ink" xmlns:mc="http://schemas.openxmlformats.org/markup-compatibility/2006" xmlns:cx8="http://schemas.microsoft.com/office/drawing/2016/5/14/chartex" xmlns:cx7="http://schemas.microsoft.com/office/drawing/2016/5/13/chartex" xmlns:cx6="http://schemas.microsoft.com/office/drawing/2016/5/12/chartex" xmlns:cx5="http://schemas.microsoft.com/office/drawing/2016/5/11/chartex" xmlns:cx4="http://schemas.microsoft.com/office/drawing/2016/5/10/chartex" xmlns:cx3="http://schemas.microsoft.com/office/drawing/2016/5/9/chartex" xmlns:cx2="http://schemas.microsoft.com/office/drawing/2015/10/21/chartex" xmlns:cx1="http://schemas.microsoft.com/office/drawing/2015/9/8/chartex" xmlns:cx="http://schemas.microsoft.com/office/drawing/2014/chartex" xmlns:wpc="http://schemas.microsoft.com/office/word/2010/wordprocessingCanvas" xmlns="" val="0"/>
                         </a:ext>
                       </a:extLst>
                     </a:blip>
@@ -2246,7 +2246,7 @@
           <w:left w:w="10" w:type="dxa"/>
           <w:right w:w="10" w:type="dxa"/>
         </w:tblCellMar>
-        <w:tblLook w:val="04A0" w:firstRow="1" w:lastRow="0" w:firstColumn="1" w:lastColumn="0" w:noHBand="0" w:noVBand="1"/>
+        <w:tblLook w:val="04A0"/>
       </w:tblPr>
       <w:tblGrid>
         <w:gridCol w:w="1995"/>
@@ -2906,7 +2906,7 @@
           <w:noProof/>
         </w:rPr>
         <w:drawing>
-          <wp:inline distT="0" distB="0" distL="0" distR="0" wp14:anchorId="74F7F9CC" wp14:editId="5E19DF1D">
+          <wp:inline distT="0" distB="0" distL="0" distR="0">
             <wp:extent cx="2589610" cy="4603750"/>
             <wp:effectExtent l="0" t="0" r="0" b="0"/>
             <wp:docPr id="15" name="Picture 15"/>
@@ -2926,7 +2926,7 @@
                     <a:blip r:embed="rId24" cstate="print">
                       <a:extLst>
                         <a:ext uri="{28A0092B-C50C-407E-A947-70E740481C1C}">
-                          <a14:useLocalDpi xmlns:a14="http://schemas.microsoft.com/office/drawing/2010/main" val="0"/>
+                          <a14:useLocalDpi xmlns:a14="http://schemas.microsoft.com/office/drawing/2010/main" xmlns:wps="http://schemas.microsoft.com/office/word/2010/wordprocessingShape" xmlns:wpi="http://schemas.microsoft.com/office/word/2010/wordprocessingInk" xmlns:wpg="http://schemas.microsoft.com/office/word/2010/wordprocessingGroup" xmlns:w16se="http://schemas.microsoft.com/office/word/2015/wordml/symex" xmlns:w16cid="http://schemas.microsoft.com/office/word/2016/wordml/cid" xmlns:w15="http://schemas.microsoft.com/office/word/2012/wordml" xmlns:w14="http://schemas.microsoft.com/office/word/2010/wordml" xmlns:w="http://schemas.openxmlformats.org/wordprocessingml/2006/main" xmlns:w10="urn:schemas-microsoft-com:office:word" xmlns:wp14="http://schemas.microsoft.com/office/word/2010/wordprocessingDrawing" xmlns:v="urn:schemas-microsoft-com:vml" xmlns:o="urn:schemas-microsoft-com:office:office" xmlns:am3d="http://schemas.microsoft.com/office/drawing/2017/model3d" xmlns:aink="http://schemas.microsoft.com/office/drawing/2016/ink" xmlns:mc="http://schemas.openxmlformats.org/markup-compatibility/2006" xmlns:cx8="http://schemas.microsoft.com/office/drawing/2016/5/14/chartex" xmlns:cx7="http://schemas.microsoft.com/office/drawing/2016/5/13/chartex" xmlns:cx6="http://schemas.microsoft.com/office/drawing/2016/5/12/chartex" xmlns:cx5="http://schemas.microsoft.com/office/drawing/2016/5/11/chartex" xmlns:cx4="http://schemas.microsoft.com/office/drawing/2016/5/10/chartex" xmlns:cx3="http://schemas.microsoft.com/office/drawing/2016/5/9/chartex" xmlns:cx2="http://schemas.microsoft.com/office/drawing/2015/10/21/chartex" xmlns:cx1="http://schemas.microsoft.com/office/drawing/2015/9/8/chartex" xmlns:cx="http://schemas.microsoft.com/office/drawing/2014/chartex" xmlns:wpc="http://schemas.microsoft.com/office/word/2010/wordprocessingCanvas" xmlns="" val="0"/>
                         </a:ext>
                       </a:extLst>
                     </a:blip>
@@ -2960,7 +2960,7 @@
           <w:noProof/>
         </w:rPr>
         <w:drawing>
-          <wp:inline distT="0" distB="0" distL="0" distR="0" wp14:anchorId="32C26968" wp14:editId="631F1AFD">
+          <wp:inline distT="0" distB="0" distL="0" distR="0">
             <wp:extent cx="2603897" cy="4629150"/>
             <wp:effectExtent l="0" t="0" r="0" b="0"/>
             <wp:docPr id="16" name="Picture 16"/>
@@ -2980,7 +2980,7 @@
                     <a:blip r:embed="rId25" cstate="print">
                       <a:extLst>
                         <a:ext uri="{28A0092B-C50C-407E-A947-70E740481C1C}">
-                          <a14:useLocalDpi xmlns:a14="http://schemas.microsoft.com/office/drawing/2010/main" val="0"/>
+                          <a14:useLocalDpi xmlns:a14="http://schemas.microsoft.com/office/drawing/2010/main" xmlns:wps="http://schemas.microsoft.com/office/word/2010/wordprocessingShape" xmlns:wpi="http://schemas.microsoft.com/office/word/2010/wordprocessingInk" xmlns:wpg="http://schemas.microsoft.com/office/word/2010/wordprocessingGroup" xmlns:w16se="http://schemas.microsoft.com/office/word/2015/wordml/symex" xmlns:w16cid="http://schemas.microsoft.com/office/word/2016/wordml/cid" xmlns:w15="http://schemas.microsoft.com/office/word/2012/wordml" xmlns:w14="http://schemas.microsoft.com/office/word/2010/wordml" xmlns:w="http://schemas.openxmlformats.org/wordprocessingml/2006/main" xmlns:w10="urn:schemas-microsoft-com:office:word" xmlns:wp14="http://schemas.microsoft.com/office/word/2010/wordprocessingDrawing" xmlns:v="urn:schemas-microsoft-com:vml" xmlns:o="urn:schemas-microsoft-com:office:office" xmlns:am3d="http://schemas.microsoft.com/office/drawing/2017/model3d" xmlns:aink="http://schemas.microsoft.com/office/drawing/2016/ink" xmlns:mc="http://schemas.openxmlformats.org/markup-compatibility/2006" xmlns:cx8="http://schemas.microsoft.com/office/drawing/2016/5/14/chartex" xmlns:cx7="http://schemas.microsoft.com/office/drawing/2016/5/13/chartex" xmlns:cx6="http://schemas.microsoft.com/office/drawing/2016/5/12/chartex" xmlns:cx5="http://schemas.microsoft.com/office/drawing/2016/5/11/chartex" xmlns:cx4="http://schemas.microsoft.com/office/drawing/2016/5/10/chartex" xmlns:cx3="http://schemas.microsoft.com/office/drawing/2016/5/9/chartex" xmlns:cx2="http://schemas.microsoft.com/office/drawing/2015/10/21/chartex" xmlns:cx1="http://schemas.microsoft.com/office/drawing/2015/9/8/chartex" xmlns:cx="http://schemas.microsoft.com/office/drawing/2014/chartex" xmlns:wpc="http://schemas.microsoft.com/office/word/2010/wordprocessingCanvas" xmlns="" val="0"/>
                         </a:ext>
                       </a:extLst>
                     </a:blip>
@@ -3030,7 +3030,7 @@
           <w:lang w:eastAsia="en-US" w:bidi="ar-SA"/>
         </w:rPr>
         <w:drawing>
-          <wp:anchor distT="0" distB="0" distL="114300" distR="114300" simplePos="0" relativeHeight="251654656" behindDoc="0" locked="0" layoutInCell="1" allowOverlap="1" wp14:anchorId="494DD8EB" wp14:editId="2A543C37">
+          <wp:anchor distT="0" distB="0" distL="114300" distR="114300" simplePos="0" relativeHeight="251654656" behindDoc="0" locked="0" layoutInCell="1" allowOverlap="1">
             <wp:simplePos x="0" y="0"/>
             <wp:positionH relativeFrom="column">
               <wp:posOffset>0</wp:posOffset>
@@ -3147,7 +3147,7 @@
           <w:lang w:eastAsia="en-US" w:bidi="ar-SA"/>
         </w:rPr>
         <w:drawing>
-          <wp:anchor distT="0" distB="0" distL="114300" distR="114300" simplePos="0" relativeHeight="251658752" behindDoc="0" locked="0" layoutInCell="1" allowOverlap="1" wp14:anchorId="38BA7613" wp14:editId="4A834DC1">
+          <wp:anchor distT="0" distB="0" distL="114300" distR="114300" simplePos="0" relativeHeight="251658752" behindDoc="0" locked="0" layoutInCell="1" allowOverlap="1">
             <wp:simplePos x="0" y="0"/>
             <wp:positionH relativeFrom="column">
               <wp:posOffset>0</wp:posOffset>
@@ -3216,7 +3216,7 @@
           <w:noProof/>
         </w:rPr>
         <w:drawing>
-          <wp:anchor distT="0" distB="0" distL="114300" distR="114300" simplePos="0" relativeHeight="251662848" behindDoc="0" locked="0" layoutInCell="1" allowOverlap="1" wp14:anchorId="58E4A3D1" wp14:editId="15D569BD">
+          <wp:anchor distT="0" distB="0" distL="114300" distR="114300" simplePos="0" relativeHeight="251662848" behindDoc="0" locked="0" layoutInCell="1" allowOverlap="1">
             <wp:simplePos x="0" y="0"/>
             <wp:positionH relativeFrom="column">
               <wp:posOffset>0</wp:posOffset>
@@ -3258,12 +3258,6 @@
                 </pic:pic>
               </a:graphicData>
             </a:graphic>
-            <wp14:sizeRelH relativeFrom="margin">
-              <wp14:pctWidth>0</wp14:pctWidth>
-            </wp14:sizeRelH>
-            <wp14:sizeRelV relativeFrom="margin">
-              <wp14:pctHeight>0</wp14:pctHeight>
-            </wp14:sizeRelV>
           </wp:anchor>
         </w:drawing>
       </w:r>
@@ -3373,7 +3367,19 @@
         <w:rPr>
           <w:rFonts w:ascii="Times New Roman" w:hAnsi="Times New Roman" w:cs="Times New Roman"/>
         </w:rPr>
-        <w:t>Rothvic</w:t>
+        <w:t>R</w:t>
+      </w:r>
+      <w:r>
+        <w:rPr>
+          <w:rFonts w:ascii="Times New Roman" w:hAnsi="Times New Roman" w:cs="Times New Roman"/>
+        </w:rPr>
+        <w:t>u</w:t>
+      </w:r>
+      <w:r>
+        <w:rPr>
+          <w:rFonts w:ascii="Times New Roman" w:hAnsi="Times New Roman" w:cs="Times New Roman"/>
+        </w:rPr>
+        <w:t>thvic</w:t>
       </w:r>
     </w:p>
     <w:p>
@@ -3823,7 +3829,19 @@
         <w:rPr>
           <w:rFonts w:ascii="Times New Roman" w:hAnsi="Times New Roman" w:cs="Times New Roman"/>
         </w:rPr>
-        <w:t>Rothvic</w:t>
+        <w:t>R</w:t>
+      </w:r>
+      <w:r>
+        <w:rPr>
+          <w:rFonts w:ascii="Times New Roman" w:hAnsi="Times New Roman" w:cs="Times New Roman"/>
+        </w:rPr>
+        <w:t>u</w:t>
+      </w:r>
+      <w:r>
+        <w:rPr>
+          <w:rFonts w:ascii="Times New Roman" w:hAnsi="Times New Roman" w:cs="Times New Roman"/>
+        </w:rPr>
+        <w:t>thvic</w:t>
       </w:r>
     </w:p>
     <w:p>
@@ -4177,7 +4195,7 @@
 </file>
 
 <file path=word/endnotes.xml><?xml version="1.0" encoding="utf-8"?>
-<w:endnotes xmlns:wpc="http://schemas.microsoft.com/office/word/2010/wordprocessingCanvas" xmlns:cx="http://schemas.microsoft.com/office/drawing/2014/chartex" xmlns:cx1="http://schemas.microsoft.com/office/drawing/2015/9/8/chartex" xmlns:cx2="http://schemas.microsoft.com/office/drawing/2015/10/21/chartex" xmlns:cx3="http://schemas.microsoft.com/office/drawing/2016/5/9/chartex" xmlns:cx4="http://schemas.microsoft.com/office/drawing/2016/5/10/chartex" xmlns:cx5="http://schemas.microsoft.com/office/drawing/2016/5/11/chartex" xmlns:cx6="http://schemas.microsoft.com/office/drawing/2016/5/12/chartex" xmlns:cx7="http://schemas.microsoft.com/office/drawing/2016/5/13/chartex" xmlns:cx8="http://schemas.microsoft.com/office/drawing/2016/5/14/chartex" xmlns:mc="http://schemas.openxmlformats.org/markup-compatibility/2006" xmlns:aink="http://schemas.microsoft.com/office/drawing/2016/ink" xmlns:am3d="http://schemas.microsoft.com/office/drawing/2017/model3d" xmlns:o="urn:schemas-microsoft-com:office:office" xmlns:r="http://schemas.openxmlformats.org/officeDocument/2006/relationships" xmlns:m="http://schemas.openxmlformats.org/officeDocument/2006/math" xmlns:v="urn:schemas-microsoft-com:vml" xmlns:wp14="http://schemas.microsoft.com/office/word/2010/wordprocessingDrawing" xmlns:wp="http://schemas.openxmlformats.org/drawingml/2006/wordprocessingDrawing" xmlns:w10="urn:schemas-microsoft-com:office:word" xmlns:w="http://schemas.openxmlformats.org/wordprocessingml/2006/main" xmlns:w14="http://schemas.microsoft.com/office/word/2010/wordml" xmlns:w15="http://schemas.microsoft.com/office/word/2012/wordml" xmlns:w16cid="http://schemas.microsoft.com/office/word/2016/wordml/cid" xmlns:w16se="http://schemas.microsoft.com/office/word/2015/wordml/symex" xmlns:wpg="http://schemas.microsoft.com/office/word/2010/wordprocessingGroup" xmlns:wpi="http://schemas.microsoft.com/office/word/2010/wordprocessingInk" xmlns:wne="http://schemas.microsoft.com/office/word/2006/wordml" xmlns:wps="http://schemas.microsoft.com/office/word/2010/wordprocessingShape" mc:Ignorable="w14 w15 w16se w16cid wp14">
+<w:endnotes xmlns:ve="http://schemas.openxmlformats.org/markup-compatibility/2006" xmlns:o="urn:schemas-microsoft-com:office:office" xmlns:r="http://schemas.openxmlformats.org/officeDocument/2006/relationships" xmlns:m="http://schemas.openxmlformats.org/officeDocument/2006/math" xmlns:v="urn:schemas-microsoft-com:vml" xmlns:wp="http://schemas.openxmlformats.org/drawingml/2006/wordprocessingDrawing" xmlns:w10="urn:schemas-microsoft-com:office:word" xmlns:w="http://schemas.openxmlformats.org/wordprocessingml/2006/main" xmlns:wne="http://schemas.microsoft.com/office/word/2006/wordml">
   <w:endnote w:type="separator" w:id="-1">
     <w:p>
       <w:pPr>
@@ -4202,7 +4220,7 @@
 </file>
 
 <file path=word/footnotes.xml><?xml version="1.0" encoding="utf-8"?>
-<w:footnotes xmlns:wpc="http://schemas.microsoft.com/office/word/2010/wordprocessingCanvas" xmlns:cx="http://schemas.microsoft.com/office/drawing/2014/chartex" xmlns:cx1="http://schemas.microsoft.com/office/drawing/2015/9/8/chartex" xmlns:cx2="http://schemas.microsoft.com/office/drawing/2015/10/21/chartex" xmlns:cx3="http://schemas.microsoft.com/office/drawing/2016/5/9/chartex" xmlns:cx4="http://schemas.microsoft.com/office/drawing/2016/5/10/chartex" xmlns:cx5="http://schemas.microsoft.com/office/drawing/2016/5/11/chartex" xmlns:cx6="http://schemas.microsoft.com/office/drawing/2016/5/12/chartex" xmlns:cx7="http://schemas.microsoft.com/office/drawing/2016/5/13/chartex" xmlns:cx8="http://schemas.microsoft.com/office/drawing/2016/5/14/chartex" xmlns:mc="http://schemas.openxmlformats.org/markup-compatibility/2006" xmlns:aink="http://schemas.microsoft.com/office/drawing/2016/ink" xmlns:am3d="http://schemas.microsoft.com/office/drawing/2017/model3d" xmlns:o="urn:schemas-microsoft-com:office:office" xmlns:r="http://schemas.openxmlformats.org/officeDocument/2006/relationships" xmlns:m="http://schemas.openxmlformats.org/officeDocument/2006/math" xmlns:v="urn:schemas-microsoft-com:vml" xmlns:wp14="http://schemas.microsoft.com/office/word/2010/wordprocessingDrawing" xmlns:wp="http://schemas.openxmlformats.org/drawingml/2006/wordprocessingDrawing" xmlns:w10="urn:schemas-microsoft-com:office:word" xmlns:w="http://schemas.openxmlformats.org/wordprocessingml/2006/main" xmlns:w14="http://schemas.microsoft.com/office/word/2010/wordml" xmlns:w15="http://schemas.microsoft.com/office/word/2012/wordml" xmlns:w16cid="http://schemas.microsoft.com/office/word/2016/wordml/cid" xmlns:w16se="http://schemas.microsoft.com/office/word/2015/wordml/symex" xmlns:wpg="http://schemas.microsoft.com/office/word/2010/wordprocessingGroup" xmlns:wpi="http://schemas.microsoft.com/office/word/2010/wordprocessingInk" xmlns:wne="http://schemas.microsoft.com/office/word/2006/wordml" xmlns:wps="http://schemas.microsoft.com/office/word/2010/wordprocessingShape" mc:Ignorable="w14 w15 w16se w16cid wp14">
+<w:footnotes xmlns:ve="http://schemas.openxmlformats.org/markup-compatibility/2006" xmlns:o="urn:schemas-microsoft-com:office:office" xmlns:r="http://schemas.openxmlformats.org/officeDocument/2006/relationships" xmlns:m="http://schemas.openxmlformats.org/officeDocument/2006/math" xmlns:v="urn:schemas-microsoft-com:vml" xmlns:wp="http://schemas.openxmlformats.org/drawingml/2006/wordprocessingDrawing" xmlns:w10="urn:schemas-microsoft-com:office:word" xmlns:w="http://schemas.openxmlformats.org/wordprocessingml/2006/main" xmlns:wne="http://schemas.microsoft.com/office/word/2006/wordml">
   <w:footnote w:type="separator" w:id="-1">
     <w:p>
       <w:pPr>
@@ -4227,7 +4245,7 @@
 </file>
 
 <file path=word/header1.xml><?xml version="1.0" encoding="utf-8"?>
-<w:hdr xmlns:wpc="http://schemas.microsoft.com/office/word/2010/wordprocessingCanvas" xmlns:cx="http://schemas.microsoft.com/office/drawing/2014/chartex" xmlns:cx1="http://schemas.microsoft.com/office/drawing/2015/9/8/chartex" xmlns:cx2="http://schemas.microsoft.com/office/drawing/2015/10/21/chartex" xmlns:cx3="http://schemas.microsoft.com/office/drawing/2016/5/9/chartex" xmlns:cx4="http://schemas.microsoft.com/office/drawing/2016/5/10/chartex" xmlns:cx5="http://schemas.microsoft.com/office/drawing/2016/5/11/chartex" xmlns:cx6="http://schemas.microsoft.com/office/drawing/2016/5/12/chartex" xmlns:cx7="http://schemas.microsoft.com/office/drawing/2016/5/13/chartex" xmlns:cx8="http://schemas.microsoft.com/office/drawing/2016/5/14/chartex" xmlns:mc="http://schemas.openxmlformats.org/markup-compatibility/2006" xmlns:aink="http://schemas.microsoft.com/office/drawing/2016/ink" xmlns:am3d="http://schemas.microsoft.com/office/drawing/2017/model3d" xmlns:o="urn:schemas-microsoft-com:office:office" xmlns:r="http://schemas.openxmlformats.org/officeDocument/2006/relationships" xmlns:m="http://schemas.openxmlformats.org/officeDocument/2006/math" xmlns:v="urn:schemas-microsoft-com:vml" xmlns:wp14="http://schemas.microsoft.com/office/word/2010/wordprocessingDrawing" xmlns:wp="http://schemas.openxmlformats.org/drawingml/2006/wordprocessingDrawing" xmlns:w10="urn:schemas-microsoft-com:office:word" xmlns:w="http://schemas.openxmlformats.org/wordprocessingml/2006/main" xmlns:w14="http://schemas.microsoft.com/office/word/2010/wordml" xmlns:w15="http://schemas.microsoft.com/office/word/2012/wordml" xmlns:w16cid="http://schemas.microsoft.com/office/word/2016/wordml/cid" xmlns:w16se="http://schemas.microsoft.com/office/word/2015/wordml/symex" xmlns:wpg="http://schemas.microsoft.com/office/word/2010/wordprocessingGroup" xmlns:wpi="http://schemas.microsoft.com/office/word/2010/wordprocessingInk" xmlns:wne="http://schemas.microsoft.com/office/word/2006/wordml" xmlns:wps="http://schemas.microsoft.com/office/word/2010/wordprocessingShape" mc:Ignorable="w14 w15 w16se w16cid wp14">
+<w:hdr xmlns:ve="http://schemas.openxmlformats.org/markup-compatibility/2006" xmlns:o="urn:schemas-microsoft-com:office:office" xmlns:r="http://schemas.openxmlformats.org/officeDocument/2006/relationships" xmlns:m="http://schemas.openxmlformats.org/officeDocument/2006/math" xmlns:v="urn:schemas-microsoft-com:vml" xmlns:wp="http://schemas.openxmlformats.org/drawingml/2006/wordprocessingDrawing" xmlns:w10="urn:schemas-microsoft-com:office:word" xmlns:w="http://schemas.openxmlformats.org/wordprocessingml/2006/main" xmlns:wne="http://schemas.microsoft.com/office/word/2006/wordml">
   <w:p>
     <w:pPr>
       <w:pStyle w:val="Header"/>
@@ -4247,8 +4265,8 @@
 </file>
 
 <file path=word/numbering.xml><?xml version="1.0" encoding="utf-8"?>
-<w:numbering xmlns:wpc="http://schemas.microsoft.com/office/word/2010/wordprocessingCanvas" xmlns:cx="http://schemas.microsoft.com/office/drawing/2014/chartex" xmlns:cx1="http://schemas.microsoft.com/office/drawing/2015/9/8/chartex" xmlns:cx2="http://schemas.microsoft.com/office/drawing/2015/10/21/chartex" xmlns:cx3="http://schemas.microsoft.com/office/drawing/2016/5/9/chartex" xmlns:cx4="http://schemas.microsoft.com/office/drawing/2016/5/10/chartex" xmlns:cx5="http://schemas.microsoft.com/office/drawing/2016/5/11/chartex" xmlns:cx6="http://schemas.microsoft.com/office/drawing/2016/5/12/chartex" xmlns:cx7="http://schemas.microsoft.com/office/drawing/2016/5/13/chartex" xmlns:cx8="http://schemas.microsoft.com/office/drawing/2016/5/14/chartex" xmlns:mc="http://schemas.openxmlformats.org/markup-compatibility/2006" xmlns:aink="http://schemas.microsoft.com/office/drawing/2016/ink" xmlns:am3d="http://schemas.microsoft.com/office/drawing/2017/model3d" xmlns:o="urn:schemas-microsoft-com:office:office" xmlns:r="http://schemas.openxmlformats.org/officeDocument/2006/relationships" xmlns:m="http://schemas.openxmlformats.org/officeDocument/2006/math" xmlns:v="urn:schemas-microsoft-com:vml" xmlns:wp14="http://schemas.microsoft.com/office/word/2010/wordprocessingDrawing" xmlns:wp="http://schemas.openxmlformats.org/drawingml/2006/wordprocessingDrawing" xmlns:w10="urn:schemas-microsoft-com:office:word" xmlns:w="http://schemas.openxmlformats.org/wordprocessingml/2006/main" xmlns:w14="http://schemas.microsoft.com/office/word/2010/wordml" xmlns:w15="http://schemas.microsoft.com/office/word/2012/wordml" xmlns:w16cid="http://schemas.microsoft.com/office/word/2016/wordml/cid" xmlns:w16se="http://schemas.microsoft.com/office/word/2015/wordml/symex" xmlns:wpg="http://schemas.microsoft.com/office/word/2010/wordprocessingGroup" xmlns:wpi="http://schemas.microsoft.com/office/word/2010/wordprocessingInk" xmlns:wne="http://schemas.microsoft.com/office/word/2006/wordml" xmlns:wps="http://schemas.microsoft.com/office/word/2010/wordprocessingShape" mc:Ignorable="w14 w15 w16se w16cid wp14">
-  <w:abstractNum w:abstractNumId="0" w15:restartNumberingAfterBreak="0">
+<w:numbering xmlns:ve="http://schemas.openxmlformats.org/markup-compatibility/2006" xmlns:o="urn:schemas-microsoft-com:office:office" xmlns:r="http://schemas.openxmlformats.org/officeDocument/2006/relationships" xmlns:m="http://schemas.openxmlformats.org/officeDocument/2006/math" xmlns:v="urn:schemas-microsoft-com:vml" xmlns:wp="http://schemas.openxmlformats.org/drawingml/2006/wordprocessingDrawing" xmlns:w10="urn:schemas-microsoft-com:office:word" xmlns:w="http://schemas.openxmlformats.org/wordprocessingml/2006/main" xmlns:wne="http://schemas.microsoft.com/office/word/2006/wordml">
+  <w:abstractNum w:abstractNumId="0">
     <w:nsid w:val="0DB451B8"/>
     <w:multiLevelType w:val="hybridMultilevel"/>
     <w:tmpl w:val="591E66F8"/>
@@ -4340,7 +4358,7 @@
       </w:pPr>
     </w:lvl>
   </w:abstractNum>
-  <w:abstractNum w:abstractNumId="1" w15:restartNumberingAfterBreak="0">
+  <w:abstractNum w:abstractNumId="1">
     <w:nsid w:val="38513A61"/>
     <w:multiLevelType w:val="hybridMultilevel"/>
     <w:tmpl w:val="C5FE18DA"/>
@@ -4426,7 +4444,7 @@
       </w:pPr>
     </w:lvl>
   </w:abstractNum>
-  <w:abstractNum w:abstractNumId="2" w15:restartNumberingAfterBreak="0">
+  <w:abstractNum w:abstractNumId="2">
     <w:nsid w:val="4F5538EA"/>
     <w:multiLevelType w:val="hybridMultilevel"/>
     <w:tmpl w:val="4AC6EFDE"/>
@@ -4515,7 +4533,7 @@
       </w:pPr>
     </w:lvl>
   </w:abstractNum>
-  <w:abstractNum w:abstractNumId="3" w15:restartNumberingAfterBreak="0">
+  <w:abstractNum w:abstractNumId="3">
     <w:nsid w:val="72F8765A"/>
     <w:multiLevelType w:val="hybridMultilevel"/>
     <w:tmpl w:val="461AC9F6"/>
@@ -4628,7 +4646,7 @@
       </w:rPr>
     </w:lvl>
   </w:abstractNum>
-  <w:abstractNum w:abstractNumId="4" w15:restartNumberingAfterBreak="0">
+  <w:abstractNum w:abstractNumId="4">
     <w:nsid w:val="7E7E0EE6"/>
     <w:multiLevelType w:val="hybridMultilevel"/>
     <w:tmpl w:val="175A2774"/>
@@ -4760,7 +4778,7 @@
 </file>
 
 <file path=word/styles.xml><?xml version="1.0" encoding="utf-8"?>
-<w:styles xmlns:mc="http://schemas.openxmlformats.org/markup-compatibility/2006" xmlns:r="http://schemas.openxmlformats.org/officeDocument/2006/relationships" xmlns:w="http://schemas.openxmlformats.org/wordprocessingml/2006/main" xmlns:w14="http://schemas.microsoft.com/office/word/2010/wordml" xmlns:w15="http://schemas.microsoft.com/office/word/2012/wordml" xmlns:w16cid="http://schemas.microsoft.com/office/word/2016/wordml/cid" xmlns:w16se="http://schemas.microsoft.com/office/word/2015/wordml/symex" mc:Ignorable="w14 w15 w16se w16cid">
+<w:styles xmlns:r="http://schemas.openxmlformats.org/officeDocument/2006/relationships" xmlns:w="http://schemas.openxmlformats.org/wordprocessingml/2006/main">
   <w:docDefaults>
     <w:rPrDefault>
       <w:rPr>
@@ -4776,382 +4794,144 @@
       </w:pPr>
     </w:pPrDefault>
   </w:docDefaults>
-  <w:latentStyles w:defLockedState="0" w:defUIPriority="99" w:defSemiHidden="0" w:defUnhideWhenUsed="0" w:defQFormat="0" w:count="375">
-    <w:lsdException w:name="Normal" w:uiPriority="0" w:qFormat="1"/>
-    <w:lsdException w:name="heading 1" w:uiPriority="9" w:qFormat="1"/>
-    <w:lsdException w:name="heading 2" w:semiHidden="1" w:uiPriority="9" w:unhideWhenUsed="1" w:qFormat="1"/>
-    <w:lsdException w:name="heading 3" w:semiHidden="1" w:uiPriority="9" w:unhideWhenUsed="1" w:qFormat="1"/>
-    <w:lsdException w:name="heading 4" w:semiHidden="1" w:uiPriority="9" w:unhideWhenUsed="1" w:qFormat="1"/>
-    <w:lsdException w:name="heading 5" w:semiHidden="1" w:uiPriority="9" w:unhideWhenUsed="1" w:qFormat="1"/>
-    <w:lsdException w:name="heading 6" w:semiHidden="1" w:uiPriority="9" w:unhideWhenUsed="1" w:qFormat="1"/>
-    <w:lsdException w:name="heading 7" w:semiHidden="1" w:uiPriority="9" w:unhideWhenUsed="1" w:qFormat="1"/>
-    <w:lsdException w:name="heading 8" w:semiHidden="1" w:uiPriority="9" w:unhideWhenUsed="1" w:qFormat="1"/>
-    <w:lsdException w:name="heading 9" w:semiHidden="1" w:uiPriority="9" w:unhideWhenUsed="1" w:qFormat="1"/>
-    <w:lsdException w:name="index 1" w:semiHidden="1" w:unhideWhenUsed="1"/>
-    <w:lsdException w:name="index 2" w:semiHidden="1" w:unhideWhenUsed="1"/>
-    <w:lsdException w:name="index 3" w:semiHidden="1" w:unhideWhenUsed="1"/>
-    <w:lsdException w:name="index 4" w:semiHidden="1" w:unhideWhenUsed="1"/>
-    <w:lsdException w:name="index 5" w:semiHidden="1" w:unhideWhenUsed="1"/>
-    <w:lsdException w:name="index 6" w:semiHidden="1" w:unhideWhenUsed="1"/>
-    <w:lsdException w:name="index 7" w:semiHidden="1" w:unhideWhenUsed="1"/>
-    <w:lsdException w:name="index 8" w:semiHidden="1" w:unhideWhenUsed="1"/>
-    <w:lsdException w:name="index 9" w:semiHidden="1" w:unhideWhenUsed="1"/>
-    <w:lsdException w:name="toc 1" w:semiHidden="1" w:uiPriority="39" w:unhideWhenUsed="1"/>
-    <w:lsdException w:name="toc 2" w:semiHidden="1" w:uiPriority="39" w:unhideWhenUsed="1"/>
-    <w:lsdException w:name="toc 3" w:semiHidden="1" w:uiPriority="39" w:unhideWhenUsed="1"/>
-    <w:lsdException w:name="toc 4" w:semiHidden="1" w:uiPriority="39" w:unhideWhenUsed="1"/>
-    <w:lsdException w:name="toc 5" w:semiHidden="1" w:uiPriority="39" w:unhideWhenUsed="1"/>
-    <w:lsdException w:name="toc 6" w:semiHidden="1" w:uiPriority="39" w:unhideWhenUsed="1"/>
-    <w:lsdException w:name="toc 7" w:semiHidden="1" w:uiPriority="39" w:unhideWhenUsed="1"/>
-    <w:lsdException w:name="toc 8" w:semiHidden="1" w:uiPriority="39" w:unhideWhenUsed="1"/>
-    <w:lsdException w:name="toc 9" w:semiHidden="1" w:uiPriority="39" w:unhideWhenUsed="1"/>
-    <w:lsdException w:name="Normal Indent" w:semiHidden="1" w:unhideWhenUsed="1"/>
-    <w:lsdException w:name="footnote text" w:semiHidden="1" w:unhideWhenUsed="1"/>
-    <w:lsdException w:name="annotation text" w:semiHidden="1" w:unhideWhenUsed="1"/>
-    <w:lsdException w:name="header" w:semiHidden="1" w:unhideWhenUsed="1"/>
-    <w:lsdException w:name="footer" w:semiHidden="1" w:unhideWhenUsed="1"/>
-    <w:lsdException w:name="index heading" w:semiHidden="1" w:unhideWhenUsed="1"/>
-    <w:lsdException w:name="caption" w:semiHidden="1" w:uiPriority="35" w:unhideWhenUsed="1" w:qFormat="1"/>
-    <w:lsdException w:name="table of figures" w:semiHidden="1" w:unhideWhenUsed="1"/>
-    <w:lsdException w:name="envelope address" w:semiHidden="1" w:unhideWhenUsed="1"/>
-    <w:lsdException w:name="envelope return" w:semiHidden="1" w:unhideWhenUsed="1"/>
-    <w:lsdException w:name="footnote reference" w:semiHidden="1" w:unhideWhenUsed="1"/>
-    <w:lsdException w:name="annotation reference" w:semiHidden="1" w:unhideWhenUsed="1"/>
-    <w:lsdException w:name="line number" w:semiHidden="1" w:unhideWhenUsed="1"/>
-    <w:lsdException w:name="page number" w:semiHidden="1" w:unhideWhenUsed="1"/>
-    <w:lsdException w:name="endnote reference" w:semiHidden="1" w:unhideWhenUsed="1"/>
-    <w:lsdException w:name="endnote text" w:semiHidden="1" w:unhideWhenUsed="1"/>
-    <w:lsdException w:name="table of authorities" w:semiHidden="1" w:unhideWhenUsed="1"/>
-    <w:lsdException w:name="macro" w:semiHidden="1" w:unhideWhenUsed="1"/>
-    <w:lsdException w:name="toa heading" w:semiHidden="1" w:unhideWhenUsed="1"/>
-    <w:lsdException w:name="List" w:semiHidden="1" w:unhideWhenUsed="1"/>
-    <w:lsdException w:name="List Bullet" w:semiHidden="1" w:unhideWhenUsed="1"/>
-    <w:lsdException w:name="List Number" w:semiHidden="1" w:unhideWhenUsed="1"/>
-    <w:lsdException w:name="List 2" w:semiHidden="1" w:unhideWhenUsed="1"/>
-    <w:lsdException w:name="List 3" w:semiHidden="1" w:unhideWhenUsed="1"/>
-    <w:lsdException w:name="List 4" w:semiHidden="1" w:unhideWhenUsed="1"/>
-    <w:lsdException w:name="List 5" w:semiHidden="1" w:unhideWhenUsed="1"/>
-    <w:lsdException w:name="List Bullet 2" w:semiHidden="1" w:unhideWhenUsed="1"/>
-    <w:lsdException w:name="List Bullet 3" w:semiHidden="1" w:unhideWhenUsed="1"/>
-    <w:lsdException w:name="List Bullet 4" w:semiHidden="1" w:unhideWhenUsed="1"/>
-    <w:lsdException w:name="List Bullet 5" w:semiHidden="1" w:unhideWhenUsed="1"/>
-    <w:lsdException w:name="List Number 2" w:semiHidden="1" w:unhideWhenUsed="1"/>
-    <w:lsdException w:name="List Number 3" w:semiHidden="1" w:unhideWhenUsed="1"/>
-    <w:lsdException w:name="List Number 4" w:semiHidden="1" w:unhideWhenUsed="1"/>
-    <w:lsdException w:name="List Number 5" w:semiHidden="1" w:unhideWhenUsed="1"/>
-    <w:lsdException w:name="Title" w:uiPriority="10" w:qFormat="1"/>
-    <w:lsdException w:name="Closing" w:semiHidden="1" w:unhideWhenUsed="1"/>
-    <w:lsdException w:name="Signature" w:semiHidden="1" w:unhideWhenUsed="1"/>
-    <w:lsdException w:name="Default Paragraph Font" w:semiHidden="1" w:uiPriority="1" w:unhideWhenUsed="1"/>
-    <w:lsdException w:name="Body Text" w:semiHidden="1" w:unhideWhenUsed="1"/>
-    <w:lsdException w:name="Body Text Indent" w:semiHidden="1" w:unhideWhenUsed="1"/>
-    <w:lsdException w:name="List Continue" w:semiHidden="1" w:unhideWhenUsed="1"/>
-    <w:lsdException w:name="List Continue 2" w:semiHidden="1" w:unhideWhenUsed="1"/>
-    <w:lsdException w:name="List Continue 3" w:semiHidden="1" w:unhideWhenUsed="1"/>
-    <w:lsdException w:name="List Continue 4" w:semiHidden="1" w:unhideWhenUsed="1"/>
-    <w:lsdException w:name="List Continue 5" w:semiHidden="1" w:unhideWhenUsed="1"/>
-    <w:lsdException w:name="Message Header" w:semiHidden="1" w:unhideWhenUsed="1"/>
-    <w:lsdException w:name="Subtitle" w:uiPriority="11" w:qFormat="1"/>
-    <w:lsdException w:name="Salutation" w:semiHidden="1" w:unhideWhenUsed="1"/>
-    <w:lsdException w:name="Date" w:semiHidden="1" w:unhideWhenUsed="1"/>
-    <w:lsdException w:name="Body Text First Indent" w:semiHidden="1" w:unhideWhenUsed="1"/>
-    <w:lsdException w:name="Body Text First Indent 2" w:semiHidden="1" w:unhideWhenUsed="1"/>
-    <w:lsdException w:name="Note Heading" w:semiHidden="1" w:unhideWhenUsed="1"/>
-    <w:lsdException w:name="Body Text 2" w:semiHidden="1" w:unhideWhenUsed="1"/>
-    <w:lsdException w:name="Body Text 3" w:semiHidden="1" w:unhideWhenUsed="1"/>
-    <w:lsdException w:name="Body Text Indent 2" w:semiHidden="1" w:unhideWhenUsed="1"/>
-    <w:lsdException w:name="Body Text Indent 3" w:semiHidden="1" w:unhideWhenUsed="1"/>
-    <w:lsdException w:name="Block Text" w:semiHidden="1" w:unhideWhenUsed="1"/>
-    <w:lsdException w:name="Hyperlink" w:semiHidden="1" w:unhideWhenUsed="1"/>
-    <w:lsdException w:name="FollowedHyperlink" w:semiHidden="1" w:unhideWhenUsed="1"/>
-    <w:lsdException w:name="Strong" w:uiPriority="22" w:qFormat="1"/>
-    <w:lsdException w:name="Emphasis" w:uiPriority="20" w:qFormat="1"/>
-    <w:lsdException w:name="Document Map" w:semiHidden="1" w:unhideWhenUsed="1"/>
-    <w:lsdException w:name="Plain Text" w:semiHidden="1" w:unhideWhenUsed="1"/>
-    <w:lsdException w:name="E-mail Signature" w:semiHidden="1" w:unhideWhenUsed="1"/>
-    <w:lsdException w:name="HTML Top of Form" w:semiHidden="1" w:unhideWhenUsed="1"/>
-    <w:lsdException w:name="HTML Bottom of Form" w:semiHidden="1" w:unhideWhenUsed="1"/>
-    <w:lsdException w:name="Normal (Web)" w:semiHidden="1" w:unhideWhenUsed="1"/>
-    <w:lsdException w:name="HTML Acronym" w:semiHidden="1" w:unhideWhenUsed="1"/>
-    <w:lsdException w:name="HTML Address" w:semiHidden="1" w:unhideWhenUsed="1"/>
-    <w:lsdException w:name="HTML Cite" w:semiHidden="1" w:unhideWhenUsed="1"/>
-    <w:lsdException w:name="HTML Code" w:semiHidden="1" w:unhideWhenUsed="1"/>
-    <w:lsdException w:name="HTML Definition" w:semiHidden="1" w:unhideWhenUsed="1"/>
-    <w:lsdException w:name="HTML Keyboard" w:semiHidden="1" w:unhideWhenUsed="1"/>
-    <w:lsdException w:name="HTML Preformatted" w:semiHidden="1" w:unhideWhenUsed="1"/>
-    <w:lsdException w:name="HTML Sample" w:semiHidden="1" w:unhideWhenUsed="1"/>
-    <w:lsdException w:name="HTML Typewriter" w:semiHidden="1" w:unhideWhenUsed="1"/>
-    <w:lsdException w:name="HTML Variable" w:semiHidden="1" w:unhideWhenUsed="1"/>
-    <w:lsdException w:name="Normal Table" w:semiHidden="1" w:unhideWhenUsed="1"/>
-    <w:lsdException w:name="annotation subject" w:semiHidden="1" w:unhideWhenUsed="1"/>
-    <w:lsdException w:name="No List" w:semiHidden="1" w:unhideWhenUsed="1"/>
-    <w:lsdException w:name="Outline List 1" w:semiHidden="1" w:unhideWhenUsed="1"/>
-    <w:lsdException w:name="Outline List 2" w:semiHidden="1" w:unhideWhenUsed="1"/>
-    <w:lsdException w:name="Outline List 3" w:semiHidden="1" w:unhideWhenUsed="1"/>
-    <w:lsdException w:name="Table Simple 1" w:semiHidden="1" w:unhideWhenUsed="1"/>
-    <w:lsdException w:name="Table Simple 2" w:semiHidden="1" w:unhideWhenUsed="1"/>
-    <w:lsdException w:name="Table Simple 3" w:semiHidden="1" w:unhideWhenUsed="1"/>
-    <w:lsdException w:name="Table Classic 1" w:semiHidden="1" w:unhideWhenUsed="1"/>
-    <w:lsdException w:name="Table Classic 2" w:semiHidden="1" w:unhideWhenUsed="1"/>
-    <w:lsdException w:name="Table Classic 3" w:semiHidden="1" w:unhideWhenUsed="1"/>
-    <w:lsdException w:name="Table Classic 4" w:semiHidden="1" w:unhideWhenUsed="1"/>
-    <w:lsdException w:name="Table Colorful 1" w:semiHidden="1" w:unhideWhenUsed="1"/>
-    <w:lsdException w:name="Table Colorful 2" w:semiHidden="1" w:unhideWhenUsed="1"/>
-    <w:lsdException w:name="Table Colorful 3" w:semiHidden="1" w:unhideWhenUsed="1"/>
-    <w:lsdException w:name="Table Columns 1" w:semiHidden="1" w:unhideWhenUsed="1"/>
-    <w:lsdException w:name="Table Columns 2" w:semiHidden="1" w:unhideWhenUsed="1"/>
-    <w:lsdException w:name="Table Columns 3" w:semiHidden="1" w:unhideWhenUsed="1"/>
-    <w:lsdException w:name="Table Columns 4" w:semiHidden="1" w:unhideWhenUsed="1"/>
-    <w:lsdException w:name="Table Columns 5" w:semiHidden="1" w:unhideWhenUsed="1"/>
-    <w:lsdException w:name="Table Grid 1" w:semiHidden="1" w:unhideWhenUsed="1"/>
-    <w:lsdException w:name="Table Grid 2" w:semiHidden="1" w:unhideWhenUsed="1"/>
-    <w:lsdException w:name="Table Grid 3" w:semiHidden="1" w:unhideWhenUsed="1"/>
-    <w:lsdException w:name="Table Grid 4" w:semiHidden="1" w:unhideWhenUsed="1"/>
-    <w:lsdException w:name="Table Grid 5" w:semiHidden="1" w:unhideWhenUsed="1"/>
-    <w:lsdException w:name="Table Grid 6" w:semiHidden="1" w:unhideWhenUsed="1"/>
-    <w:lsdException w:name="Table Grid 7" w:semiHidden="1" w:unhideWhenUsed="1"/>
-    <w:lsdException w:name="Table Grid 8" w:semiHidden="1" w:unhideWhenUsed="1"/>
-    <w:lsdException w:name="Table List 1" w:semiHidden="1" w:unhideWhenUsed="1"/>
-    <w:lsdException w:name="Table List 2" w:semiHidden="1" w:unhideWhenUsed="1"/>
-    <w:lsdException w:name="Table List 3" w:semiHidden="1" w:unhideWhenUsed="1"/>
-    <w:lsdException w:name="Table List 4" w:semiHidden="1" w:unhideWhenUsed="1"/>
-    <w:lsdException w:name="Table List 5" w:semiHidden="1" w:unhideWhenUsed="1"/>
-    <w:lsdException w:name="Table List 6" w:semiHidden="1" w:unhideWhenUsed="1"/>
-    <w:lsdException w:name="Table List 7" w:semiHidden="1" w:unhideWhenUsed="1"/>
-    <w:lsdException w:name="Table List 8" w:semiHidden="1" w:unhideWhenUsed="1"/>
-    <w:lsdException w:name="Table 3D effects 1" w:semiHidden="1" w:unhideWhenUsed="1"/>
-    <w:lsdException w:name="Table 3D effects 2" w:semiHidden="1" w:unhideWhenUsed="1"/>
-    <w:lsdException w:name="Table 3D effects 3" w:semiHidden="1" w:unhideWhenUsed="1"/>
-    <w:lsdException w:name="Table Contemporary" w:semiHidden="1" w:unhideWhenUsed="1"/>
-    <w:lsdException w:name="Table Elegant" w:semiHidden="1" w:unhideWhenUsed="1"/>
-    <w:lsdException w:name="Table Professional" w:semiHidden="1" w:unhideWhenUsed="1"/>
-    <w:lsdException w:name="Table Subtle 1" w:semiHidden="1" w:unhideWhenUsed="1"/>
-    <w:lsdException w:name="Table Subtle 2" w:semiHidden="1" w:unhideWhenUsed="1"/>
-    <w:lsdException w:name="Table Web 1" w:semiHidden="1" w:unhideWhenUsed="1"/>
-    <w:lsdException w:name="Table Web 2" w:semiHidden="1" w:unhideWhenUsed="1"/>
-    <w:lsdException w:name="Table Web 3" w:semiHidden="1" w:unhideWhenUsed="1"/>
-    <w:lsdException w:name="Balloon Text" w:semiHidden="1" w:unhideWhenUsed="1"/>
-    <w:lsdException w:name="Table Grid" w:uiPriority="39"/>
-    <w:lsdException w:name="Table Theme" w:semiHidden="1" w:unhideWhenUsed="1"/>
-    <w:lsdException w:name="Placeholder Text" w:semiHidden="1"/>
-    <w:lsdException w:name="No Spacing" w:uiPriority="1" w:qFormat="1"/>
-    <w:lsdException w:name="Light Shading" w:uiPriority="60"/>
-    <w:lsdException w:name="Light List" w:uiPriority="61"/>
-    <w:lsdException w:name="Light Grid" w:uiPriority="62"/>
-    <w:lsdException w:name="Medium Shading 1" w:uiPriority="63"/>
-    <w:lsdException w:name="Medium Shading 2" w:uiPriority="64"/>
-    <w:lsdException w:name="Medium List 1" w:uiPriority="65"/>
-    <w:lsdException w:name="Medium List 2" w:uiPriority="66"/>
-    <w:lsdException w:name="Medium Grid 1" w:uiPriority="67"/>
-    <w:lsdException w:name="Medium Grid 2" w:uiPriority="68"/>
-    <w:lsdException w:name="Medium Grid 3" w:uiPriority="69"/>
-    <w:lsdException w:name="Dark List" w:uiPriority="70"/>
-    <w:lsdException w:name="Colorful Shading" w:uiPriority="71"/>
-    <w:lsdException w:name="Colorful List" w:uiPriority="72"/>
-    <w:lsdException w:name="Colorful Grid" w:uiPriority="73"/>
-    <w:lsdException w:name="Light Shading Accent 1" w:uiPriority="60"/>
-    <w:lsdException w:name="Light List Accent 1" w:uiPriority="61"/>
-    <w:lsdException w:name="Light Grid Accent 1" w:uiPriority="62"/>
-    <w:lsdException w:name="Medium Shading 1 Accent 1" w:uiPriority="63"/>
-    <w:lsdException w:name="Medium Shading 2 Accent 1" w:uiPriority="64"/>
-    <w:lsdException w:name="Medium List 1 Accent 1" w:uiPriority="65"/>
-    <w:lsdException w:name="Revision" w:semiHidden="1"/>
-    <w:lsdException w:name="List Paragraph" w:uiPriority="34" w:qFormat="1"/>
-    <w:lsdException w:name="Quote" w:uiPriority="29" w:qFormat="1"/>
-    <w:lsdException w:name="Intense Quote" w:uiPriority="30" w:qFormat="1"/>
-    <w:lsdException w:name="Medium List 2 Accent 1" w:uiPriority="66"/>
-    <w:lsdException w:name="Medium Grid 1 Accent 1" w:uiPriority="67"/>
-    <w:lsdException w:name="Medium Grid 2 Accent 1" w:uiPriority="68"/>
-    <w:lsdException w:name="Medium Grid 3 Accent 1" w:uiPriority="69"/>
-    <w:lsdException w:name="Dark List Accent 1" w:uiPriority="70"/>
-    <w:lsdException w:name="Colorful Shading Accent 1" w:uiPriority="71"/>
-    <w:lsdException w:name="Colorful List Accent 1" w:uiPriority="72"/>
-    <w:lsdException w:name="Colorful Grid Accent 1" w:uiPriority="73"/>
-    <w:lsdException w:name="Light Shading Accent 2" w:uiPriority="60"/>
-    <w:lsdException w:name="Light List Accent 2" w:uiPriority="61"/>
-    <w:lsdException w:name="Light Grid Accent 2" w:uiPriority="62"/>
-    <w:lsdException w:name="Medium Shading 1 Accent 2" w:uiPriority="63"/>
-    <w:lsdException w:name="Medium Shading 2 Accent 2" w:uiPriority="64"/>
-    <w:lsdException w:name="Medium List 1 Accent 2" w:uiPriority="65"/>
-    <w:lsdException w:name="Medium List 2 Accent 2" w:uiPriority="66"/>
-    <w:lsdException w:name="Medium Grid 1 Accent 2" w:uiPriority="67"/>
-    <w:lsdException w:name="Medium Grid 2 Accent 2" w:uiPriority="68"/>
-    <w:lsdException w:name="Medium Grid 3 Accent 2" w:uiPriority="69"/>
-    <w:lsdException w:name="Dark List Accent 2" w:uiPriority="70"/>
-    <w:lsdException w:name="Colorful Shading Accent 2" w:uiPriority="71"/>
-    <w:lsdException w:name="Colorful List Accent 2" w:uiPriority="72"/>
-    <w:lsdException w:name="Colorful Grid Accent 2" w:uiPriority="73"/>
-    <w:lsdException w:name="Light Shading Accent 3" w:uiPriority="60"/>
-    <w:lsdException w:name="Light List Accent 3" w:uiPriority="61"/>
-    <w:lsdException w:name="Light Grid Accent 3" w:uiPriority="62"/>
-    <w:lsdException w:name="Medium Shading 1 Accent 3" w:uiPriority="63"/>
-    <w:lsdException w:name="Medium Shading 2 Accent 3" w:uiPriority="64"/>
-    <w:lsdException w:name="Medium List 1 Accent 3" w:uiPriority="65"/>
-    <w:lsdException w:name="Medium List 2 Accent 3" w:uiPriority="66"/>
-    <w:lsdException w:name="Medium Grid 1 Accent 3" w:uiPriority="67"/>
-    <w:lsdException w:name="Medium Grid 2 Accent 3" w:uiPriority="68"/>
-    <w:lsdException w:name="Medium Grid 3 Accent 3" w:uiPriority="69"/>
-    <w:lsdException w:name="Dark List Accent 3" w:uiPriority="70"/>
-    <w:lsdException w:name="Colorful Shading Accent 3" w:uiPriority="71"/>
-    <w:lsdException w:name="Colorful List Accent 3" w:uiPriority="72"/>
-    <w:lsdException w:name="Colorful Grid Accent 3" w:uiPriority="73"/>
-    <w:lsdException w:name="Light Shading Accent 4" w:uiPriority="60"/>
-    <w:lsdException w:name="Light List Accent 4" w:uiPriority="61"/>
-    <w:lsdException w:name="Light Grid Accent 4" w:uiPriority="62"/>
-    <w:lsdException w:name="Medium Shading 1 Accent 4" w:uiPriority="63"/>
-    <w:lsdException w:name="Medium Shading 2 Accent 4" w:uiPriority="64"/>
-    <w:lsdException w:name="Medium List 1 Accent 4" w:uiPriority="65"/>
-    <w:lsdException w:name="Medium List 2 Accent 4" w:uiPriority="66"/>
-    <w:lsdException w:name="Medium Grid 1 Accent 4" w:uiPriority="67"/>
-    <w:lsdException w:name="Medium Grid 2 Accent 4" w:uiPriority="68"/>
-    <w:lsdException w:name="Medium Grid 3 Accent 4" w:uiPriority="69"/>
-    <w:lsdException w:name="Dark List Accent 4" w:uiPriority="70"/>
-    <w:lsdException w:name="Colorful Shading Accent 4" w:uiPriority="71"/>
-    <w:lsdException w:name="Colorful List Accent 4" w:uiPriority="72"/>
-    <w:lsdException w:name="Colorful Grid Accent 4" w:uiPriority="73"/>
-    <w:lsdException w:name="Light Shading Accent 5" w:uiPriority="60"/>
-    <w:lsdException w:name="Light List Accent 5" w:uiPriority="61"/>
-    <w:lsdException w:name="Light Grid Accent 5" w:uiPriority="62"/>
-    <w:lsdException w:name="Medium Shading 1 Accent 5" w:uiPriority="63"/>
-    <w:lsdException w:name="Medium Shading 2 Accent 5" w:uiPriority="64"/>
-    <w:lsdException w:name="Medium List 1 Accent 5" w:uiPriority="65"/>
-    <w:lsdException w:name="Medium List 2 Accent 5" w:uiPriority="66"/>
-    <w:lsdException w:name="Medium Grid 1 Accent 5" w:uiPriority="67"/>
-    <w:lsdException w:name="Medium Grid 2 Accent 5" w:uiPriority="68"/>
-    <w:lsdException w:name="Medium Grid 3 Accent 5" w:uiPriority="69"/>
-    <w:lsdException w:name="Dark List Accent 5" w:uiPriority="70"/>
-    <w:lsdException w:name="Colorful Shading Accent 5" w:uiPriority="71"/>
-    <w:lsdException w:name="Colorful List Accent 5" w:uiPriority="72"/>
-    <w:lsdException w:name="Colorful Grid Accent 5" w:uiPriority="73"/>
-    <w:lsdException w:name="Light Shading Accent 6" w:uiPriority="60"/>
-    <w:lsdException w:name="Light List Accent 6" w:uiPriority="61"/>
-    <w:lsdException w:name="Light Grid Accent 6" w:uiPriority="62"/>
-    <w:lsdException w:name="Medium Shading 1 Accent 6" w:uiPriority="63"/>
-    <w:lsdException w:name="Medium Shading 2 Accent 6" w:uiPriority="64"/>
-    <w:lsdException w:name="Medium List 1 Accent 6" w:uiPriority="65"/>
-    <w:lsdException w:name="Medium List 2 Accent 6" w:uiPriority="66"/>
-    <w:lsdException w:name="Medium Grid 1 Accent 6" w:uiPriority="67"/>
-    <w:lsdException w:name="Medium Grid 2 Accent 6" w:uiPriority="68"/>
-    <w:lsdException w:name="Medium Grid 3 Accent 6" w:uiPriority="69"/>
-    <w:lsdException w:name="Dark List Accent 6" w:uiPriority="70"/>
-    <w:lsdException w:name="Colorful Shading Accent 6" w:uiPriority="71"/>
-    <w:lsdException w:name="Colorful List Accent 6" w:uiPriority="72"/>
-    <w:lsdException w:name="Colorful Grid Accent 6" w:uiPriority="73"/>
-    <w:lsdException w:name="Subtle Emphasis" w:uiPriority="19" w:qFormat="1"/>
-    <w:lsdException w:name="Intense Emphasis" w:uiPriority="21" w:qFormat="1"/>
-    <w:lsdException w:name="Subtle Reference" w:uiPriority="31" w:qFormat="1"/>
-    <w:lsdException w:name="Intense Reference" w:uiPriority="32" w:qFormat="1"/>
-    <w:lsdException w:name="Book Title" w:uiPriority="33" w:qFormat="1"/>
-    <w:lsdException w:name="Bibliography" w:semiHidden="1" w:uiPriority="37" w:unhideWhenUsed="1"/>
-    <w:lsdException w:name="TOC Heading" w:semiHidden="1" w:uiPriority="39" w:unhideWhenUsed="1" w:qFormat="1"/>
-    <w:lsdException w:name="Plain Table 1" w:uiPriority="41"/>
-    <w:lsdException w:name="Plain Table 2" w:uiPriority="42"/>
-    <w:lsdException w:name="Plain Table 3" w:uiPriority="43"/>
-    <w:lsdException w:name="Plain Table 4" w:uiPriority="44"/>
-    <w:lsdException w:name="Plain Table 5" w:uiPriority="45"/>
-    <w:lsdException w:name="Grid Table Light" w:uiPriority="40"/>
-    <w:lsdException w:name="Grid Table 1 Light" w:uiPriority="46"/>
-    <w:lsdException w:name="Grid Table 2" w:uiPriority="47"/>
-    <w:lsdException w:name="Grid Table 3" w:uiPriority="48"/>
-    <w:lsdException w:name="Grid Table 4" w:uiPriority="49"/>
-    <w:lsdException w:name="Grid Table 5 Dark" w:uiPriority="50"/>
-    <w:lsdException w:name="Grid Table 6 Colorful" w:uiPriority="51"/>
-    <w:lsdException w:name="Grid Table 7 Colorful" w:uiPriority="52"/>
-    <w:lsdException w:name="Grid Table 1 Light Accent 1" w:uiPriority="46"/>
-    <w:lsdException w:name="Grid Table 2 Accent 1" w:uiPriority="47"/>
-    <w:lsdException w:name="Grid Table 3 Accent 1" w:uiPriority="48"/>
-    <w:lsdException w:name="Grid Table 4 Accent 1" w:uiPriority="49"/>
-    <w:lsdException w:name="Grid Table 5 Dark Accent 1" w:uiPriority="50"/>
-    <w:lsdException w:name="Grid Table 6 Colorful Accent 1" w:uiPriority="51"/>
-    <w:lsdException w:name="Grid Table 7 Colorful Accent 1" w:uiPriority="52"/>
-    <w:lsdException w:name="Grid Table 1 Light Accent 2" w:uiPriority="46"/>
-    <w:lsdException w:name="Grid Table 2 Accent 2" w:uiPriority="47"/>
-    <w:lsdException w:name="Grid Table 3 Accent 2" w:uiPriority="48"/>
-    <w:lsdException w:name="Grid Table 4 Accent 2" w:uiPriority="49"/>
-    <w:lsdException w:name="Grid Table 5 Dark Accent 2" w:uiPriority="50"/>
-    <w:lsdException w:name="Grid Table 6 Colorful Accent 2" w:uiPriority="51"/>
-    <w:lsdException w:name="Grid Table 7 Colorful Accent 2" w:uiPriority="52"/>
-    <w:lsdException w:name="Grid Table 1 Light Accent 3" w:uiPriority="46"/>
-    <w:lsdException w:name="Grid Table 2 Accent 3" w:uiPriority="47"/>
-    <w:lsdException w:name="Grid Table 3 Accent 3" w:uiPriority="48"/>
-    <w:lsdException w:name="Grid Table 4 Accent 3" w:uiPriority="49"/>
-    <w:lsdException w:name="Grid Table 5 Dark Accent 3" w:uiPriority="50"/>
-    <w:lsdException w:name="Grid Table 6 Colorful Accent 3" w:uiPriority="51"/>
-    <w:lsdException w:name="Grid Table 7 Colorful Accent 3" w:uiPriority="52"/>
-    <w:lsdException w:name="Grid Table 1 Light Accent 4" w:uiPriority="46"/>
-    <w:lsdException w:name="Grid Table 2 Accent 4" w:uiPriority="47"/>
-    <w:lsdException w:name="Grid Table 3 Accent 4" w:uiPriority="48"/>
-    <w:lsdException w:name="Grid Table 4 Accent 4" w:uiPriority="49"/>
-    <w:lsdException w:name="Grid Table 5 Dark Accent 4" w:uiPriority="50"/>
-    <w:lsdException w:name="Grid Table 6 Colorful Accent 4" w:uiPriority="51"/>
-    <w:lsdException w:name="Grid Table 7 Colorful Accent 4" w:uiPriority="52"/>
-    <w:lsdException w:name="Grid Table 1 Light Accent 5" w:uiPriority="46"/>
-    <w:lsdException w:name="Grid Table 2 Accent 5" w:uiPriority="47"/>
-    <w:lsdException w:name="Grid Table 3 Accent 5" w:uiPriority="48"/>
-    <w:lsdException w:name="Grid Table 4 Accent 5" w:uiPriority="49"/>
-    <w:lsdException w:name="Grid Table 5 Dark Accent 5" w:uiPriority="50"/>
-    <w:lsdException w:name="Grid Table 6 Colorful Accent 5" w:uiPriority="51"/>
-    <w:lsdException w:name="Grid Table 7 Colorful Accent 5" w:uiPriority="52"/>
-    <w:lsdException w:name="Grid Table 1 Light Accent 6" w:uiPriority="46"/>
-    <w:lsdException w:name="Grid Table 2 Accent 6" w:uiPriority="47"/>
-    <w:lsdException w:name="Grid Table 3 Accent 6" w:uiPriority="48"/>
-    <w:lsdException w:name="Grid Table 4 Accent 6" w:uiPriority="49"/>
-    <w:lsdException w:name="Grid Table 5 Dark Accent 6" w:uiPriority="50"/>
-    <w:lsdException w:name="Grid Table 6 Colorful Accent 6" w:uiPriority="51"/>
-    <w:lsdException w:name="Grid Table 7 Colorful Accent 6" w:uiPriority="52"/>
-    <w:lsdException w:name="List Table 1 Light" w:uiPriority="46"/>
-    <w:lsdException w:name="List Table 2" w:uiPriority="47"/>
-    <w:lsdException w:name="List Table 3" w:uiPriority="48"/>
-    <w:lsdException w:name="List Table 4" w:uiPriority="49"/>
-    <w:lsdException w:name="List Table 5 Dark" w:uiPriority="50"/>
-    <w:lsdException w:name="List Table 6 Colorful" w:uiPriority="51"/>
-    <w:lsdException w:name="List Table 7 Colorful" w:uiPriority="52"/>
-    <w:lsdException w:name="List Table 1 Light Accent 1" w:uiPriority="46"/>
-    <w:lsdException w:name="List Table 2 Accent 1" w:uiPriority="47"/>
-    <w:lsdException w:name="List Table 3 Accent 1" w:uiPriority="48"/>
-    <w:lsdException w:name="List Table 4 Accent 1" w:uiPriority="49"/>
-    <w:lsdException w:name="List Table 5 Dark Accent 1" w:uiPriority="50"/>
-    <w:lsdException w:name="List Table 6 Colorful Accent 1" w:uiPriority="51"/>
-    <w:lsdException w:name="List Table 7 Colorful Accent 1" w:uiPriority="52"/>
-    <w:lsdException w:name="List Table 1 Light Accent 2" w:uiPriority="46"/>
-    <w:lsdException w:name="List Table 2 Accent 2" w:uiPriority="47"/>
-    <w:lsdException w:name="List Table 3 Accent 2" w:uiPriority="48"/>
-    <w:lsdException w:name="List Table 4 Accent 2" w:uiPriority="49"/>
-    <w:lsdException w:name="List Table 5 Dark Accent 2" w:uiPriority="50"/>
-    <w:lsdException w:name="List Table 6 Colorful Accent 2" w:uiPriority="51"/>
-    <w:lsdException w:name="List Table 7 Colorful Accent 2" w:uiPriority="52"/>
-    <w:lsdException w:name="List Table 1 Light Accent 3" w:uiPriority="46"/>
-    <w:lsdException w:name="List Table 2 Accent 3" w:uiPriority="47"/>
-    <w:lsdException w:name="List Table 3 Accent 3" w:uiPriority="48"/>
-    <w:lsdException w:name="List Table 4 Accent 3" w:uiPriority="49"/>
-    <w:lsdException w:name="List Table 5 Dark Accent 3" w:uiPriority="50"/>
-    <w:lsdException w:name="List Table 6 Colorful Accent 3" w:uiPriority="51"/>
-    <w:lsdException w:name="List Table 7 Colorful Accent 3" w:uiPriority="52"/>
-    <w:lsdException w:name="List Table 1 Light Accent 4" w:uiPriority="46"/>
-    <w:lsdException w:name="List Table 2 Accent 4" w:uiPriority="47"/>
-    <w:lsdException w:name="List Table 3 Accent 4" w:uiPriority="48"/>
-    <w:lsdException w:name="List Table 4 Accent 4" w:uiPriority="49"/>
-    <w:lsdException w:name="List Table 5 Dark Accent 4" w:uiPriority="50"/>
-    <w:lsdException w:name="List Table 6 Colorful Accent 4" w:uiPriority="51"/>
-    <w:lsdException w:name="List Table 7 Colorful Accent 4" w:uiPriority="52"/>
-    <w:lsdException w:name="List Table 1 Light Accent 5" w:uiPriority="46"/>
-    <w:lsdException w:name="List Table 2 Accent 5" w:uiPriority="47"/>
-    <w:lsdException w:name="List Table 3 Accent 5" w:uiPriority="48"/>
-    <w:lsdException w:name="List Table 4 Accent 5" w:uiPriority="49"/>
-    <w:lsdException w:name="List Table 5 Dark Accent 5" w:uiPriority="50"/>
-    <w:lsdException w:name="List Table 6 Colorful Accent 5" w:uiPriority="51"/>
-    <w:lsdException w:name="List Table 7 Colorful Accent 5" w:uiPriority="52"/>
-    <w:lsdException w:name="List Table 1 Light Accent 6" w:uiPriority="46"/>
-    <w:lsdException w:name="List Table 2 Accent 6" w:uiPriority="47"/>
-    <w:lsdException w:name="List Table 3 Accent 6" w:uiPriority="48"/>
-    <w:lsdException w:name="List Table 4 Accent 6" w:uiPriority="49"/>
-    <w:lsdException w:name="List Table 5 Dark Accent 6" w:uiPriority="50"/>
-    <w:lsdException w:name="List Table 6 Colorful Accent 6" w:uiPriority="51"/>
-    <w:lsdException w:name="List Table 7 Colorful Accent 6" w:uiPriority="52"/>
-    <w:lsdException w:name="Mention" w:semiHidden="1" w:unhideWhenUsed="1"/>
-    <w:lsdException w:name="Smart Hyperlink" w:semiHidden="1" w:unhideWhenUsed="1"/>
-    <w:lsdException w:name="Hashtag" w:semiHidden="1" w:unhideWhenUsed="1"/>
-    <w:lsdException w:name="Unresolved Mention" w:semiHidden="1" w:unhideWhenUsed="1"/>
+  <w:latentStyles w:defLockedState="0" w:defUIPriority="99" w:defSemiHidden="1" w:defUnhideWhenUsed="1" w:defQFormat="0" w:count="267">
+    <w:lsdException w:name="Normal" w:semiHidden="0" w:uiPriority="0" w:unhideWhenUsed="0" w:qFormat="1"/>
+    <w:lsdException w:name="heading 1" w:semiHidden="0" w:uiPriority="9" w:unhideWhenUsed="0" w:qFormat="1"/>
+    <w:lsdException w:name="heading 2" w:uiPriority="9" w:qFormat="1"/>
+    <w:lsdException w:name="heading 3" w:uiPriority="9" w:qFormat="1"/>
+    <w:lsdException w:name="heading 4" w:uiPriority="9" w:qFormat="1"/>
+    <w:lsdException w:name="heading 5" w:uiPriority="9" w:qFormat="1"/>
+    <w:lsdException w:name="heading 6" w:uiPriority="9" w:qFormat="1"/>
+    <w:lsdException w:name="heading 7" w:uiPriority="9" w:qFormat="1"/>
+    <w:lsdException w:name="heading 8" w:uiPriority="9" w:qFormat="1"/>
+    <w:lsdException w:name="heading 9" w:uiPriority="9" w:qFormat="1"/>
+    <w:lsdException w:name="toc 1" w:uiPriority="39"/>
+    <w:lsdException w:name="toc 2" w:uiPriority="39"/>
+    <w:lsdException w:name="toc 3" w:uiPriority="39"/>
+    <w:lsdException w:name="toc 4" w:uiPriority="39"/>
+    <w:lsdException w:name="toc 5" w:uiPriority="39"/>
+    <w:lsdException w:name="toc 6" w:uiPriority="39"/>
+    <w:lsdException w:name="toc 7" w:uiPriority="39"/>
+    <w:lsdException w:name="toc 8" w:uiPriority="39"/>
+    <w:lsdException w:name="toc 9" w:uiPriority="39"/>
+    <w:lsdException w:name="caption" w:uiPriority="35" w:qFormat="1"/>
+    <w:lsdException w:name="Title" w:semiHidden="0" w:uiPriority="10" w:unhideWhenUsed="0" w:qFormat="1"/>
+    <w:lsdException w:name="Default Paragraph Font" w:uiPriority="1"/>
+    <w:lsdException w:name="Subtitle" w:semiHidden="0" w:uiPriority="11" w:unhideWhenUsed="0" w:qFormat="1"/>
+    <w:lsdException w:name="Strong" w:semiHidden="0" w:uiPriority="22" w:unhideWhenUsed="0" w:qFormat="1"/>
+    <w:lsdException w:name="Emphasis" w:semiHidden="0" w:uiPriority="20" w:unhideWhenUsed="0" w:qFormat="1"/>
+    <w:lsdException w:name="Table Grid" w:semiHidden="0" w:uiPriority="39" w:unhideWhenUsed="0"/>
+    <w:lsdException w:name="Placeholder Text" w:unhideWhenUsed="0"/>
+    <w:lsdException w:name="No Spacing" w:semiHidden="0" w:uiPriority="1" w:unhideWhenUsed="0" w:qFormat="1"/>
+    <w:lsdException w:name="Light Shading" w:semiHidden="0" w:uiPriority="60" w:unhideWhenUsed="0"/>
+    <w:lsdException w:name="Light List" w:semiHidden="0" w:uiPriority="61" w:unhideWhenUsed="0"/>
+    <w:lsdException w:name="Light Grid" w:semiHidden="0" w:uiPriority="62" w:unhideWhenUsed="0"/>
+    <w:lsdException w:name="Medium Shading 1" w:semiHidden="0" w:uiPriority="63" w:unhideWhenUsed="0"/>
+    <w:lsdException w:name="Medium Shading 2" w:semiHidden="0" w:uiPriority="64" w:unhideWhenUsed="0"/>
+    <w:lsdException w:name="Medium List 1" w:semiHidden="0" w:uiPriority="65" w:unhideWhenUsed="0"/>
+    <w:lsdException w:name="Medium List 2" w:semiHidden="0" w:uiPriority="66" w:unhideWhenUsed="0"/>
+    <w:lsdException w:name="Medium Grid 1" w:semiHidden="0" w:uiPriority="67" w:unhideWhenUsed="0"/>
+    <w:lsdException w:name="Medium Grid 2" w:semiHidden="0" w:uiPriority="68" w:unhideWhenUsed="0"/>
+    <w:lsdException w:name="Medium Grid 3" w:semiHidden="0" w:uiPriority="69" w:unhideWhenUsed="0"/>
+    <w:lsdException w:name="Dark List" w:semiHidden="0" w:uiPriority="70" w:unhideWhenUsed="0"/>
+    <w:lsdException w:name="Colorful Shading" w:semiHidden="0" w:uiPriority="71" w:unhideWhenUsed="0"/>
+    <w:lsdException w:name="Colorful List" w:semiHidden="0" w:uiPriority="72" w:unhideWhenUsed="0"/>
+    <w:lsdException w:name="Colorful Grid" w:semiHidden="0" w:uiPriority="73" w:unhideWhenUsed="0"/>
+    <w:lsdException w:name="Light Shading Accent 1" w:semiHidden="0" w:uiPriority="60" w:unhideWhenUsed="0"/>
+    <w:lsdException w:name="Light List Accent 1" w:semiHidden="0" w:uiPriority="61" w:unhideWhenUsed="0"/>
+    <w:lsdException w:name="Light Grid Accent 1" w:semiHidden="0" w:uiPriority="62" w:unhideWhenUsed="0"/>
+    <w:lsdException w:name="Medium Shading 1 Accent 1" w:semiHidden="0" w:uiPriority="63" w:unhideWhenUsed="0"/>
+    <w:lsdException w:name="Medium Shading 2 Accent 1" w:semiHidden="0" w:uiPriority="64" w:unhideWhenUsed="0"/>
+    <w:lsdException w:name="Medium List 1 Accent 1" w:semiHidden="0" w:uiPriority="65" w:unhideWhenUsed="0"/>
+    <w:lsdException w:name="Revision" w:unhideWhenUsed="0"/>
+    <w:lsdException w:name="List Paragraph" w:semiHidden="0" w:uiPriority="34" w:unhideWhenUsed="0" w:qFormat="1"/>
+    <w:lsdException w:name="Quote" w:semiHidden="0" w:uiPriority="29" w:unhideWhenUsed="0" w:qFormat="1"/>
+    <w:lsdException w:name="Intense Quote" w:semiHidden="0" w:uiPriority="30" w:unhideWhenUsed="0" w:qFormat="1"/>
+    <w:lsdException w:name="Medium List 2 Accent 1" w:semiHidden="0" w:uiPriority="66" w:unhideWhenUsed="0"/>
+    <w:lsdException w:name="Medium Grid 1 Accent 1" w:semiHidden="0" w:uiPriority="67" w:unhideWhenUsed="0"/>
+    <w:lsdException w:name="Medium Grid 2 Accent 1" w:semiHidden="0" w:uiPriority="68" w:unhideWhenUsed="0"/>
+    <w:lsdException w:name="Medium Grid 3 Accent 1" w:semiHidden="0" w:uiPriority="69" w:unhideWhenUsed="0"/>
+    <w:lsdException w:name="Dark List Accent 1" w:semiHidden="0" w:uiPriority="70" w:unhideWhenUsed="0"/>
+    <w:lsdException w:name="Colorful Shading Accent 1" w:semiHidden="0" w:uiPriority="71" w:unhideWhenUsed="0"/>
+    <w:lsdException w:name="Colorful List Accent 1" w:semiHidden="0" w:uiPriority="72" w:unhideWhenUsed="0"/>
+    <w:lsdException w:name="Colorful Grid Accent 1" w:semiHidden="0" w:uiPriority="73" w:unhideWhenUsed="0"/>
+    <w:lsdException w:name="Light Shading Accent 2" w:semiHidden="0" w:uiPriority="60" w:unhideWhenUsed="0"/>
+    <w:lsdException w:name="Light List Accent 2" w:semiHidden="0" w:uiPriority="61" w:unhideWhenUsed="0"/>
+    <w:lsdException w:name="Light Grid Accent 2" w:semiHidden="0" w:uiPriority="62" w:unhideWhenUsed="0"/>
+    <w:lsdException w:name="Medium Shading 1 Accent 2" w:semiHidden="0" w:uiPriority="63" w:unhideWhenUsed="0"/>
+    <w:lsdException w:name="Medium Shading 2 Accent 2" w:semiHidden="0" w:uiPriority="64" w:unhideWhenUsed="0"/>
+    <w:lsdException w:name="Medium List 1 Accent 2" w:semiHidden="0" w:uiPriority="65" w:unhideWhenUsed="0"/>
+    <w:lsdException w:name="Medium List 2 Accent 2" w:semiHidden="0" w:uiPriority="66" w:unhideWhenUsed="0"/>
+    <w:lsdException w:name="Medium Grid 1 Accent 2" w:semiHidden="0" w:uiPriority="67" w:unhideWhenUsed="0"/>
+    <w:lsdException w:name="Medium Grid 2 Accent 2" w:semiHidden="0" w:uiPriority="68" w:unhideWhenUsed="0"/>
+    <w:lsdException w:name="Medium Grid 3 Accent 2" w:semiHidden="0" w:uiPriority="69" w:unhideWhenUsed="0"/>
+    <w:lsdException w:name="Dark List Accent 2" w:semiHidden="0" w:uiPriority="70" w:unhideWhenUsed="0"/>
+    <w:lsdException w:name="Colorful Shading Accent 2" w:semiHidden="0" w:uiPriority="71" w:unhideWhenUsed="0"/>
+    <w:lsdException w:name="Colorful List Accent 2" w:semiHidden="0" w:uiPriority="72" w:unhideWhenUsed="0"/>
+    <w:lsdException w:name="Colorful Grid Accent 2" w:semiHidden="0" w:uiPriority="73" w:unhideWhenUsed="0"/>
+    <w:lsdException w:name="Light Shading Accent 3" w:semiHidden="0" w:uiPriority="60" w:unhideWhenUsed="0"/>
+    <w:lsdException w:name="Light List Accent 3" w:semiHidden="0" w:uiPriority="61" w:unhideWhenUsed="0"/>
+    <w:lsdException w:name="Light Grid Accent 3" w:semiHidden="0" w:uiPriority="62" w:unhideWhenUsed="0"/>
+    <w:lsdException w:name="Medium Shading 1 Accent 3" w:semiHidden="0" w:uiPriority="63" w:unhideWhenUsed="0"/>
+    <w:lsdException w:name="Medium Shading 2 Accent 3" w:semiHidden="0" w:uiPriority="64" w:unhideWhenUsed="0"/>
+    <w:lsdException w:name="Medium List 1 Accent 3" w:semiHidden="0" w:uiPriority="65" w:unhideWhenUsed="0"/>
+    <w:lsdException w:name="Medium List 2 Accent 3" w:semiHidden="0" w:uiPriority="66" w:unhideWhenUsed="0"/>
+    <w:lsdException w:name="Medium Grid 1 Accent 3" w:semiHidden="0" w:uiPriority="67" w:unhideWhenUsed="0"/>
+    <w:lsdException w:name="Medium Grid 2 Accent 3" w:semiHidden="0" w:uiPriority="68" w:unhideWhenUsed="0"/>
+    <w:lsdException w:name="Medium Grid 3 Accent 3" w:semiHidden="0" w:uiPriority="69" w:unhideWhenUsed="0"/>
+    <w:lsdException w:name="Dark List Accent 3" w:semiHidden="0" w:uiPriority="70" w:unhideWhenUsed="0"/>
+    <w:lsdException w:name="Colorful Shading Accent 3" w:semiHidden="0" w:uiPriority="71" w:unhideWhenUsed="0"/>
+    <w:lsdException w:name="Colorful List Accent 3" w:semiHidden="0" w:uiPriority="72" w:unhideWhenUsed="0"/>
+    <w:lsdException w:name="Colorful Grid Accent 3" w:semiHidden="0" w:uiPriority="73" w:unhideWhenUsed="0"/>
+    <w:lsdException w:name="Light Shading Accent 4" w:semiHidden="0" w:uiPriority="60" w:unhideWhenUsed="0"/>
+    <w:lsdException w:name="Light List Accent 4" w:semiHidden="0" w:uiPriority="61" w:unhideWhenUsed="0"/>
+    <w:lsdException w:name="Light Grid Accent 4" w:semiHidden="0" w:uiPriority="62" w:unhideWhenUsed="0"/>
+    <w:lsdException w:name="Medium Shading 1 Accent 4" w:semiHidden="0" w:uiPriority="63" w:unhideWhenUsed="0"/>
+    <w:lsdException w:name="Medium Shading 2 Accent 4" w:semiHidden="0" w:uiPriority="64" w:unhideWhenUsed="0"/>
+    <w:lsdException w:name="Medium List 1 Accent 4" w:semiHidden="0" w:uiPriority="65" w:unhideWhenUsed="0"/>
+    <w:lsdException w:name="Medium List 2 Accent 4" w:semiHidden="0" w:uiPriority="66" w:unhideWhenUsed="0"/>
+    <w:lsdException w:name="Medium Grid 1 Accent 4" w:semiHidden="0" w:uiPriority="67" w:unhideWhenUsed="0"/>
+    <w:lsdException w:name="Medium Grid 2 Accent 4" w:semiHidden="0" w:uiPriority="68" w:unhideWhenUsed="0"/>
+    <w:lsdException w:name="Medium Grid 3 Accent 4" w:semiHidden="0" w:uiPriority="69" w:unhideWhenUsed="0"/>
+    <w:lsdException w:name="Dark List Accent 4" w:semiHidden="0" w:uiPriority="70" w:unhideWhenUsed="0"/>
+    <w:lsdException w:name="Colorful Shading Accent 4" w:semiHidden="0" w:uiPriority="71" w:unhideWhenUsed="0"/>
+    <w:lsdException w:name="Colorful List Accent 4" w:semiHidden="0" w:uiPriority="72" w:unhideWhenUsed="0"/>
+    <w:lsdException w:name="Colorful Grid Accent 4" w:semiHidden="0" w:uiPriority="73" w:unhideWhenUsed="0"/>
+    <w:lsdException w:name="Light Shading Accent 5" w:semiHidden="0" w:uiPriority="60" w:unhideWhenUsed="0"/>
+    <w:lsdException w:name="Light List Accent 5" w:semiHidden="0" w:uiPriority="61" w:unhideWhenUsed="0"/>
+    <w:lsdException w:name="Light Grid Accent 5" w:semiHidden="0" w:uiPriority="62" w:unhideWhenUsed="0"/>
+    <w:lsdException w:name="Medium Shading 1 Accent 5" w:semiHidden="0" w:uiPriority="63" w:unhideWhenUsed="0"/>
+    <w:lsdException w:name="Medium Shading 2 Accent 5" w:semiHidden="0" w:uiPriority="64" w:unhideWhenUsed="0"/>
+    <w:lsdException w:name="Medium List 1 Accent 5" w:semiHidden="0" w:uiPriority="65" w:unhideWhenUsed="0"/>
+    <w:lsdException w:name="Medium List 2 Accent 5" w:semiHidden="0" w:uiPriority="66" w:unhideWhenUsed="0"/>
+    <w:lsdException w:name="Medium Grid 1 Accent 5" w:semiHidden="0" w:uiPriority="67" w:unhideWhenUsed="0"/>
+    <w:lsdException w:name="Medium Grid 2 Accent 5" w:semiHidden="0" w:uiPriority="68" w:unhideWhenUsed="0"/>
+    <w:lsdException w:name="Medium Grid 3 Accent 5" w:semiHidden="0" w:uiPriority="69" w:unhideWhenUsed="0"/>
+    <w:lsdException w:name="Dark List Accent 5" w:semiHidden="0" w:uiPriority="70" w:unhideWhenUsed="0"/>
+    <w:lsdException w:name="Colorful Shading Accent 5" w:semiHidden="0" w:uiPriority="71" w:unhideWhenUsed="0"/>
+    <w:lsdException w:name="Colorful List Accent 5" w:semiHidden="0" w:uiPriority="72" w:unhideWhenUsed="0"/>
+    <w:lsdException w:name="Colorful Grid Accent 5" w:semiHidden="0" w:uiPriority="73" w:unhideWhenUsed="0"/>
+    <w:lsdException w:name="Light Shading Accent 6" w:semiHidden="0" w:uiPriority="60" w:unhideWhenUsed="0"/>
+    <w:lsdException w:name="Light List Accent 6" w:semiHidden="0" w:uiPriority="61" w:unhideWhenUsed="0"/>
+    <w:lsdException w:name="Light Grid Accent 6" w:semiHidden="0" w:uiPriority="62" w:unhideWhenUsed="0"/>
+    <w:lsdException w:name="Medium Shading 1 Accent 6" w:semiHidden="0" w:uiPriority="63" w:unhideWhenUsed="0"/>
+    <w:lsdException w:name="Medium Shading 2 Accent 6" w:semiHidden="0" w:uiPriority="64" w:unhideWhenUsed="0"/>
+    <w:lsdException w:name="Medium List 1 Accent 6" w:semiHidden="0" w:uiPriority="65" w:unhideWhenUsed="0"/>
+    <w:lsdException w:name="Medium List 2 Accent 6" w:semiHidden="0" w:uiPriority="66" w:unhideWhenUsed="0"/>
+    <w:lsdException w:name="Medium Grid 1 Accent 6" w:semiHidden="0" w:uiPriority="67" w:unhideWhenUsed="0"/>
+    <w:lsdException w:name="Medium Grid 2 Accent 6" w:semiHidden="0" w:uiPriority="68" w:unhideWhenUsed="0"/>
+    <w:lsdException w:name="Medium Grid 3 Accent 6" w:semiHidden="0" w:uiPriority="69" w:unhideWhenUsed="0"/>
+    <w:lsdException w:name="Dark List Accent 6" w:semiHidden="0" w:uiPriority="70" w:unhideWhenUsed="0"/>
+    <w:lsdException w:name="Colorful Shading Accent 6" w:semiHidden="0" w:uiPriority="71" w:unhideWhenUsed="0"/>
+    <w:lsdException w:name="Colorful List Accent 6" w:semiHidden="0" w:uiPriority="72" w:unhideWhenUsed="0"/>
+    <w:lsdException w:name="Colorful Grid Accent 6" w:semiHidden="0" w:uiPriority="73" w:unhideWhenUsed="0"/>
+    <w:lsdException w:name="Subtle Emphasis" w:semiHidden="0" w:uiPriority="19" w:unhideWhenUsed="0" w:qFormat="1"/>
+    <w:lsdException w:name="Intense Emphasis" w:semiHidden="0" w:uiPriority="21" w:unhideWhenUsed="0" w:qFormat="1"/>
+    <w:lsdException w:name="Subtle Reference" w:semiHidden="0" w:uiPriority="31" w:unhideWhenUsed="0" w:qFormat="1"/>
+    <w:lsdException w:name="Intense Reference" w:semiHidden="0" w:uiPriority="32" w:unhideWhenUsed="0" w:qFormat="1"/>
+    <w:lsdException w:name="Book Title" w:semiHidden="0" w:uiPriority="33" w:unhideWhenUsed="0" w:qFormat="1"/>
+    <w:lsdException w:name="Bibliography" w:uiPriority="37"/>
+    <w:lsdException w:name="TOC Heading" w:uiPriority="39" w:qFormat="1"/>
   </w:latentStyles>
   <w:style w:type="paragraph" w:default="1" w:styleId="Normal">
     <w:name w:val="Normal"/>
@@ -5169,6 +4949,7 @@
     <w:uiPriority w:val="99"/>
     <w:semiHidden/>
     <w:unhideWhenUsed/>
+    <w:qFormat/>
     <w:tblPr>
       <w:tblInd w:w="0" w:type="dxa"/>
       <w:tblCellMar>
@@ -5305,7 +5086,7 @@
       <w:u w:val="single"/>
     </w:rPr>
   </w:style>
-  <w:style w:type="character" w:styleId="UnresolvedMention">
+  <w:style w:type="character" w:customStyle="1" w:styleId="UnresolvedMention">
     <w:name w:val="Unresolved Mention"/>
     <w:basedOn w:val="DefaultParagraphFont"/>
     <w:uiPriority w:val="99"/>
@@ -5647,7 +5428,7 @@
   <a:extraClrSchemeLst/>
   <a:extLst>
     <a:ext uri="{05A4C25C-085E-4340-85A3-A5531E510DB2}">
-      <thm15:themeFamily xmlns:thm15="http://schemas.microsoft.com/office/thememl/2012/main" name="Office Theme" id="{62F939B6-93AF-4DB8-9C6B-D6C7DFDC589F}" vid="{4A3C46E8-61CC-4603-A589-7422A47A8E4A}"/>
+      <thm15:themeFamily xmlns:thm15="http://schemas.microsoft.com/office/thememl/2012/main" xmlns="" name="Office Theme" id="{62F939B6-93AF-4DB8-9C6B-D6C7DFDC589F}" vid="{4A3C46E8-61CC-4603-A589-7422A47A8E4A}"/>
     </a:ext>
   </a:extLst>
 </a:theme>

</xml_diff>

<commit_message>
Changes to Increment 1 Report
</commit_message>
<xml_diff>
--- a/Documentation/Increment 1.docx
+++ b/Documentation/Increment 1.docx
@@ -42,7 +42,21 @@
         <w:rPr>
           <w:rFonts w:ascii="Times New Roman" w:hAnsi="Times New Roman" w:cs="Times New Roman"/>
         </w:rPr>
-        <w:t>Cameron L’Ecuyer – Class ID: 17 (Team Leader)</w:t>
+        <w:t xml:space="preserve">Cameron </w:t>
+      </w:r>
+      <w:proofErr w:type="spellStart"/>
+      <w:r>
+        <w:rPr>
+          <w:rFonts w:ascii="Times New Roman" w:hAnsi="Times New Roman" w:cs="Times New Roman"/>
+        </w:rPr>
+        <w:t>L’Ecuyer</w:t>
+      </w:r>
+      <w:proofErr w:type="spellEnd"/>
+      <w:r>
+        <w:rPr>
+          <w:rFonts w:ascii="Times New Roman" w:hAnsi="Times New Roman" w:cs="Times New Roman"/>
+        </w:rPr>
+        <w:t xml:space="preserve"> – Class ID: 17 (Team Leader)</w:t>
       </w:r>
     </w:p>
     <w:p>
@@ -56,11 +70,33 @@
           <w:rFonts w:ascii="Times New Roman" w:hAnsi="Times New Roman" w:cs="Times New Roman"/>
         </w:rPr>
       </w:pPr>
-      <w:r>
-        <w:rPr>
-          <w:rFonts w:ascii="Times New Roman" w:hAnsi="Times New Roman" w:cs="Times New Roman"/>
-        </w:rPr>
-        <w:t>Sneha Mishra – Class ID: 21</w:t>
+      <w:proofErr w:type="spellStart"/>
+      <w:r>
+        <w:rPr>
+          <w:rFonts w:ascii="Times New Roman" w:hAnsi="Times New Roman" w:cs="Times New Roman"/>
+        </w:rPr>
+        <w:t>Sneha</w:t>
+      </w:r>
+      <w:proofErr w:type="spellEnd"/>
+      <w:r>
+        <w:rPr>
+          <w:rFonts w:ascii="Times New Roman" w:hAnsi="Times New Roman" w:cs="Times New Roman"/>
+        </w:rPr>
+        <w:t xml:space="preserve"> </w:t>
+      </w:r>
+      <w:proofErr w:type="spellStart"/>
+      <w:r>
+        <w:rPr>
+          <w:rFonts w:ascii="Times New Roman" w:hAnsi="Times New Roman" w:cs="Times New Roman"/>
+        </w:rPr>
+        <w:t>Mishra</w:t>
+      </w:r>
+      <w:proofErr w:type="spellEnd"/>
+      <w:r>
+        <w:rPr>
+          <w:rFonts w:ascii="Times New Roman" w:hAnsi="Times New Roman" w:cs="Times New Roman"/>
+        </w:rPr>
+        <w:t xml:space="preserve"> – Class ID: 21</w:t>
       </w:r>
     </w:p>
     <w:p>
@@ -74,11 +110,33 @@
           <w:rFonts w:ascii="Times New Roman" w:hAnsi="Times New Roman" w:cs="Times New Roman"/>
         </w:rPr>
       </w:pPr>
-      <w:r>
-        <w:rPr>
-          <w:rFonts w:ascii="Times New Roman" w:hAnsi="Times New Roman" w:cs="Times New Roman"/>
-        </w:rPr>
-        <w:t>Navya Pillala – Class ID: 26</w:t>
+      <w:proofErr w:type="spellStart"/>
+      <w:r>
+        <w:rPr>
+          <w:rFonts w:ascii="Times New Roman" w:hAnsi="Times New Roman" w:cs="Times New Roman"/>
+        </w:rPr>
+        <w:t>Navya</w:t>
+      </w:r>
+      <w:proofErr w:type="spellEnd"/>
+      <w:r>
+        <w:rPr>
+          <w:rFonts w:ascii="Times New Roman" w:hAnsi="Times New Roman" w:cs="Times New Roman"/>
+        </w:rPr>
+        <w:t xml:space="preserve"> </w:t>
+      </w:r>
+      <w:proofErr w:type="spellStart"/>
+      <w:r>
+        <w:rPr>
+          <w:rFonts w:ascii="Times New Roman" w:hAnsi="Times New Roman" w:cs="Times New Roman"/>
+        </w:rPr>
+        <w:t>Pillala</w:t>
+      </w:r>
+      <w:proofErr w:type="spellEnd"/>
+      <w:r>
+        <w:rPr>
+          <w:rFonts w:ascii="Times New Roman" w:hAnsi="Times New Roman" w:cs="Times New Roman"/>
+        </w:rPr>
+        <w:t xml:space="preserve"> – Class ID: 26</w:t>
       </w:r>
     </w:p>
     <w:p>
@@ -92,6 +150,7 @@
           <w:rFonts w:ascii="Times New Roman" w:hAnsi="Times New Roman" w:cs="Times New Roman"/>
         </w:rPr>
       </w:pPr>
+      <w:proofErr w:type="spellStart"/>
       <w:r>
         <w:rPr>
           <w:rFonts w:ascii="Times New Roman" w:hAnsi="Times New Roman" w:cs="Times New Roman"/>
@@ -102,7 +161,28 @@
         <w:rPr>
           <w:rFonts w:ascii="Times New Roman" w:hAnsi="Times New Roman" w:cs="Times New Roman"/>
         </w:rPr>
-        <w:t>vic Punyamurtula – Class ID: 30</w:t>
+        <w:t>vic</w:t>
+      </w:r>
+      <w:proofErr w:type="spellEnd"/>
+      <w:r>
+        <w:rPr>
+          <w:rFonts w:ascii="Times New Roman" w:hAnsi="Times New Roman" w:cs="Times New Roman"/>
+        </w:rPr>
+        <w:t xml:space="preserve"> </w:t>
+      </w:r>
+      <w:proofErr w:type="spellStart"/>
+      <w:r>
+        <w:rPr>
+          <w:rFonts w:ascii="Times New Roman" w:hAnsi="Times New Roman" w:cs="Times New Roman"/>
+        </w:rPr>
+        <w:t>Punyamurtula</w:t>
+      </w:r>
+      <w:proofErr w:type="spellEnd"/>
+      <w:r>
+        <w:rPr>
+          <w:rFonts w:ascii="Times New Roman" w:hAnsi="Times New Roman" w:cs="Times New Roman"/>
+        </w:rPr>
+        <w:t xml:space="preserve"> – Class ID: 30</w:t>
       </w:r>
     </w:p>
     <w:p>
@@ -425,7 +505,21 @@
         <w:rPr>
           <w:rFonts w:ascii="Times New Roman" w:hAnsi="Times New Roman" w:cs="Times New Roman"/>
         </w:rPr>
-        <w:t>Integrate gamification features into the application to increase user involvement and retention</w:t>
+        <w:t xml:space="preserve">Integrate </w:t>
+      </w:r>
+      <w:proofErr w:type="spellStart"/>
+      <w:r>
+        <w:rPr>
+          <w:rFonts w:ascii="Times New Roman" w:hAnsi="Times New Roman" w:cs="Times New Roman"/>
+        </w:rPr>
+        <w:t>gamification</w:t>
+      </w:r>
+      <w:proofErr w:type="spellEnd"/>
+      <w:r>
+        <w:rPr>
+          <w:rFonts w:ascii="Times New Roman" w:hAnsi="Times New Roman" w:cs="Times New Roman"/>
+        </w:rPr>
+        <w:t xml:space="preserve"> features into the application to increase user involvement and retention</w:t>
       </w:r>
     </w:p>
     <w:p>
@@ -782,11 +876,19 @@
           <w:rFonts w:ascii="Times New Roman" w:hAnsi="Times New Roman" w:cs="Times New Roman"/>
         </w:rPr>
       </w:pPr>
-      <w:r>
-        <w:rPr>
-          <w:rFonts w:ascii="Times New Roman" w:hAnsi="Times New Roman" w:cs="Times New Roman"/>
-        </w:rPr>
-        <w:t>Gamification features to keep the user returning to the application</w:t>
+      <w:proofErr w:type="spellStart"/>
+      <w:r>
+        <w:rPr>
+          <w:rFonts w:ascii="Times New Roman" w:hAnsi="Times New Roman" w:cs="Times New Roman"/>
+        </w:rPr>
+        <w:t>Gamification</w:t>
+      </w:r>
+      <w:proofErr w:type="spellEnd"/>
+      <w:r>
+        <w:rPr>
+          <w:rFonts w:ascii="Times New Roman" w:hAnsi="Times New Roman" w:cs="Times New Roman"/>
+        </w:rPr>
+        <w:t xml:space="preserve"> features to keep the user returning to the application</w:t>
       </w:r>
     </w:p>
     <w:p>
@@ -834,6 +936,24 @@
     <w:p>
       <w:pPr>
         <w:pStyle w:val="ListParagraph"/>
+        <w:ind w:left="1440"/>
+        <w:rPr>
+          <w:rFonts w:ascii="Times New Roman" w:hAnsi="Times New Roman" w:cs="Times New Roman"/>
+        </w:rPr>
+      </w:pPr>
+    </w:p>
+    <w:p>
+      <w:pPr>
+        <w:pStyle w:val="ListParagraph"/>
+        <w:ind w:left="1440"/>
+        <w:rPr>
+          <w:rFonts w:ascii="Times New Roman" w:hAnsi="Times New Roman" w:cs="Times New Roman"/>
+        </w:rPr>
+      </w:pPr>
+    </w:p>
+    <w:p>
+      <w:pPr>
+        <w:pStyle w:val="ListParagraph"/>
         <w:ind w:left="2160"/>
         <w:rPr>
           <w:rFonts w:ascii="Times New Roman" w:hAnsi="Times New Roman" w:cs="Times New Roman"/>
@@ -853,6 +973,7 @@
           <w:rFonts w:ascii="Times New Roman" w:hAnsi="Times New Roman" w:cs="Times New Roman"/>
           <w:b/>
         </w:rPr>
+        <w:lastRenderedPageBreak/>
         <w:t>Related Work</w:t>
       </w:r>
       <w:r>
@@ -877,322 +998,22 @@
         <w:rPr>
           <w:rFonts w:ascii="Times New Roman" w:hAnsi="Times New Roman" w:cs="Times New Roman"/>
         </w:rPr>
-        <w:t>TheMine: Furniture placement app</w:t>
-      </w:r>
-    </w:p>
-    <w:p>
-      <w:pPr>
-        <w:pStyle w:val="ListParagraph"/>
-        <w:numPr>
-          <w:ilvl w:val="2"/>
-          <w:numId w:val="1"/>
-        </w:numPr>
-        <w:rPr>
-          <w:rFonts w:ascii="Times New Roman" w:hAnsi="Times New Roman" w:cs="Times New Roman"/>
-        </w:rPr>
-      </w:pPr>
-      <w:r>
-        <w:rPr>
-          <w:rFonts w:ascii="Times New Roman" w:hAnsi="Times New Roman" w:cs="Times New Roman"/>
-        </w:rPr>
-        <w:lastRenderedPageBreak/>
-        <w:t>IKEA place: Furniture placement app</w:t>
-      </w:r>
-    </w:p>
-    <w:p>
-      <w:pPr>
-        <w:pStyle w:val="ListParagraph"/>
-        <w:numPr>
-          <w:ilvl w:val="2"/>
-          <w:numId w:val="1"/>
-        </w:numPr>
-        <w:rPr>
-          <w:rFonts w:ascii="Times New Roman" w:hAnsi="Times New Roman" w:cs="Times New Roman"/>
-        </w:rPr>
-      </w:pPr>
-      <w:r>
-        <w:rPr>
-          <w:rFonts w:ascii="Times New Roman" w:hAnsi="Times New Roman" w:cs="Times New Roman"/>
-        </w:rPr>
-        <w:t>Amazon Shopping: Furniture placement (iOS), product recognition using camera/barcode, and product search</w:t>
-      </w:r>
-    </w:p>
-    <w:p>
-      <w:pPr>
-        <w:pStyle w:val="ListParagraph"/>
-        <w:ind w:left="1440"/>
-        <w:rPr>
-          <w:rFonts w:ascii="Times New Roman" w:hAnsi="Times New Roman" w:cs="Times New Roman"/>
-        </w:rPr>
-      </w:pPr>
-    </w:p>
-    <w:p>
-      <w:pPr>
-        <w:pStyle w:val="ListParagraph"/>
-        <w:ind w:left="1440"/>
-        <w:rPr>
-          <w:rFonts w:ascii="Times New Roman" w:hAnsi="Times New Roman" w:cs="Times New Roman"/>
-        </w:rPr>
-      </w:pPr>
-      <w:r>
-        <w:rPr>
-          <w:rFonts w:ascii="Times New Roman" w:hAnsi="Times New Roman" w:cs="Times New Roman"/>
-          <w:b/>
-        </w:rPr>
-        <w:t>Bibliography</w:t>
-      </w:r>
-      <w:r>
-        <w:rPr>
-          <w:rFonts w:ascii="Times New Roman" w:hAnsi="Times New Roman" w:cs="Times New Roman"/>
-        </w:rPr>
-        <w:t>:</w:t>
-      </w:r>
-    </w:p>
-    <w:p>
-      <w:pPr>
-        <w:pStyle w:val="ListParagraph"/>
-        <w:numPr>
-          <w:ilvl w:val="2"/>
-          <w:numId w:val="1"/>
-        </w:numPr>
-        <w:rPr>
-          <w:rFonts w:ascii="Times New Roman" w:hAnsi="Times New Roman" w:cs="Times New Roman"/>
-        </w:rPr>
-      </w:pPr>
-      <w:r>
-        <w:rPr>
-          <w:rFonts w:ascii="Times New Roman" w:hAnsi="Times New Roman" w:cs="Times New Roman"/>
-        </w:rPr>
-        <w:t>TheMine</w:t>
-      </w:r>
-      <w:r>
-        <w:rPr>
-          <w:rFonts w:ascii="Times New Roman" w:hAnsi="Times New Roman" w:cs="Times New Roman"/>
-        </w:rPr>
-        <w:t xml:space="preserve"> app</w:t>
-      </w:r>
-      <w:r>
-        <w:rPr>
-          <w:rFonts w:ascii="Times New Roman" w:hAnsi="Times New Roman" w:cs="Times New Roman"/>
-        </w:rPr>
-        <w:t>: https://itunes.apple.com/us/app/envisioned/id1293488677?ls=1&amp;mt=8</w:t>
-      </w:r>
-    </w:p>
-    <w:p>
-      <w:pPr>
-        <w:pStyle w:val="ListParagraph"/>
-        <w:numPr>
-          <w:ilvl w:val="2"/>
-          <w:numId w:val="1"/>
-        </w:numPr>
-        <w:rPr>
-          <w:rFonts w:ascii="Times New Roman" w:hAnsi="Times New Roman" w:cs="Times New Roman"/>
-        </w:rPr>
-      </w:pPr>
-      <w:r>
-        <w:rPr>
-          <w:rFonts w:ascii="Times New Roman" w:hAnsi="Times New Roman" w:cs="Times New Roman"/>
-        </w:rPr>
-        <w:t>IKEA place</w:t>
-      </w:r>
-      <w:r>
-        <w:rPr>
-          <w:rFonts w:ascii="Times New Roman" w:hAnsi="Times New Roman" w:cs="Times New Roman"/>
-        </w:rPr>
-        <w:t xml:space="preserve"> app</w:t>
-      </w:r>
-      <w:r>
-        <w:rPr>
-          <w:rFonts w:ascii="Times New Roman" w:hAnsi="Times New Roman" w:cs="Times New Roman"/>
-        </w:rPr>
-        <w:t>: https://itunes.apple.com/us/app/ikea-place/id1279244498?mt=8</w:t>
-      </w:r>
-    </w:p>
-    <w:p>
-      <w:pPr>
-        <w:pStyle w:val="ListParagraph"/>
-        <w:numPr>
-          <w:ilvl w:val="2"/>
-          <w:numId w:val="1"/>
-        </w:numPr>
-        <w:rPr>
-          <w:rFonts w:ascii="Times New Roman" w:hAnsi="Times New Roman" w:cs="Times New Roman"/>
-        </w:rPr>
-      </w:pPr>
-      <w:r>
-        <w:rPr>
-          <w:rFonts w:ascii="Times New Roman" w:hAnsi="Times New Roman" w:cs="Times New Roman"/>
-        </w:rPr>
-        <w:t>Amazon Shopping</w:t>
-      </w:r>
-      <w:r>
-        <w:rPr>
-          <w:rFonts w:ascii="Times New Roman" w:hAnsi="Times New Roman" w:cs="Times New Roman"/>
-        </w:rPr>
-        <w:t xml:space="preserve"> app</w:t>
-      </w:r>
-      <w:r>
-        <w:rPr>
-          <w:rFonts w:ascii="Times New Roman" w:hAnsi="Times New Roman" w:cs="Times New Roman"/>
-        </w:rPr>
-        <w:t>: https://play.google.com/store/apps/details?id=com.amazon.mShop.android.shopping&amp;hl=en</w:t>
-      </w:r>
-    </w:p>
-    <w:p>
-      <w:pPr>
-        <w:pStyle w:val="ListParagraph"/>
-        <w:numPr>
-          <w:ilvl w:val="2"/>
-          <w:numId w:val="1"/>
-        </w:numPr>
-        <w:rPr>
-          <w:rFonts w:ascii="Times New Roman" w:hAnsi="Times New Roman" w:cs="Times New Roman"/>
-        </w:rPr>
-      </w:pPr>
-      <w:r>
-        <w:rPr>
-          <w:rFonts w:ascii="Times New Roman" w:hAnsi="Times New Roman" w:cs="Times New Roman"/>
-        </w:rPr>
-        <w:t>IBM Watson: https://www.ibm.com/watson/products-services/</w:t>
-      </w:r>
-    </w:p>
-    <w:p>
-      <w:pPr>
-        <w:pStyle w:val="ListParagraph"/>
-        <w:numPr>
-          <w:ilvl w:val="2"/>
-          <w:numId w:val="1"/>
-        </w:numPr>
-        <w:rPr>
-          <w:rFonts w:ascii="Times New Roman" w:hAnsi="Times New Roman" w:cs="Times New Roman"/>
-        </w:rPr>
-      </w:pPr>
-      <w:r>
-        <w:rPr>
-          <w:rFonts w:ascii="Times New Roman" w:hAnsi="Times New Roman" w:cs="Times New Roman"/>
-        </w:rPr>
-        <w:t>Vuforia: https://library.vuforia.com/api</w:t>
-      </w:r>
-    </w:p>
-    <w:p>
-      <w:pPr>
-        <w:pStyle w:val="ListParagraph"/>
-        <w:numPr>
-          <w:ilvl w:val="2"/>
-          <w:numId w:val="1"/>
-        </w:numPr>
-        <w:rPr>
-          <w:rFonts w:ascii="Times New Roman" w:hAnsi="Times New Roman" w:cs="Times New Roman"/>
-        </w:rPr>
-      </w:pPr>
-      <w:r>
-        <w:rPr>
-          <w:rFonts w:ascii="Times New Roman" w:hAnsi="Times New Roman" w:cs="Times New Roman"/>
-        </w:rPr>
-        <w:t>ARToolKit: https://www.artoolkit.org/documentation/</w:t>
-      </w:r>
-    </w:p>
-    <w:p>
-      <w:pPr>
-        <w:pStyle w:val="ListParagraph"/>
-        <w:numPr>
-          <w:ilvl w:val="2"/>
-          <w:numId w:val="1"/>
-        </w:numPr>
-        <w:rPr>
-          <w:rFonts w:ascii="Times New Roman" w:hAnsi="Times New Roman" w:cs="Times New Roman"/>
-        </w:rPr>
-      </w:pPr>
-      <w:r>
-        <w:rPr>
-          <w:rFonts w:ascii="Times New Roman" w:hAnsi="Times New Roman" w:cs="Times New Roman"/>
-        </w:rPr>
-        <w:t>MaxST: https://developer.maxst.com/</w:t>
-      </w:r>
-    </w:p>
-    <w:p>
-      <w:pPr>
-        <w:pStyle w:val="ListParagraph"/>
-        <w:numPr>
-          <w:ilvl w:val="2"/>
-          <w:numId w:val="1"/>
-        </w:numPr>
-        <w:rPr>
-          <w:rFonts w:ascii="Times New Roman" w:hAnsi="Times New Roman" w:cs="Times New Roman"/>
-        </w:rPr>
-      </w:pPr>
-      <w:r>
-        <w:rPr>
-          <w:rFonts w:ascii="Times New Roman" w:hAnsi="Times New Roman" w:cs="Times New Roman"/>
-        </w:rPr>
-        <w:t>Amazon API: https://docs.aws.amazon.com/AWSECommerceService/latest/DG/Welcome.html</w:t>
-      </w:r>
-    </w:p>
-    <w:p>
-      <w:pPr>
-        <w:pStyle w:val="ListParagraph"/>
-        <w:numPr>
-          <w:ilvl w:val="2"/>
-          <w:numId w:val="1"/>
-        </w:numPr>
-        <w:rPr>
-          <w:rFonts w:ascii="Times New Roman" w:hAnsi="Times New Roman" w:cs="Times New Roman"/>
-        </w:rPr>
-      </w:pPr>
-      <w:r>
-        <w:rPr>
-          <w:rFonts w:ascii="Times New Roman" w:hAnsi="Times New Roman" w:cs="Times New Roman"/>
-        </w:rPr>
-        <w:t>Target API: https://developer.target.com/</w:t>
-      </w:r>
-    </w:p>
-    <w:p>
-      <w:pPr>
-        <w:pStyle w:val="ListParagraph"/>
-        <w:numPr>
-          <w:ilvl w:val="2"/>
-          <w:numId w:val="1"/>
-        </w:numPr>
-        <w:rPr>
-          <w:rFonts w:ascii="Times New Roman" w:hAnsi="Times New Roman" w:cs="Times New Roman"/>
-        </w:rPr>
-      </w:pPr>
-      <w:r>
-        <w:rPr>
-          <w:rFonts w:ascii="Times New Roman" w:hAnsi="Times New Roman" w:cs="Times New Roman"/>
-        </w:rPr>
-        <w:t>Walmart API: https://developer.walmartlabs.com/</w:t>
-      </w:r>
-    </w:p>
-    <w:p>
-      <w:pPr>
-        <w:pStyle w:val="ListParagraph"/>
-        <w:numPr>
-          <w:ilvl w:val="2"/>
-          <w:numId w:val="1"/>
-        </w:numPr>
-        <w:rPr>
-          <w:rStyle w:val="Hyperlink"/>
-          <w:rFonts w:ascii="Times New Roman" w:hAnsi="Times New Roman" w:cs="Times New Roman"/>
-          <w:color w:val="auto"/>
-          <w:u w:val="none"/>
-        </w:rPr>
-      </w:pPr>
-      <w:r>
-        <w:rPr>
-          <w:rFonts w:ascii="Times New Roman" w:hAnsi="Times New Roman" w:cs="Times New Roman"/>
-        </w:rPr>
-        <w:t xml:space="preserve">Google Speech-to-Text: </w:t>
-      </w:r>
-      <w:hyperlink r:id="rId8" w:history="1">
-        <w:r>
-          <w:rPr>
-            <w:rStyle w:val="Hyperlink"/>
-            <w:rFonts w:ascii="Times New Roman" w:hAnsi="Times New Roman" w:cs="Times New Roman"/>
-          </w:rPr>
-          <w:t>https://weston.ruter.net/2009/12/12/google-tts/</w:t>
-        </w:r>
-      </w:hyperlink>
+        <w:t>Amazon Shopping: Furniture placement (</w:t>
+      </w:r>
+      <w:proofErr w:type="spellStart"/>
+      <w:r>
+        <w:rPr>
+          <w:rFonts w:ascii="Times New Roman" w:hAnsi="Times New Roman" w:cs="Times New Roman"/>
+        </w:rPr>
+        <w:t>iOS</w:t>
+      </w:r>
+      <w:proofErr w:type="spellEnd"/>
+      <w:r>
+        <w:rPr>
+          <w:rFonts w:ascii="Times New Roman" w:hAnsi="Times New Roman" w:cs="Times New Roman"/>
+        </w:rPr>
+        <w:t>), product recognition using camera/barcode, and product search</w:t>
+      </w:r>
     </w:p>
     <w:p>
       <w:pPr>
@@ -1252,10 +1073,10 @@
                     </pic:cNvPicPr>
                   </pic:nvPicPr>
                   <pic:blipFill>
-                    <a:blip r:embed="rId9" cstate="print">
+                    <a:blip r:embed="rId8" cstate="print">
                       <a:extLst>
                         <a:ext uri="{28A0092B-C50C-407E-A947-70E740481C1C}">
-                          <a14:useLocalDpi xmlns:a14="http://schemas.microsoft.com/office/drawing/2010/main" xmlns:wps="http://schemas.microsoft.com/office/word/2010/wordprocessingShape" xmlns:wpi="http://schemas.microsoft.com/office/word/2010/wordprocessingInk" xmlns:wpg="http://schemas.microsoft.com/office/word/2010/wordprocessingGroup" xmlns:w16se="http://schemas.microsoft.com/office/word/2015/wordml/symex" xmlns:w16cid="http://schemas.microsoft.com/office/word/2016/wordml/cid" xmlns:w15="http://schemas.microsoft.com/office/word/2012/wordml" xmlns:w14="http://schemas.microsoft.com/office/word/2010/wordml" xmlns:w="http://schemas.openxmlformats.org/wordprocessingml/2006/main" xmlns:w10="urn:schemas-microsoft-com:office:word" xmlns:wp14="http://schemas.microsoft.com/office/word/2010/wordprocessingDrawing" xmlns:v="urn:schemas-microsoft-com:vml" xmlns:o="urn:schemas-microsoft-com:office:office" xmlns:am3d="http://schemas.microsoft.com/office/drawing/2017/model3d" xmlns:aink="http://schemas.microsoft.com/office/drawing/2016/ink" xmlns:mc="http://schemas.openxmlformats.org/markup-compatibility/2006" xmlns:cx8="http://schemas.microsoft.com/office/drawing/2016/5/14/chartex" xmlns:cx7="http://schemas.microsoft.com/office/drawing/2016/5/13/chartex" xmlns:cx6="http://schemas.microsoft.com/office/drawing/2016/5/12/chartex" xmlns:cx5="http://schemas.microsoft.com/office/drawing/2016/5/11/chartex" xmlns:cx4="http://schemas.microsoft.com/office/drawing/2016/5/10/chartex" xmlns:cx3="http://schemas.microsoft.com/office/drawing/2016/5/9/chartex" xmlns:cx2="http://schemas.microsoft.com/office/drawing/2015/10/21/chartex" xmlns:cx1="http://schemas.microsoft.com/office/drawing/2015/9/8/chartex" xmlns:cx="http://schemas.microsoft.com/office/drawing/2014/chartex" xmlns:wpc="http://schemas.microsoft.com/office/word/2010/wordprocessingCanvas" xmlns="" val="0"/>
+                          <a14:useLocalDpi xmlns="" xmlns:wpc="http://schemas.microsoft.com/office/word/2010/wordprocessingCanvas" xmlns:cx="http://schemas.microsoft.com/office/drawing/2014/chartex" xmlns:cx1="http://schemas.microsoft.com/office/drawing/2015/9/8/chartex" xmlns:cx2="http://schemas.microsoft.com/office/drawing/2015/10/21/chartex" xmlns:cx3="http://schemas.microsoft.com/office/drawing/2016/5/9/chartex" xmlns:cx4="http://schemas.microsoft.com/office/drawing/2016/5/10/chartex" xmlns:cx5="http://schemas.microsoft.com/office/drawing/2016/5/11/chartex" xmlns:cx6="http://schemas.microsoft.com/office/drawing/2016/5/12/chartex" xmlns:cx7="http://schemas.microsoft.com/office/drawing/2016/5/13/chartex" xmlns:cx8="http://schemas.microsoft.com/office/drawing/2016/5/14/chartex" xmlns:mc="http://schemas.openxmlformats.org/markup-compatibility/2006" xmlns:aink="http://schemas.microsoft.com/office/drawing/2016/ink" xmlns:am3d="http://schemas.microsoft.com/office/drawing/2017/model3d" xmlns:o="urn:schemas-microsoft-com:office:office" xmlns:v="urn:schemas-microsoft-com:vml" xmlns:wp14="http://schemas.microsoft.com/office/word/2010/wordprocessingDrawing" xmlns:w10="urn:schemas-microsoft-com:office:word" xmlns:w="http://schemas.openxmlformats.org/wordprocessingml/2006/main" xmlns:w14="http://schemas.microsoft.com/office/word/2010/wordml" xmlns:w15="http://schemas.microsoft.com/office/word/2012/wordml" xmlns:w16cid="http://schemas.microsoft.com/office/word/2016/wordml/cid" xmlns:w16se="http://schemas.microsoft.com/office/word/2015/wordml/symex" xmlns:wpg="http://schemas.microsoft.com/office/word/2010/wordprocessingGroup" xmlns:wpi="http://schemas.microsoft.com/office/word/2010/wordprocessingInk" xmlns:wps="http://schemas.microsoft.com/office/word/2010/wordprocessingShape" xmlns:a14="http://schemas.microsoft.com/office/drawing/2010/main" val="0"/>
                         </a:ext>
                       </a:extLst>
                     </a:blip>
@@ -1295,7 +1116,6 @@
           <w:rFonts w:ascii="Times New Roman" w:hAnsi="Times New Roman" w:cs="Times New Roman"/>
           <w:noProof/>
         </w:rPr>
-        <w:lastRenderedPageBreak/>
         <w:drawing>
           <wp:inline distT="0" distB="0" distL="0" distR="0">
             <wp:extent cx="5937250" cy="3467100"/>
@@ -1314,10 +1134,10 @@
                     </pic:cNvPicPr>
                   </pic:nvPicPr>
                   <pic:blipFill>
-                    <a:blip r:embed="rId10" cstate="print">
+                    <a:blip r:embed="rId9" cstate="print">
                       <a:extLst>
                         <a:ext uri="{28A0092B-C50C-407E-A947-70E740481C1C}">
-                          <a14:useLocalDpi xmlns:a14="http://schemas.microsoft.com/office/drawing/2010/main" xmlns:wps="http://schemas.microsoft.com/office/word/2010/wordprocessingShape" xmlns:wpi="http://schemas.microsoft.com/office/word/2010/wordprocessingInk" xmlns:wpg="http://schemas.microsoft.com/office/word/2010/wordprocessingGroup" xmlns:w16se="http://schemas.microsoft.com/office/word/2015/wordml/symex" xmlns:w16cid="http://schemas.microsoft.com/office/word/2016/wordml/cid" xmlns:w15="http://schemas.microsoft.com/office/word/2012/wordml" xmlns:w14="http://schemas.microsoft.com/office/word/2010/wordml" xmlns:w="http://schemas.openxmlformats.org/wordprocessingml/2006/main" xmlns:w10="urn:schemas-microsoft-com:office:word" xmlns:wp14="http://schemas.microsoft.com/office/word/2010/wordprocessingDrawing" xmlns:v="urn:schemas-microsoft-com:vml" xmlns:o="urn:schemas-microsoft-com:office:office" xmlns:am3d="http://schemas.microsoft.com/office/drawing/2017/model3d" xmlns:aink="http://schemas.microsoft.com/office/drawing/2016/ink" xmlns:mc="http://schemas.openxmlformats.org/markup-compatibility/2006" xmlns:cx8="http://schemas.microsoft.com/office/drawing/2016/5/14/chartex" xmlns:cx7="http://schemas.microsoft.com/office/drawing/2016/5/13/chartex" xmlns:cx6="http://schemas.microsoft.com/office/drawing/2016/5/12/chartex" xmlns:cx5="http://schemas.microsoft.com/office/drawing/2016/5/11/chartex" xmlns:cx4="http://schemas.microsoft.com/office/drawing/2016/5/10/chartex" xmlns:cx3="http://schemas.microsoft.com/office/drawing/2016/5/9/chartex" xmlns:cx2="http://schemas.microsoft.com/office/drawing/2015/10/21/chartex" xmlns:cx1="http://schemas.microsoft.com/office/drawing/2015/9/8/chartex" xmlns:cx="http://schemas.microsoft.com/office/drawing/2014/chartex" xmlns:wpc="http://schemas.microsoft.com/office/word/2010/wordprocessingCanvas" xmlns="" val="0"/>
+                          <a14:useLocalDpi xmlns="" xmlns:wpc="http://schemas.microsoft.com/office/word/2010/wordprocessingCanvas" xmlns:cx="http://schemas.microsoft.com/office/drawing/2014/chartex" xmlns:cx1="http://schemas.microsoft.com/office/drawing/2015/9/8/chartex" xmlns:cx2="http://schemas.microsoft.com/office/drawing/2015/10/21/chartex" xmlns:cx3="http://schemas.microsoft.com/office/drawing/2016/5/9/chartex" xmlns:cx4="http://schemas.microsoft.com/office/drawing/2016/5/10/chartex" xmlns:cx5="http://schemas.microsoft.com/office/drawing/2016/5/11/chartex" xmlns:cx6="http://schemas.microsoft.com/office/drawing/2016/5/12/chartex" xmlns:cx7="http://schemas.microsoft.com/office/drawing/2016/5/13/chartex" xmlns:cx8="http://schemas.microsoft.com/office/drawing/2016/5/14/chartex" xmlns:mc="http://schemas.openxmlformats.org/markup-compatibility/2006" xmlns:aink="http://schemas.microsoft.com/office/drawing/2016/ink" xmlns:am3d="http://schemas.microsoft.com/office/drawing/2017/model3d" xmlns:o="urn:schemas-microsoft-com:office:office" xmlns:v="urn:schemas-microsoft-com:vml" xmlns:wp14="http://schemas.microsoft.com/office/word/2010/wordprocessingDrawing" xmlns:w10="urn:schemas-microsoft-com:office:word" xmlns:w="http://schemas.openxmlformats.org/wordprocessingml/2006/main" xmlns:w14="http://schemas.microsoft.com/office/word/2010/wordml" xmlns:w15="http://schemas.microsoft.com/office/word/2012/wordml" xmlns:w16cid="http://schemas.microsoft.com/office/word/2016/wordml/cid" xmlns:w16se="http://schemas.microsoft.com/office/word/2015/wordml/symex" xmlns:wpg="http://schemas.microsoft.com/office/word/2010/wordprocessingGroup" xmlns:wpi="http://schemas.microsoft.com/office/word/2010/wordprocessingInk" xmlns:wps="http://schemas.microsoft.com/office/word/2010/wordprocessingShape" xmlns:a14="http://schemas.microsoft.com/office/drawing/2010/main" val="0"/>
                         </a:ext>
                       </a:extLst>
                     </a:blip>
@@ -1357,6 +1177,7 @@
           <w:rFonts w:ascii="Times New Roman" w:hAnsi="Times New Roman" w:cs="Times New Roman"/>
           <w:noProof/>
         </w:rPr>
+        <w:lastRenderedPageBreak/>
         <w:drawing>
           <wp:inline distT="0" distB="0" distL="0" distR="0">
             <wp:extent cx="5937250" cy="3289300"/>
@@ -1375,10 +1196,10 @@
                     </pic:cNvPicPr>
                   </pic:nvPicPr>
                   <pic:blipFill>
-                    <a:blip r:embed="rId11" cstate="print">
+                    <a:blip r:embed="rId10" cstate="print">
                       <a:extLst>
                         <a:ext uri="{28A0092B-C50C-407E-A947-70E740481C1C}">
-                          <a14:useLocalDpi xmlns:a14="http://schemas.microsoft.com/office/drawing/2010/main" xmlns:wps="http://schemas.microsoft.com/office/word/2010/wordprocessingShape" xmlns:wpi="http://schemas.microsoft.com/office/word/2010/wordprocessingInk" xmlns:wpg="http://schemas.microsoft.com/office/word/2010/wordprocessingGroup" xmlns:w16se="http://schemas.microsoft.com/office/word/2015/wordml/symex" xmlns:w16cid="http://schemas.microsoft.com/office/word/2016/wordml/cid" xmlns:w15="http://schemas.microsoft.com/office/word/2012/wordml" xmlns:w14="http://schemas.microsoft.com/office/word/2010/wordml" xmlns:w="http://schemas.openxmlformats.org/wordprocessingml/2006/main" xmlns:w10="urn:schemas-microsoft-com:office:word" xmlns:wp14="http://schemas.microsoft.com/office/word/2010/wordprocessingDrawing" xmlns:v="urn:schemas-microsoft-com:vml" xmlns:o="urn:schemas-microsoft-com:office:office" xmlns:am3d="http://schemas.microsoft.com/office/drawing/2017/model3d" xmlns:aink="http://schemas.microsoft.com/office/drawing/2016/ink" xmlns:mc="http://schemas.openxmlformats.org/markup-compatibility/2006" xmlns:cx8="http://schemas.microsoft.com/office/drawing/2016/5/14/chartex" xmlns:cx7="http://schemas.microsoft.com/office/drawing/2016/5/13/chartex" xmlns:cx6="http://schemas.microsoft.com/office/drawing/2016/5/12/chartex" xmlns:cx5="http://schemas.microsoft.com/office/drawing/2016/5/11/chartex" xmlns:cx4="http://schemas.microsoft.com/office/drawing/2016/5/10/chartex" xmlns:cx3="http://schemas.microsoft.com/office/drawing/2016/5/9/chartex" xmlns:cx2="http://schemas.microsoft.com/office/drawing/2015/10/21/chartex" xmlns:cx1="http://schemas.microsoft.com/office/drawing/2015/9/8/chartex" xmlns:cx="http://schemas.microsoft.com/office/drawing/2014/chartex" xmlns:wpc="http://schemas.microsoft.com/office/word/2010/wordprocessingCanvas" xmlns="" val="0"/>
+                          <a14:useLocalDpi xmlns="" xmlns:wpc="http://schemas.microsoft.com/office/word/2010/wordprocessingCanvas" xmlns:cx="http://schemas.microsoft.com/office/drawing/2014/chartex" xmlns:cx1="http://schemas.microsoft.com/office/drawing/2015/9/8/chartex" xmlns:cx2="http://schemas.microsoft.com/office/drawing/2015/10/21/chartex" xmlns:cx3="http://schemas.microsoft.com/office/drawing/2016/5/9/chartex" xmlns:cx4="http://schemas.microsoft.com/office/drawing/2016/5/10/chartex" xmlns:cx5="http://schemas.microsoft.com/office/drawing/2016/5/11/chartex" xmlns:cx6="http://schemas.microsoft.com/office/drawing/2016/5/12/chartex" xmlns:cx7="http://schemas.microsoft.com/office/drawing/2016/5/13/chartex" xmlns:cx8="http://schemas.microsoft.com/office/drawing/2016/5/14/chartex" xmlns:mc="http://schemas.openxmlformats.org/markup-compatibility/2006" xmlns:aink="http://schemas.microsoft.com/office/drawing/2016/ink" xmlns:am3d="http://schemas.microsoft.com/office/drawing/2017/model3d" xmlns:o="urn:schemas-microsoft-com:office:office" xmlns:v="urn:schemas-microsoft-com:vml" xmlns:wp14="http://schemas.microsoft.com/office/word/2010/wordprocessingDrawing" xmlns:w10="urn:schemas-microsoft-com:office:word" xmlns:w="http://schemas.openxmlformats.org/wordprocessingml/2006/main" xmlns:w14="http://schemas.microsoft.com/office/word/2010/wordml" xmlns:w15="http://schemas.microsoft.com/office/word/2012/wordml" xmlns:w16cid="http://schemas.microsoft.com/office/word/2016/wordml/cid" xmlns:w16se="http://schemas.microsoft.com/office/word/2015/wordml/symex" xmlns:wpg="http://schemas.microsoft.com/office/word/2010/wordprocessingGroup" xmlns:wpi="http://schemas.microsoft.com/office/word/2010/wordprocessingInk" xmlns:wps="http://schemas.microsoft.com/office/word/2010/wordprocessingShape" xmlns:a14="http://schemas.microsoft.com/office/drawing/2010/main" val="0"/>
                         </a:ext>
                       </a:extLst>
                     </a:blip>
@@ -1418,7 +1239,6 @@
           <w:rFonts w:ascii="Times New Roman" w:hAnsi="Times New Roman" w:cs="Times New Roman"/>
           <w:noProof/>
         </w:rPr>
-        <w:lastRenderedPageBreak/>
         <w:drawing>
           <wp:inline distT="0" distB="0" distL="0" distR="0">
             <wp:extent cx="5943600" cy="3302000"/>
@@ -1437,10 +1257,10 @@
                     </pic:cNvPicPr>
                   </pic:nvPicPr>
                   <pic:blipFill>
-                    <a:blip r:embed="rId12" cstate="print">
+                    <a:blip r:embed="rId11" cstate="print">
                       <a:extLst>
                         <a:ext uri="{28A0092B-C50C-407E-A947-70E740481C1C}">
-                          <a14:useLocalDpi xmlns:a14="http://schemas.microsoft.com/office/drawing/2010/main" xmlns:wps="http://schemas.microsoft.com/office/word/2010/wordprocessingShape" xmlns:wpi="http://schemas.microsoft.com/office/word/2010/wordprocessingInk" xmlns:wpg="http://schemas.microsoft.com/office/word/2010/wordprocessingGroup" xmlns:w16se="http://schemas.microsoft.com/office/word/2015/wordml/symex" xmlns:w16cid="http://schemas.microsoft.com/office/word/2016/wordml/cid" xmlns:w15="http://schemas.microsoft.com/office/word/2012/wordml" xmlns:w14="http://schemas.microsoft.com/office/word/2010/wordml" xmlns:w="http://schemas.openxmlformats.org/wordprocessingml/2006/main" xmlns:w10="urn:schemas-microsoft-com:office:word" xmlns:wp14="http://schemas.microsoft.com/office/word/2010/wordprocessingDrawing" xmlns:v="urn:schemas-microsoft-com:vml" xmlns:o="urn:schemas-microsoft-com:office:office" xmlns:am3d="http://schemas.microsoft.com/office/drawing/2017/model3d" xmlns:aink="http://schemas.microsoft.com/office/drawing/2016/ink" xmlns:mc="http://schemas.openxmlformats.org/markup-compatibility/2006" xmlns:cx8="http://schemas.microsoft.com/office/drawing/2016/5/14/chartex" xmlns:cx7="http://schemas.microsoft.com/office/drawing/2016/5/13/chartex" xmlns:cx6="http://schemas.microsoft.com/office/drawing/2016/5/12/chartex" xmlns:cx5="http://schemas.microsoft.com/office/drawing/2016/5/11/chartex" xmlns:cx4="http://schemas.microsoft.com/office/drawing/2016/5/10/chartex" xmlns:cx3="http://schemas.microsoft.com/office/drawing/2016/5/9/chartex" xmlns:cx2="http://schemas.microsoft.com/office/drawing/2015/10/21/chartex" xmlns:cx1="http://schemas.microsoft.com/office/drawing/2015/9/8/chartex" xmlns:cx="http://schemas.microsoft.com/office/drawing/2014/chartex" xmlns:wpc="http://schemas.microsoft.com/office/word/2010/wordprocessingCanvas" xmlns="" val="0"/>
+                          <a14:useLocalDpi xmlns="" xmlns:wpc="http://schemas.microsoft.com/office/word/2010/wordprocessingCanvas" xmlns:cx="http://schemas.microsoft.com/office/drawing/2014/chartex" xmlns:cx1="http://schemas.microsoft.com/office/drawing/2015/9/8/chartex" xmlns:cx2="http://schemas.microsoft.com/office/drawing/2015/10/21/chartex" xmlns:cx3="http://schemas.microsoft.com/office/drawing/2016/5/9/chartex" xmlns:cx4="http://schemas.microsoft.com/office/drawing/2016/5/10/chartex" xmlns:cx5="http://schemas.microsoft.com/office/drawing/2016/5/11/chartex" xmlns:cx6="http://schemas.microsoft.com/office/drawing/2016/5/12/chartex" xmlns:cx7="http://schemas.microsoft.com/office/drawing/2016/5/13/chartex" xmlns:cx8="http://schemas.microsoft.com/office/drawing/2016/5/14/chartex" xmlns:mc="http://schemas.openxmlformats.org/markup-compatibility/2006" xmlns:aink="http://schemas.microsoft.com/office/drawing/2016/ink" xmlns:am3d="http://schemas.microsoft.com/office/drawing/2017/model3d" xmlns:o="urn:schemas-microsoft-com:office:office" xmlns:v="urn:schemas-microsoft-com:vml" xmlns:wp14="http://schemas.microsoft.com/office/word/2010/wordprocessingDrawing" xmlns:w10="urn:schemas-microsoft-com:office:word" xmlns:w="http://schemas.openxmlformats.org/wordprocessingml/2006/main" xmlns:w14="http://schemas.microsoft.com/office/word/2010/wordml" xmlns:w15="http://schemas.microsoft.com/office/word/2012/wordml" xmlns:w16cid="http://schemas.microsoft.com/office/word/2016/wordml/cid" xmlns:w16se="http://schemas.microsoft.com/office/word/2015/wordml/symex" xmlns:wpg="http://schemas.microsoft.com/office/word/2010/wordprocessingGroup" xmlns:wpi="http://schemas.microsoft.com/office/word/2010/wordprocessingInk" xmlns:wps="http://schemas.microsoft.com/office/word/2010/wordprocessingShape" xmlns:a14="http://schemas.microsoft.com/office/drawing/2010/main" val="0"/>
                         </a:ext>
                       </a:extLst>
                     </a:blip>
@@ -1480,6 +1300,7 @@
           <w:rFonts w:ascii="Times New Roman" w:hAnsi="Times New Roman" w:cs="Times New Roman"/>
           <w:noProof/>
         </w:rPr>
+        <w:lastRenderedPageBreak/>
         <w:drawing>
           <wp:inline distT="0" distB="0" distL="0" distR="0">
             <wp:extent cx="5937250" cy="3981450"/>
@@ -1498,10 +1319,10 @@
                     </pic:cNvPicPr>
                   </pic:nvPicPr>
                   <pic:blipFill>
-                    <a:blip r:embed="rId13" cstate="print">
+                    <a:blip r:embed="rId12" cstate="print">
                       <a:extLst>
                         <a:ext uri="{28A0092B-C50C-407E-A947-70E740481C1C}">
-                          <a14:useLocalDpi xmlns:a14="http://schemas.microsoft.com/office/drawing/2010/main" xmlns:wps="http://schemas.microsoft.com/office/word/2010/wordprocessingShape" xmlns:wpi="http://schemas.microsoft.com/office/word/2010/wordprocessingInk" xmlns:wpg="http://schemas.microsoft.com/office/word/2010/wordprocessingGroup" xmlns:w16se="http://schemas.microsoft.com/office/word/2015/wordml/symex" xmlns:w16cid="http://schemas.microsoft.com/office/word/2016/wordml/cid" xmlns:w15="http://schemas.microsoft.com/office/word/2012/wordml" xmlns:w14="http://schemas.microsoft.com/office/word/2010/wordml" xmlns:w="http://schemas.openxmlformats.org/wordprocessingml/2006/main" xmlns:w10="urn:schemas-microsoft-com:office:word" xmlns:wp14="http://schemas.microsoft.com/office/word/2010/wordprocessingDrawing" xmlns:v="urn:schemas-microsoft-com:vml" xmlns:o="urn:schemas-microsoft-com:office:office" xmlns:am3d="http://schemas.microsoft.com/office/drawing/2017/model3d" xmlns:aink="http://schemas.microsoft.com/office/drawing/2016/ink" xmlns:mc="http://schemas.openxmlformats.org/markup-compatibility/2006" xmlns:cx8="http://schemas.microsoft.com/office/drawing/2016/5/14/chartex" xmlns:cx7="http://schemas.microsoft.com/office/drawing/2016/5/13/chartex" xmlns:cx6="http://schemas.microsoft.com/office/drawing/2016/5/12/chartex" xmlns:cx5="http://schemas.microsoft.com/office/drawing/2016/5/11/chartex" xmlns:cx4="http://schemas.microsoft.com/office/drawing/2016/5/10/chartex" xmlns:cx3="http://schemas.microsoft.com/office/drawing/2016/5/9/chartex" xmlns:cx2="http://schemas.microsoft.com/office/drawing/2015/10/21/chartex" xmlns:cx1="http://schemas.microsoft.com/office/drawing/2015/9/8/chartex" xmlns:cx="http://schemas.microsoft.com/office/drawing/2014/chartex" xmlns:wpc="http://schemas.microsoft.com/office/word/2010/wordprocessingCanvas" xmlns="" val="0"/>
+                          <a14:useLocalDpi xmlns="" xmlns:wpc="http://schemas.microsoft.com/office/word/2010/wordprocessingCanvas" xmlns:cx="http://schemas.microsoft.com/office/drawing/2014/chartex" xmlns:cx1="http://schemas.microsoft.com/office/drawing/2015/9/8/chartex" xmlns:cx2="http://schemas.microsoft.com/office/drawing/2015/10/21/chartex" xmlns:cx3="http://schemas.microsoft.com/office/drawing/2016/5/9/chartex" xmlns:cx4="http://schemas.microsoft.com/office/drawing/2016/5/10/chartex" xmlns:cx5="http://schemas.microsoft.com/office/drawing/2016/5/11/chartex" xmlns:cx6="http://schemas.microsoft.com/office/drawing/2016/5/12/chartex" xmlns:cx7="http://schemas.microsoft.com/office/drawing/2016/5/13/chartex" xmlns:cx8="http://schemas.microsoft.com/office/drawing/2016/5/14/chartex" xmlns:mc="http://schemas.openxmlformats.org/markup-compatibility/2006" xmlns:aink="http://schemas.microsoft.com/office/drawing/2016/ink" xmlns:am3d="http://schemas.microsoft.com/office/drawing/2017/model3d" xmlns:o="urn:schemas-microsoft-com:office:office" xmlns:v="urn:schemas-microsoft-com:vml" xmlns:wp14="http://schemas.microsoft.com/office/word/2010/wordprocessingDrawing" xmlns:w10="urn:schemas-microsoft-com:office:word" xmlns:w="http://schemas.openxmlformats.org/wordprocessingml/2006/main" xmlns:w14="http://schemas.microsoft.com/office/word/2010/wordml" xmlns:w15="http://schemas.microsoft.com/office/word/2012/wordml" xmlns:w16cid="http://schemas.microsoft.com/office/word/2016/wordml/cid" xmlns:w16se="http://schemas.microsoft.com/office/word/2015/wordml/symex" xmlns:wpg="http://schemas.microsoft.com/office/word/2010/wordprocessingGroup" xmlns:wpi="http://schemas.microsoft.com/office/word/2010/wordprocessingInk" xmlns:wps="http://schemas.microsoft.com/office/word/2010/wordprocessingShape" xmlns:a14="http://schemas.microsoft.com/office/drawing/2010/main" val="0"/>
                         </a:ext>
                       </a:extLst>
                     </a:blip>
@@ -1541,7 +1362,6 @@
           <w:rFonts w:ascii="Times New Roman" w:hAnsi="Times New Roman" w:cs="Times New Roman"/>
           <w:noProof/>
         </w:rPr>
-        <w:lastRenderedPageBreak/>
         <w:drawing>
           <wp:inline distT="0" distB="0" distL="0" distR="0">
             <wp:extent cx="5315503" cy="3854450"/>
@@ -1560,10 +1380,10 @@
                     </pic:cNvPicPr>
                   </pic:nvPicPr>
                   <pic:blipFill>
-                    <a:blip r:embed="rId14" cstate="print">
+                    <a:blip r:embed="rId13" cstate="print">
                       <a:extLst>
                         <a:ext uri="{28A0092B-C50C-407E-A947-70E740481C1C}">
-                          <a14:useLocalDpi xmlns:a14="http://schemas.microsoft.com/office/drawing/2010/main" xmlns:wps="http://schemas.microsoft.com/office/word/2010/wordprocessingShape" xmlns:wpi="http://schemas.microsoft.com/office/word/2010/wordprocessingInk" xmlns:wpg="http://schemas.microsoft.com/office/word/2010/wordprocessingGroup" xmlns:w16se="http://schemas.microsoft.com/office/word/2015/wordml/symex" xmlns:w16cid="http://schemas.microsoft.com/office/word/2016/wordml/cid" xmlns:w15="http://schemas.microsoft.com/office/word/2012/wordml" xmlns:w14="http://schemas.microsoft.com/office/word/2010/wordml" xmlns:w="http://schemas.openxmlformats.org/wordprocessingml/2006/main" xmlns:w10="urn:schemas-microsoft-com:office:word" xmlns:wp14="http://schemas.microsoft.com/office/word/2010/wordprocessingDrawing" xmlns:v="urn:schemas-microsoft-com:vml" xmlns:o="urn:schemas-microsoft-com:office:office" xmlns:am3d="http://schemas.microsoft.com/office/drawing/2017/model3d" xmlns:aink="http://schemas.microsoft.com/office/drawing/2016/ink" xmlns:mc="http://schemas.openxmlformats.org/markup-compatibility/2006" xmlns:cx8="http://schemas.microsoft.com/office/drawing/2016/5/14/chartex" xmlns:cx7="http://schemas.microsoft.com/office/drawing/2016/5/13/chartex" xmlns:cx6="http://schemas.microsoft.com/office/drawing/2016/5/12/chartex" xmlns:cx5="http://schemas.microsoft.com/office/drawing/2016/5/11/chartex" xmlns:cx4="http://schemas.microsoft.com/office/drawing/2016/5/10/chartex" xmlns:cx3="http://schemas.microsoft.com/office/drawing/2016/5/9/chartex" xmlns:cx2="http://schemas.microsoft.com/office/drawing/2015/10/21/chartex" xmlns:cx1="http://schemas.microsoft.com/office/drawing/2015/9/8/chartex" xmlns:cx="http://schemas.microsoft.com/office/drawing/2014/chartex" xmlns:wpc="http://schemas.microsoft.com/office/word/2010/wordprocessingCanvas" xmlns="" val="0"/>
+                          <a14:useLocalDpi xmlns="" xmlns:wpc="http://schemas.microsoft.com/office/word/2010/wordprocessingCanvas" xmlns:cx="http://schemas.microsoft.com/office/drawing/2014/chartex" xmlns:cx1="http://schemas.microsoft.com/office/drawing/2015/9/8/chartex" xmlns:cx2="http://schemas.microsoft.com/office/drawing/2015/10/21/chartex" xmlns:cx3="http://schemas.microsoft.com/office/drawing/2016/5/9/chartex" xmlns:cx4="http://schemas.microsoft.com/office/drawing/2016/5/10/chartex" xmlns:cx5="http://schemas.microsoft.com/office/drawing/2016/5/11/chartex" xmlns:cx6="http://schemas.microsoft.com/office/drawing/2016/5/12/chartex" xmlns:cx7="http://schemas.microsoft.com/office/drawing/2016/5/13/chartex" xmlns:cx8="http://schemas.microsoft.com/office/drawing/2016/5/14/chartex" xmlns:mc="http://schemas.openxmlformats.org/markup-compatibility/2006" xmlns:aink="http://schemas.microsoft.com/office/drawing/2016/ink" xmlns:am3d="http://schemas.microsoft.com/office/drawing/2017/model3d" xmlns:o="urn:schemas-microsoft-com:office:office" xmlns:v="urn:schemas-microsoft-com:vml" xmlns:wp14="http://schemas.microsoft.com/office/word/2010/wordprocessingDrawing" xmlns:w10="urn:schemas-microsoft-com:office:word" xmlns:w="http://schemas.openxmlformats.org/wordprocessingml/2006/main" xmlns:w14="http://schemas.microsoft.com/office/word/2010/wordml" xmlns:w15="http://schemas.microsoft.com/office/word/2012/wordml" xmlns:w16cid="http://schemas.microsoft.com/office/word/2016/wordml/cid" xmlns:w16se="http://schemas.microsoft.com/office/word/2015/wordml/symex" xmlns:wpg="http://schemas.microsoft.com/office/word/2010/wordprocessingGroup" xmlns:wpi="http://schemas.microsoft.com/office/word/2010/wordprocessingInk" xmlns:wps="http://schemas.microsoft.com/office/word/2010/wordprocessingShape" xmlns:a14="http://schemas.microsoft.com/office/drawing/2010/main" val="0"/>
                         </a:ext>
                       </a:extLst>
                     </a:blip>
@@ -1617,6 +1437,7 @@
           <w:rFonts w:ascii="Times New Roman" w:hAnsi="Times New Roman" w:cs="Times New Roman"/>
           <w:b/>
         </w:rPr>
+        <w:lastRenderedPageBreak/>
         <w:t>First Increment Report</w:t>
       </w:r>
     </w:p>
@@ -1653,11 +1474,19 @@
           <w:b/>
         </w:rPr>
       </w:pPr>
-      <w:r>
-        <w:rPr>
-          <w:rFonts w:ascii="Times New Roman" w:hAnsi="Times New Roman" w:cs="Times New Roman"/>
-        </w:rPr>
-        <w:t>Rothvic created the UML diagrams and Mock ups</w:t>
+      <w:proofErr w:type="spellStart"/>
+      <w:r>
+        <w:rPr>
+          <w:rFonts w:ascii="Times New Roman" w:hAnsi="Times New Roman" w:cs="Times New Roman"/>
+        </w:rPr>
+        <w:t>Rothvic</w:t>
+      </w:r>
+      <w:proofErr w:type="spellEnd"/>
+      <w:r>
+        <w:rPr>
+          <w:rFonts w:ascii="Times New Roman" w:hAnsi="Times New Roman" w:cs="Times New Roman"/>
+        </w:rPr>
+        <w:t xml:space="preserve"> created the UML diagrams and Mock ups</w:t>
       </w:r>
     </w:p>
     <w:p>
@@ -1692,7 +1521,7 @@
           <w:b/>
         </w:rPr>
       </w:pPr>
-      <w:hyperlink r:id="rId15" w:anchor="demo" w:history="1">
+      <w:hyperlink r:id="rId14" w:anchor="demo" w:history="1">
         <w:r>
           <w:rPr>
             <w:rStyle w:val="Hyperlink"/>
@@ -1713,7 +1542,7 @@
           <w:rFonts w:ascii="Times New Roman" w:hAnsi="Times New Roman" w:cs="Times New Roman"/>
         </w:rPr>
       </w:pPr>
-      <w:hyperlink r:id="rId16" w:history="1">
+      <w:hyperlink r:id="rId15" w:history="1">
         <w:r>
           <w:rPr>
             <w:rFonts w:ascii="Times New Roman" w:hAnsi="Times New Roman" w:cs="Times New Roman"/>
@@ -1734,7 +1563,7 @@
           <w:rFonts w:ascii="Times New Roman" w:hAnsi="Times New Roman" w:cs="Times New Roman"/>
         </w:rPr>
       </w:pPr>
-      <w:hyperlink r:id="rId17" w:history="1">
+      <w:hyperlink r:id="rId16" w:history="1">
         <w:r>
           <w:rPr>
             <w:rStyle w:val="Hyperlink"/>
@@ -1822,13 +1651,21 @@
           <w:rFonts w:ascii="Times New Roman" w:hAnsi="Times New Roman" w:cs="Times New Roman"/>
         </w:rPr>
       </w:pPr>
-      <w:r>
-        <w:rPr>
-          <w:rFonts w:ascii="Times New Roman" w:hAnsi="Times New Roman" w:cs="Times New Roman"/>
-        </w:rPr>
-        <w:t xml:space="preserve">Walmart API: </w:t>
-      </w:r>
-      <w:hyperlink r:id="rId18" w:history="1">
+      <w:proofErr w:type="spellStart"/>
+      <w:r>
+        <w:rPr>
+          <w:rFonts w:ascii="Times New Roman" w:hAnsi="Times New Roman" w:cs="Times New Roman"/>
+        </w:rPr>
+        <w:t>Walmart</w:t>
+      </w:r>
+      <w:proofErr w:type="spellEnd"/>
+      <w:r>
+        <w:rPr>
+          <w:rFonts w:ascii="Times New Roman" w:hAnsi="Times New Roman" w:cs="Times New Roman"/>
+        </w:rPr>
+        <w:t xml:space="preserve"> API: </w:t>
+      </w:r>
+      <w:hyperlink r:id="rId17" w:history="1">
         <w:r>
           <w:rPr>
             <w:rStyle w:val="Hyperlink"/>
@@ -1855,7 +1692,7 @@
         </w:rPr>
         <w:t xml:space="preserve">Macy’s API: </w:t>
       </w:r>
-      <w:hyperlink r:id="rId19" w:history="1">
+      <w:hyperlink r:id="rId18" w:history="1">
         <w:r>
           <w:rPr>
             <w:rStyle w:val="Hyperlink"/>
@@ -1952,7 +1789,6 @@
           <w:b/>
           <w:noProof/>
         </w:rPr>
-        <w:lastRenderedPageBreak/>
         <w:drawing>
           <wp:inline distT="0" distB="0" distL="0" distR="0">
             <wp:extent cx="1994628" cy="2876550"/>
@@ -1971,10 +1807,10 @@
                     </pic:cNvPicPr>
                   </pic:nvPicPr>
                   <pic:blipFill>
-                    <a:blip r:embed="rId20" cstate="print">
+                    <a:blip r:embed="rId19" cstate="print">
                       <a:extLst>
                         <a:ext uri="{28A0092B-C50C-407E-A947-70E740481C1C}">
-                          <a14:useLocalDpi xmlns:a14="http://schemas.microsoft.com/office/drawing/2010/main" xmlns:wps="http://schemas.microsoft.com/office/word/2010/wordprocessingShape" xmlns:wpi="http://schemas.microsoft.com/office/word/2010/wordprocessingInk" xmlns:wpg="http://schemas.microsoft.com/office/word/2010/wordprocessingGroup" xmlns:w16se="http://schemas.microsoft.com/office/word/2015/wordml/symex" xmlns:w16cid="http://schemas.microsoft.com/office/word/2016/wordml/cid" xmlns:w15="http://schemas.microsoft.com/office/word/2012/wordml" xmlns:w14="http://schemas.microsoft.com/office/word/2010/wordml" xmlns:w="http://schemas.openxmlformats.org/wordprocessingml/2006/main" xmlns:w10="urn:schemas-microsoft-com:office:word" xmlns:wp14="http://schemas.microsoft.com/office/word/2010/wordprocessingDrawing" xmlns:v="urn:schemas-microsoft-com:vml" xmlns:o="urn:schemas-microsoft-com:office:office" xmlns:am3d="http://schemas.microsoft.com/office/drawing/2017/model3d" xmlns:aink="http://schemas.microsoft.com/office/drawing/2016/ink" xmlns:mc="http://schemas.openxmlformats.org/markup-compatibility/2006" xmlns:cx8="http://schemas.microsoft.com/office/drawing/2016/5/14/chartex" xmlns:cx7="http://schemas.microsoft.com/office/drawing/2016/5/13/chartex" xmlns:cx6="http://schemas.microsoft.com/office/drawing/2016/5/12/chartex" xmlns:cx5="http://schemas.microsoft.com/office/drawing/2016/5/11/chartex" xmlns:cx4="http://schemas.microsoft.com/office/drawing/2016/5/10/chartex" xmlns:cx3="http://schemas.microsoft.com/office/drawing/2016/5/9/chartex" xmlns:cx2="http://schemas.microsoft.com/office/drawing/2015/10/21/chartex" xmlns:cx1="http://schemas.microsoft.com/office/drawing/2015/9/8/chartex" xmlns:cx="http://schemas.microsoft.com/office/drawing/2014/chartex" xmlns:wpc="http://schemas.microsoft.com/office/word/2010/wordprocessingCanvas" xmlns="" val="0"/>
+                          <a14:useLocalDpi xmlns="" xmlns:wpc="http://schemas.microsoft.com/office/word/2010/wordprocessingCanvas" xmlns:cx="http://schemas.microsoft.com/office/drawing/2014/chartex" xmlns:cx1="http://schemas.microsoft.com/office/drawing/2015/9/8/chartex" xmlns:cx2="http://schemas.microsoft.com/office/drawing/2015/10/21/chartex" xmlns:cx3="http://schemas.microsoft.com/office/drawing/2016/5/9/chartex" xmlns:cx4="http://schemas.microsoft.com/office/drawing/2016/5/10/chartex" xmlns:cx5="http://schemas.microsoft.com/office/drawing/2016/5/11/chartex" xmlns:cx6="http://schemas.microsoft.com/office/drawing/2016/5/12/chartex" xmlns:cx7="http://schemas.microsoft.com/office/drawing/2016/5/13/chartex" xmlns:cx8="http://schemas.microsoft.com/office/drawing/2016/5/14/chartex" xmlns:mc="http://schemas.openxmlformats.org/markup-compatibility/2006" xmlns:aink="http://schemas.microsoft.com/office/drawing/2016/ink" xmlns:am3d="http://schemas.microsoft.com/office/drawing/2017/model3d" xmlns:o="urn:schemas-microsoft-com:office:office" xmlns:v="urn:schemas-microsoft-com:vml" xmlns:wp14="http://schemas.microsoft.com/office/word/2010/wordprocessingDrawing" xmlns:w10="urn:schemas-microsoft-com:office:word" xmlns:w="http://schemas.openxmlformats.org/wordprocessingml/2006/main" xmlns:w14="http://schemas.microsoft.com/office/word/2010/wordml" xmlns:w15="http://schemas.microsoft.com/office/word/2012/wordml" xmlns:w16cid="http://schemas.microsoft.com/office/word/2016/wordml/cid" xmlns:w16se="http://schemas.microsoft.com/office/word/2015/wordml/symex" xmlns:wpg="http://schemas.microsoft.com/office/word/2010/wordprocessingGroup" xmlns:wpi="http://schemas.microsoft.com/office/word/2010/wordprocessingInk" xmlns:wps="http://schemas.microsoft.com/office/word/2010/wordprocessingShape" xmlns:a14="http://schemas.microsoft.com/office/drawing/2010/main" val="0"/>
                         </a:ext>
                       </a:extLst>
                     </a:blip>
@@ -2025,10 +1861,10 @@
                     </pic:cNvPicPr>
                   </pic:nvPicPr>
                   <pic:blipFill>
-                    <a:blip r:embed="rId21" cstate="print">
+                    <a:blip r:embed="rId20" cstate="print">
                       <a:extLst>
                         <a:ext uri="{28A0092B-C50C-407E-A947-70E740481C1C}">
-                          <a14:useLocalDpi xmlns:a14="http://schemas.microsoft.com/office/drawing/2010/main" xmlns:wps="http://schemas.microsoft.com/office/word/2010/wordprocessingShape" xmlns:wpi="http://schemas.microsoft.com/office/word/2010/wordprocessingInk" xmlns:wpg="http://schemas.microsoft.com/office/word/2010/wordprocessingGroup" xmlns:w16se="http://schemas.microsoft.com/office/word/2015/wordml/symex" xmlns:w16cid="http://schemas.microsoft.com/office/word/2016/wordml/cid" xmlns:w15="http://schemas.microsoft.com/office/word/2012/wordml" xmlns:w14="http://schemas.microsoft.com/office/word/2010/wordml" xmlns:w="http://schemas.openxmlformats.org/wordprocessingml/2006/main" xmlns:w10="urn:schemas-microsoft-com:office:word" xmlns:wp14="http://schemas.microsoft.com/office/word/2010/wordprocessingDrawing" xmlns:v="urn:schemas-microsoft-com:vml" xmlns:o="urn:schemas-microsoft-com:office:office" xmlns:am3d="http://schemas.microsoft.com/office/drawing/2017/model3d" xmlns:aink="http://schemas.microsoft.com/office/drawing/2016/ink" xmlns:mc="http://schemas.openxmlformats.org/markup-compatibility/2006" xmlns:cx8="http://schemas.microsoft.com/office/drawing/2016/5/14/chartex" xmlns:cx7="http://schemas.microsoft.com/office/drawing/2016/5/13/chartex" xmlns:cx6="http://schemas.microsoft.com/office/drawing/2016/5/12/chartex" xmlns:cx5="http://schemas.microsoft.com/office/drawing/2016/5/11/chartex" xmlns:cx4="http://schemas.microsoft.com/office/drawing/2016/5/10/chartex" xmlns:cx3="http://schemas.microsoft.com/office/drawing/2016/5/9/chartex" xmlns:cx2="http://schemas.microsoft.com/office/drawing/2015/10/21/chartex" xmlns:cx1="http://schemas.microsoft.com/office/drawing/2015/9/8/chartex" xmlns:cx="http://schemas.microsoft.com/office/drawing/2014/chartex" xmlns:wpc="http://schemas.microsoft.com/office/word/2010/wordprocessingCanvas" xmlns="" val="0"/>
+                          <a14:useLocalDpi xmlns="" xmlns:wpc="http://schemas.microsoft.com/office/word/2010/wordprocessingCanvas" xmlns:cx="http://schemas.microsoft.com/office/drawing/2014/chartex" xmlns:cx1="http://schemas.microsoft.com/office/drawing/2015/9/8/chartex" xmlns:cx2="http://schemas.microsoft.com/office/drawing/2015/10/21/chartex" xmlns:cx3="http://schemas.microsoft.com/office/drawing/2016/5/9/chartex" xmlns:cx4="http://schemas.microsoft.com/office/drawing/2016/5/10/chartex" xmlns:cx5="http://schemas.microsoft.com/office/drawing/2016/5/11/chartex" xmlns:cx6="http://schemas.microsoft.com/office/drawing/2016/5/12/chartex" xmlns:cx7="http://schemas.microsoft.com/office/drawing/2016/5/13/chartex" xmlns:cx8="http://schemas.microsoft.com/office/drawing/2016/5/14/chartex" xmlns:mc="http://schemas.openxmlformats.org/markup-compatibility/2006" xmlns:aink="http://schemas.microsoft.com/office/drawing/2016/ink" xmlns:am3d="http://schemas.microsoft.com/office/drawing/2017/model3d" xmlns:o="urn:schemas-microsoft-com:office:office" xmlns:v="urn:schemas-microsoft-com:vml" xmlns:wp14="http://schemas.microsoft.com/office/word/2010/wordprocessingDrawing" xmlns:w10="urn:schemas-microsoft-com:office:word" xmlns:w="http://schemas.openxmlformats.org/wordprocessingml/2006/main" xmlns:w14="http://schemas.microsoft.com/office/word/2010/wordml" xmlns:w15="http://schemas.microsoft.com/office/word/2012/wordml" xmlns:w16cid="http://schemas.microsoft.com/office/word/2016/wordml/cid" xmlns:w16se="http://schemas.microsoft.com/office/word/2015/wordml/symex" xmlns:wpg="http://schemas.microsoft.com/office/word/2010/wordprocessingGroup" xmlns:wpi="http://schemas.microsoft.com/office/word/2010/wordprocessingInk" xmlns:wps="http://schemas.microsoft.com/office/word/2010/wordprocessingShape" xmlns:a14="http://schemas.microsoft.com/office/drawing/2010/main" val="0"/>
                         </a:ext>
                       </a:extLst>
                     </a:blip>
@@ -2095,6 +1931,7 @@
           <w:rFonts w:ascii="Times New Roman" w:hAnsi="Times New Roman" w:cs="Times New Roman"/>
           <w:noProof/>
         </w:rPr>
+        <w:lastRenderedPageBreak/>
         <w:drawing>
           <wp:inline distT="0" distB="0" distL="0" distR="0">
             <wp:extent cx="4343400" cy="3628016"/>
@@ -2113,10 +1950,10 @@
                     </pic:cNvPicPr>
                   </pic:nvPicPr>
                   <pic:blipFill>
-                    <a:blip r:embed="rId22" cstate="print">
+                    <a:blip r:embed="rId21" cstate="print">
                       <a:extLst>
                         <a:ext uri="{28A0092B-C50C-407E-A947-70E740481C1C}">
-                          <a14:useLocalDpi xmlns:a14="http://schemas.microsoft.com/office/drawing/2010/main" xmlns:wps="http://schemas.microsoft.com/office/word/2010/wordprocessingShape" xmlns:wpi="http://schemas.microsoft.com/office/word/2010/wordprocessingInk" xmlns:wpg="http://schemas.microsoft.com/office/word/2010/wordprocessingGroup" xmlns:w16se="http://schemas.microsoft.com/office/word/2015/wordml/symex" xmlns:w16cid="http://schemas.microsoft.com/office/word/2016/wordml/cid" xmlns:w15="http://schemas.microsoft.com/office/word/2012/wordml" xmlns:w14="http://schemas.microsoft.com/office/word/2010/wordml" xmlns:w="http://schemas.openxmlformats.org/wordprocessingml/2006/main" xmlns:w10="urn:schemas-microsoft-com:office:word" xmlns:wp14="http://schemas.microsoft.com/office/word/2010/wordprocessingDrawing" xmlns:v="urn:schemas-microsoft-com:vml" xmlns:o="urn:schemas-microsoft-com:office:office" xmlns:am3d="http://schemas.microsoft.com/office/drawing/2017/model3d" xmlns:aink="http://schemas.microsoft.com/office/drawing/2016/ink" xmlns:mc="http://schemas.openxmlformats.org/markup-compatibility/2006" xmlns:cx8="http://schemas.microsoft.com/office/drawing/2016/5/14/chartex" xmlns:cx7="http://schemas.microsoft.com/office/drawing/2016/5/13/chartex" xmlns:cx6="http://schemas.microsoft.com/office/drawing/2016/5/12/chartex" xmlns:cx5="http://schemas.microsoft.com/office/drawing/2016/5/11/chartex" xmlns:cx4="http://schemas.microsoft.com/office/drawing/2016/5/10/chartex" xmlns:cx3="http://schemas.microsoft.com/office/drawing/2016/5/9/chartex" xmlns:cx2="http://schemas.microsoft.com/office/drawing/2015/10/21/chartex" xmlns:cx1="http://schemas.microsoft.com/office/drawing/2015/9/8/chartex" xmlns:cx="http://schemas.microsoft.com/office/drawing/2014/chartex" xmlns:wpc="http://schemas.microsoft.com/office/word/2010/wordprocessingCanvas" xmlns="" val="0"/>
+                          <a14:useLocalDpi xmlns="" xmlns:wpc="http://schemas.microsoft.com/office/word/2010/wordprocessingCanvas" xmlns:cx="http://schemas.microsoft.com/office/drawing/2014/chartex" xmlns:cx1="http://schemas.microsoft.com/office/drawing/2015/9/8/chartex" xmlns:cx2="http://schemas.microsoft.com/office/drawing/2015/10/21/chartex" xmlns:cx3="http://schemas.microsoft.com/office/drawing/2016/5/9/chartex" xmlns:cx4="http://schemas.microsoft.com/office/drawing/2016/5/10/chartex" xmlns:cx5="http://schemas.microsoft.com/office/drawing/2016/5/11/chartex" xmlns:cx6="http://schemas.microsoft.com/office/drawing/2016/5/12/chartex" xmlns:cx7="http://schemas.microsoft.com/office/drawing/2016/5/13/chartex" xmlns:cx8="http://schemas.microsoft.com/office/drawing/2016/5/14/chartex" xmlns:mc="http://schemas.openxmlformats.org/markup-compatibility/2006" xmlns:aink="http://schemas.microsoft.com/office/drawing/2016/ink" xmlns:am3d="http://schemas.microsoft.com/office/drawing/2017/model3d" xmlns:o="urn:schemas-microsoft-com:office:office" xmlns:v="urn:schemas-microsoft-com:vml" xmlns:wp14="http://schemas.microsoft.com/office/word/2010/wordprocessingDrawing" xmlns:w10="urn:schemas-microsoft-com:office:word" xmlns:w="http://schemas.openxmlformats.org/wordprocessingml/2006/main" xmlns:w14="http://schemas.microsoft.com/office/word/2010/wordml" xmlns:w15="http://schemas.microsoft.com/office/word/2012/wordml" xmlns:w16cid="http://schemas.microsoft.com/office/word/2016/wordml/cid" xmlns:w16se="http://schemas.microsoft.com/office/word/2015/wordml/symex" xmlns:wpg="http://schemas.microsoft.com/office/word/2010/wordprocessingGroup" xmlns:wpi="http://schemas.microsoft.com/office/word/2010/wordprocessingInk" xmlns:wps="http://schemas.microsoft.com/office/word/2010/wordprocessingShape" xmlns:a14="http://schemas.microsoft.com/office/drawing/2010/main" val="0"/>
                         </a:ext>
                       </a:extLst>
                     </a:blip>
@@ -2177,10 +2014,10 @@
                     </pic:cNvPicPr>
                   </pic:nvPicPr>
                   <pic:blipFill>
-                    <a:blip r:embed="rId23" cstate="print">
+                    <a:blip r:embed="rId22" cstate="print">
                       <a:extLst>
                         <a:ext uri="{28A0092B-C50C-407E-A947-70E740481C1C}">
-                          <a14:useLocalDpi xmlns:a14="http://schemas.microsoft.com/office/drawing/2010/main" xmlns:wps="http://schemas.microsoft.com/office/word/2010/wordprocessingShape" xmlns:wpi="http://schemas.microsoft.com/office/word/2010/wordprocessingInk" xmlns:wpg="http://schemas.microsoft.com/office/word/2010/wordprocessingGroup" xmlns:w16se="http://schemas.microsoft.com/office/word/2015/wordml/symex" xmlns:w16cid="http://schemas.microsoft.com/office/word/2016/wordml/cid" xmlns:w15="http://schemas.microsoft.com/office/word/2012/wordml" xmlns:w14="http://schemas.microsoft.com/office/word/2010/wordml" xmlns:w="http://schemas.openxmlformats.org/wordprocessingml/2006/main" xmlns:w10="urn:schemas-microsoft-com:office:word" xmlns:wp14="http://schemas.microsoft.com/office/word/2010/wordprocessingDrawing" xmlns:v="urn:schemas-microsoft-com:vml" xmlns:o="urn:schemas-microsoft-com:office:office" xmlns:am3d="http://schemas.microsoft.com/office/drawing/2017/model3d" xmlns:aink="http://schemas.microsoft.com/office/drawing/2016/ink" xmlns:mc="http://schemas.openxmlformats.org/markup-compatibility/2006" xmlns:cx8="http://schemas.microsoft.com/office/drawing/2016/5/14/chartex" xmlns:cx7="http://schemas.microsoft.com/office/drawing/2016/5/13/chartex" xmlns:cx6="http://schemas.microsoft.com/office/drawing/2016/5/12/chartex" xmlns:cx5="http://schemas.microsoft.com/office/drawing/2016/5/11/chartex" xmlns:cx4="http://schemas.microsoft.com/office/drawing/2016/5/10/chartex" xmlns:cx3="http://schemas.microsoft.com/office/drawing/2016/5/9/chartex" xmlns:cx2="http://schemas.microsoft.com/office/drawing/2015/10/21/chartex" xmlns:cx1="http://schemas.microsoft.com/office/drawing/2015/9/8/chartex" xmlns:cx="http://schemas.microsoft.com/office/drawing/2014/chartex" xmlns:wpc="http://schemas.microsoft.com/office/word/2010/wordprocessingCanvas" xmlns="" val="0"/>
+                          <a14:useLocalDpi xmlns="" xmlns:wpc="http://schemas.microsoft.com/office/word/2010/wordprocessingCanvas" xmlns:cx="http://schemas.microsoft.com/office/drawing/2014/chartex" xmlns:cx1="http://schemas.microsoft.com/office/drawing/2015/9/8/chartex" xmlns:cx2="http://schemas.microsoft.com/office/drawing/2015/10/21/chartex" xmlns:cx3="http://schemas.microsoft.com/office/drawing/2016/5/9/chartex" xmlns:cx4="http://schemas.microsoft.com/office/drawing/2016/5/10/chartex" xmlns:cx5="http://schemas.microsoft.com/office/drawing/2016/5/11/chartex" xmlns:cx6="http://schemas.microsoft.com/office/drawing/2016/5/12/chartex" xmlns:cx7="http://schemas.microsoft.com/office/drawing/2016/5/13/chartex" xmlns:cx8="http://schemas.microsoft.com/office/drawing/2016/5/14/chartex" xmlns:mc="http://schemas.openxmlformats.org/markup-compatibility/2006" xmlns:aink="http://schemas.microsoft.com/office/drawing/2016/ink" xmlns:am3d="http://schemas.microsoft.com/office/drawing/2017/model3d" xmlns:o="urn:schemas-microsoft-com:office:office" xmlns:v="urn:schemas-microsoft-com:vml" xmlns:wp14="http://schemas.microsoft.com/office/word/2010/wordprocessingDrawing" xmlns:w10="urn:schemas-microsoft-com:office:word" xmlns:w="http://schemas.openxmlformats.org/wordprocessingml/2006/main" xmlns:w14="http://schemas.microsoft.com/office/word/2010/wordml" xmlns:w15="http://schemas.microsoft.com/office/word/2012/wordml" xmlns:w16cid="http://schemas.microsoft.com/office/word/2016/wordml/cid" xmlns:w16se="http://schemas.microsoft.com/office/word/2015/wordml/symex" xmlns:wpg="http://schemas.microsoft.com/office/word/2010/wordprocessingGroup" xmlns:wpi="http://schemas.microsoft.com/office/word/2010/wordprocessingInk" xmlns:wps="http://schemas.microsoft.com/office/word/2010/wordprocessingShape" xmlns:a14="http://schemas.microsoft.com/office/drawing/2010/main" val="0"/>
                         </a:ext>
                       </a:extLst>
                     </a:blip>
@@ -2923,10 +2760,10 @@
                     </pic:cNvPicPr>
                   </pic:nvPicPr>
                   <pic:blipFill>
-                    <a:blip r:embed="rId24" cstate="print">
+                    <a:blip r:embed="rId23" cstate="print">
                       <a:extLst>
                         <a:ext uri="{28A0092B-C50C-407E-A947-70E740481C1C}">
-                          <a14:useLocalDpi xmlns:a14="http://schemas.microsoft.com/office/drawing/2010/main" xmlns:wps="http://schemas.microsoft.com/office/word/2010/wordprocessingShape" xmlns:wpi="http://schemas.microsoft.com/office/word/2010/wordprocessingInk" xmlns:wpg="http://schemas.microsoft.com/office/word/2010/wordprocessingGroup" xmlns:w16se="http://schemas.microsoft.com/office/word/2015/wordml/symex" xmlns:w16cid="http://schemas.microsoft.com/office/word/2016/wordml/cid" xmlns:w15="http://schemas.microsoft.com/office/word/2012/wordml" xmlns:w14="http://schemas.microsoft.com/office/word/2010/wordml" xmlns:w="http://schemas.openxmlformats.org/wordprocessingml/2006/main" xmlns:w10="urn:schemas-microsoft-com:office:word" xmlns:wp14="http://schemas.microsoft.com/office/word/2010/wordprocessingDrawing" xmlns:v="urn:schemas-microsoft-com:vml" xmlns:o="urn:schemas-microsoft-com:office:office" xmlns:am3d="http://schemas.microsoft.com/office/drawing/2017/model3d" xmlns:aink="http://schemas.microsoft.com/office/drawing/2016/ink" xmlns:mc="http://schemas.openxmlformats.org/markup-compatibility/2006" xmlns:cx8="http://schemas.microsoft.com/office/drawing/2016/5/14/chartex" xmlns:cx7="http://schemas.microsoft.com/office/drawing/2016/5/13/chartex" xmlns:cx6="http://schemas.microsoft.com/office/drawing/2016/5/12/chartex" xmlns:cx5="http://schemas.microsoft.com/office/drawing/2016/5/11/chartex" xmlns:cx4="http://schemas.microsoft.com/office/drawing/2016/5/10/chartex" xmlns:cx3="http://schemas.microsoft.com/office/drawing/2016/5/9/chartex" xmlns:cx2="http://schemas.microsoft.com/office/drawing/2015/10/21/chartex" xmlns:cx1="http://schemas.microsoft.com/office/drawing/2015/9/8/chartex" xmlns:cx="http://schemas.microsoft.com/office/drawing/2014/chartex" xmlns:wpc="http://schemas.microsoft.com/office/word/2010/wordprocessingCanvas" xmlns="" val="0"/>
+                          <a14:useLocalDpi xmlns="" xmlns:wpc="http://schemas.microsoft.com/office/word/2010/wordprocessingCanvas" xmlns:cx="http://schemas.microsoft.com/office/drawing/2014/chartex" xmlns:cx1="http://schemas.microsoft.com/office/drawing/2015/9/8/chartex" xmlns:cx2="http://schemas.microsoft.com/office/drawing/2015/10/21/chartex" xmlns:cx3="http://schemas.microsoft.com/office/drawing/2016/5/9/chartex" xmlns:cx4="http://schemas.microsoft.com/office/drawing/2016/5/10/chartex" xmlns:cx5="http://schemas.microsoft.com/office/drawing/2016/5/11/chartex" xmlns:cx6="http://schemas.microsoft.com/office/drawing/2016/5/12/chartex" xmlns:cx7="http://schemas.microsoft.com/office/drawing/2016/5/13/chartex" xmlns:cx8="http://schemas.microsoft.com/office/drawing/2016/5/14/chartex" xmlns:mc="http://schemas.openxmlformats.org/markup-compatibility/2006" xmlns:aink="http://schemas.microsoft.com/office/drawing/2016/ink" xmlns:am3d="http://schemas.microsoft.com/office/drawing/2017/model3d" xmlns:o="urn:schemas-microsoft-com:office:office" xmlns:v="urn:schemas-microsoft-com:vml" xmlns:wp14="http://schemas.microsoft.com/office/word/2010/wordprocessingDrawing" xmlns:w10="urn:schemas-microsoft-com:office:word" xmlns:w="http://schemas.openxmlformats.org/wordprocessingml/2006/main" xmlns:w14="http://schemas.microsoft.com/office/word/2010/wordml" xmlns:w15="http://schemas.microsoft.com/office/word/2012/wordml" xmlns:w16cid="http://schemas.microsoft.com/office/word/2016/wordml/cid" xmlns:w16se="http://schemas.microsoft.com/office/word/2015/wordml/symex" xmlns:wpg="http://schemas.microsoft.com/office/word/2010/wordprocessingGroup" xmlns:wpi="http://schemas.microsoft.com/office/word/2010/wordprocessingInk" xmlns:wps="http://schemas.microsoft.com/office/word/2010/wordprocessingShape" xmlns:a14="http://schemas.microsoft.com/office/drawing/2010/main" val="0"/>
                         </a:ext>
                       </a:extLst>
                     </a:blip>
@@ -2977,10 +2814,10 @@
                     </pic:cNvPicPr>
                   </pic:nvPicPr>
                   <pic:blipFill>
-                    <a:blip r:embed="rId25" cstate="print">
+                    <a:blip r:embed="rId24" cstate="print">
                       <a:extLst>
                         <a:ext uri="{28A0092B-C50C-407E-A947-70E740481C1C}">
-                          <a14:useLocalDpi xmlns:a14="http://schemas.microsoft.com/office/drawing/2010/main" xmlns:wps="http://schemas.microsoft.com/office/word/2010/wordprocessingShape" xmlns:wpi="http://schemas.microsoft.com/office/word/2010/wordprocessingInk" xmlns:wpg="http://schemas.microsoft.com/office/word/2010/wordprocessingGroup" xmlns:w16se="http://schemas.microsoft.com/office/word/2015/wordml/symex" xmlns:w16cid="http://schemas.microsoft.com/office/word/2016/wordml/cid" xmlns:w15="http://schemas.microsoft.com/office/word/2012/wordml" xmlns:w14="http://schemas.microsoft.com/office/word/2010/wordml" xmlns:w="http://schemas.openxmlformats.org/wordprocessingml/2006/main" xmlns:w10="urn:schemas-microsoft-com:office:word" xmlns:wp14="http://schemas.microsoft.com/office/word/2010/wordprocessingDrawing" xmlns:v="urn:schemas-microsoft-com:vml" xmlns:o="urn:schemas-microsoft-com:office:office" xmlns:am3d="http://schemas.microsoft.com/office/drawing/2017/model3d" xmlns:aink="http://schemas.microsoft.com/office/drawing/2016/ink" xmlns:mc="http://schemas.openxmlformats.org/markup-compatibility/2006" xmlns:cx8="http://schemas.microsoft.com/office/drawing/2016/5/14/chartex" xmlns:cx7="http://schemas.microsoft.com/office/drawing/2016/5/13/chartex" xmlns:cx6="http://schemas.microsoft.com/office/drawing/2016/5/12/chartex" xmlns:cx5="http://schemas.microsoft.com/office/drawing/2016/5/11/chartex" xmlns:cx4="http://schemas.microsoft.com/office/drawing/2016/5/10/chartex" xmlns:cx3="http://schemas.microsoft.com/office/drawing/2016/5/9/chartex" xmlns:cx2="http://schemas.microsoft.com/office/drawing/2015/10/21/chartex" xmlns:cx1="http://schemas.microsoft.com/office/drawing/2015/9/8/chartex" xmlns:cx="http://schemas.microsoft.com/office/drawing/2014/chartex" xmlns:wpc="http://schemas.microsoft.com/office/word/2010/wordprocessingCanvas" xmlns="" val="0"/>
+                          <a14:useLocalDpi xmlns="" xmlns:wpc="http://schemas.microsoft.com/office/word/2010/wordprocessingCanvas" xmlns:cx="http://schemas.microsoft.com/office/drawing/2014/chartex" xmlns:cx1="http://schemas.microsoft.com/office/drawing/2015/9/8/chartex" xmlns:cx2="http://schemas.microsoft.com/office/drawing/2015/10/21/chartex" xmlns:cx3="http://schemas.microsoft.com/office/drawing/2016/5/9/chartex" xmlns:cx4="http://schemas.microsoft.com/office/drawing/2016/5/10/chartex" xmlns:cx5="http://schemas.microsoft.com/office/drawing/2016/5/11/chartex" xmlns:cx6="http://schemas.microsoft.com/office/drawing/2016/5/12/chartex" xmlns:cx7="http://schemas.microsoft.com/office/drawing/2016/5/13/chartex" xmlns:cx8="http://schemas.microsoft.com/office/drawing/2016/5/14/chartex" xmlns:mc="http://schemas.openxmlformats.org/markup-compatibility/2006" xmlns:aink="http://schemas.microsoft.com/office/drawing/2016/ink" xmlns:am3d="http://schemas.microsoft.com/office/drawing/2017/model3d" xmlns:o="urn:schemas-microsoft-com:office:office" xmlns:v="urn:schemas-microsoft-com:vml" xmlns:wp14="http://schemas.microsoft.com/office/word/2010/wordprocessingDrawing" xmlns:w10="urn:schemas-microsoft-com:office:word" xmlns:w="http://schemas.openxmlformats.org/wordprocessingml/2006/main" xmlns:w14="http://schemas.microsoft.com/office/word/2010/wordml" xmlns:w15="http://schemas.microsoft.com/office/word/2012/wordml" xmlns:w16cid="http://schemas.microsoft.com/office/word/2016/wordml/cid" xmlns:w16se="http://schemas.microsoft.com/office/word/2015/wordml/symex" xmlns:wpg="http://schemas.microsoft.com/office/word/2010/wordprocessingGroup" xmlns:wpi="http://schemas.microsoft.com/office/word/2010/wordprocessingInk" xmlns:wps="http://schemas.microsoft.com/office/word/2010/wordprocessingShape" xmlns:a14="http://schemas.microsoft.com/office/drawing/2010/main" val="0"/>
                         </a:ext>
                       </a:extLst>
                     </a:blip>
@@ -3051,7 +2888,7 @@
                     <pic:cNvPicPr/>
                   </pic:nvPicPr>
                   <pic:blipFill>
-                    <a:blip r:embed="rId26" cstate="print">
+                    <a:blip r:embed="rId25" cstate="print">
                       <a:alphaModFix/>
                       <a:lum/>
                     </a:blip>
@@ -3083,7 +2920,29 @@
           <w:sz w:val="22"/>
           <w:szCs w:val="22"/>
         </w:rPr>
-        <w:t>Sample Code snippet of Betaface API</w:t>
+        <w:t xml:space="preserve">Sample Code snippet of </w:t>
+      </w:r>
+      <w:proofErr w:type="spellStart"/>
+      <w:r>
+        <w:rPr>
+          <w:rFonts w:cs="Times New Roman"/>
+          <w:bCs/>
+          <w:color w:val="000000"/>
+          <w:sz w:val="22"/>
+          <w:szCs w:val="22"/>
+        </w:rPr>
+        <w:t>Betaface</w:t>
+      </w:r>
+      <w:proofErr w:type="spellEnd"/>
+      <w:r>
+        <w:rPr>
+          <w:rFonts w:cs="Times New Roman"/>
+          <w:bCs/>
+          <w:color w:val="000000"/>
+          <w:sz w:val="22"/>
+          <w:szCs w:val="22"/>
+        </w:rPr>
+        <w:t xml:space="preserve"> API</w:t>
       </w:r>
     </w:p>
     <w:p>
@@ -3168,7 +3027,7 @@
                     <pic:cNvPicPr/>
                   </pic:nvPicPr>
                   <pic:blipFill>
-                    <a:blip r:embed="rId27" cstate="print">
+                    <a:blip r:embed="rId26" cstate="print">
                       <a:alphaModFix/>
                       <a:lum/>
                     </a:blip>
@@ -3237,7 +3096,7 @@
                     <pic:cNvPicPr/>
                   </pic:nvPicPr>
                   <pic:blipFill>
-                    <a:blip r:embed="rId28" cstate="print">
+                    <a:blip r:embed="rId27" cstate="print">
                       <a:alphaModFix/>
                       <a:lum/>
                     </a:blip>
@@ -3363,6 +3222,7 @@
           <w:rFonts w:ascii="Times New Roman" w:hAnsi="Times New Roman" w:cs="Times New Roman"/>
         </w:rPr>
       </w:pPr>
+      <w:proofErr w:type="spellStart"/>
       <w:r>
         <w:rPr>
           <w:rFonts w:ascii="Times New Roman" w:hAnsi="Times New Roman" w:cs="Times New Roman"/>
@@ -3381,6 +3241,7 @@
         </w:rPr>
         <w:t>thvic</w:t>
       </w:r>
+      <w:proofErr w:type="spellEnd"/>
     </w:p>
     <w:p>
       <w:pPr>
@@ -3455,7 +3316,21 @@
         <w:rPr>
           <w:rFonts w:ascii="Times New Roman" w:hAnsi="Times New Roman" w:cs="Times New Roman"/>
         </w:rPr>
-        <w:t>I will be working on modelling the clothing product to the human in camera vision</w:t>
+        <w:t xml:space="preserve">I will be working on </w:t>
+      </w:r>
+      <w:proofErr w:type="spellStart"/>
+      <w:r>
+        <w:rPr>
+          <w:rFonts w:ascii="Times New Roman" w:hAnsi="Times New Roman" w:cs="Times New Roman"/>
+        </w:rPr>
+        <w:t>modelling</w:t>
+      </w:r>
+      <w:proofErr w:type="spellEnd"/>
+      <w:r>
+        <w:rPr>
+          <w:rFonts w:ascii="Times New Roman" w:hAnsi="Times New Roman" w:cs="Times New Roman"/>
+        </w:rPr>
+        <w:t xml:space="preserve"> the clothing product to the human in camera vision</w:t>
       </w:r>
     </w:p>
     <w:p>
@@ -3470,12 +3345,14 @@
           <w:b/>
         </w:rPr>
       </w:pPr>
+      <w:proofErr w:type="spellStart"/>
       <w:r>
         <w:rPr>
           <w:rFonts w:ascii="Times New Roman" w:hAnsi="Times New Roman" w:cs="Times New Roman"/>
         </w:rPr>
         <w:t>Navya</w:t>
       </w:r>
+      <w:proofErr w:type="spellEnd"/>
     </w:p>
     <w:p>
       <w:pPr>
@@ -3522,6 +3399,14 @@
           <w:ilvl w:val="4"/>
           <w:numId w:val="3"/>
         </w:numPr>
+        <w:rPr>
+          <w:rFonts w:cs="Times New Roman"/>
+          <w:sz w:val="22"/>
+          <w:szCs w:val="22"/>
+        </w:rPr>
+      </w:pPr>
+      <w:proofErr w:type="spellStart"/>
+      <w:r>
         <w:rPr>
           <w:rFonts w:cs="Times New Roman"/>
           <w:bCs/>
@@ -3529,7 +3414,9 @@
           <w:sz w:val="22"/>
           <w:szCs w:val="22"/>
         </w:rPr>
-      </w:pPr>
+        <w:t>Betaface</w:t>
+      </w:r>
+      <w:proofErr w:type="spellEnd"/>
       <w:r>
         <w:rPr>
           <w:rFonts w:cs="Times New Roman"/>
@@ -3538,30 +3425,7 @@
           <w:sz w:val="22"/>
           <w:szCs w:val="22"/>
         </w:rPr>
-        <w:t>Betaface API is a face detection and face recognition web service. It can scan uploaded image files or image URLs, find faces, and analyze them. API also provides verification (faces comparison) and identification (faces search) services, as well able to maintain multiple user-defined recognition databases (namespaces).</w:t>
-      </w:r>
-    </w:p>
-    <w:p>
-      <w:pPr>
-        <w:pStyle w:val="Standard"/>
-        <w:numPr>
-          <w:ilvl w:val="4"/>
-          <w:numId w:val="3"/>
-        </w:numPr>
-        <w:rPr>
-          <w:rFonts w:cs="Times New Roman"/>
-          <w:sz w:val="22"/>
-          <w:szCs w:val="22"/>
-        </w:rPr>
-      </w:pPr>
-      <w:r>
-        <w:rPr>
-          <w:rFonts w:cs="Times New Roman"/>
-          <w:bCs/>
-          <w:sz w:val="22"/>
-          <w:szCs w:val="22"/>
-        </w:rPr>
-        <w:t xml:space="preserve">This API helps us to estimate </w:t>
+        <w:t xml:space="preserve"> API is </w:t>
       </w:r>
       <w:r>
         <w:rPr>
@@ -3571,14 +3435,84 @@
           <w:sz w:val="22"/>
           <w:szCs w:val="22"/>
         </w:rPr>
-        <w:t>gender, age, ethnicity, emotion (smile/neutral), eyes, skin color, clothes and background colors etc.</w:t>
+        <w:t>used for</w:t>
+      </w:r>
+      <w:r>
+        <w:rPr>
+          <w:rFonts w:cs="Times New Roman"/>
+          <w:bCs/>
+          <w:color w:val="000000"/>
+          <w:sz w:val="22"/>
+          <w:szCs w:val="22"/>
+        </w:rPr>
+        <w:t xml:space="preserve"> fac</w:t>
+      </w:r>
+      <w:r>
+        <w:rPr>
+          <w:rFonts w:cs="Times New Roman"/>
+          <w:bCs/>
+          <w:color w:val="000000"/>
+          <w:sz w:val="22"/>
+          <w:szCs w:val="22"/>
+        </w:rPr>
+        <w:t>ial</w:t>
+      </w:r>
+      <w:r>
+        <w:rPr>
+          <w:rFonts w:cs="Times New Roman"/>
+          <w:bCs/>
+          <w:color w:val="000000"/>
+          <w:sz w:val="22"/>
+          <w:szCs w:val="22"/>
+        </w:rPr>
+        <w:t xml:space="preserve"> recognition. It can scan uploaded image files or image URL</w:t>
+      </w:r>
+      <w:r>
+        <w:rPr>
+          <w:rFonts w:cs="Times New Roman"/>
+          <w:bCs/>
+          <w:color w:val="000000"/>
+          <w:sz w:val="22"/>
+          <w:szCs w:val="22"/>
+        </w:rPr>
+        <w:t xml:space="preserve"> to</w:t>
+      </w:r>
+      <w:r>
+        <w:rPr>
+          <w:rFonts w:cs="Times New Roman"/>
+          <w:bCs/>
+          <w:color w:val="000000"/>
+          <w:sz w:val="22"/>
+          <w:szCs w:val="22"/>
+        </w:rPr>
+        <w:t> find</w:t>
+      </w:r>
+      <w:r>
+        <w:rPr>
+          <w:rFonts w:cs="Times New Roman"/>
+          <w:bCs/>
+          <w:color w:val="000000"/>
+          <w:sz w:val="22"/>
+          <w:szCs w:val="22"/>
+        </w:rPr>
+        <w:t xml:space="preserve"> and analyze</w:t>
+      </w:r>
+      <w:r>
+        <w:rPr>
+          <w:rFonts w:cs="Times New Roman"/>
+          <w:bCs/>
+          <w:color w:val="000000"/>
+          <w:sz w:val="22"/>
+          <w:szCs w:val="22"/>
+        </w:rPr>
+        <w:t xml:space="preserve"> faces</w:t>
       </w:r>
     </w:p>
     <w:p>
       <w:pPr>
         <w:pStyle w:val="Standard"/>
         <w:numPr>
-          <w:ilvl w:val="2"/>
+          <w:ilvl w:val="4"/>
           <w:numId w:val="3"/>
         </w:numPr>
         <w:rPr>
@@ -3594,14 +3528,24 @@
           <w:sz w:val="22"/>
           <w:szCs w:val="22"/>
         </w:rPr>
-        <w:t>Sneha</w:t>
+        <w:t xml:space="preserve">This API helps us to estimate </w:t>
+      </w:r>
+      <w:r>
+        <w:rPr>
+          <w:rFonts w:cs="Times New Roman"/>
+          <w:bCs/>
+          <w:color w:val="000000"/>
+          <w:sz w:val="22"/>
+          <w:szCs w:val="22"/>
+        </w:rPr>
+        <w:t>gender, age, ethnicity, emotion (smile/neutral), eyes, skin color, clothes and background colors etc</w:t>
       </w:r>
     </w:p>
     <w:p>
       <w:pPr>
         <w:pStyle w:val="Standard"/>
         <w:numPr>
-          <w:ilvl w:val="3"/>
+          <w:ilvl w:val="2"/>
           <w:numId w:val="3"/>
         </w:numPr>
         <w:rPr>
@@ -3610,272 +3554,7 @@
           <w:szCs w:val="22"/>
         </w:rPr>
       </w:pPr>
-      <w:r>
-        <w:rPr>
-          <w:rFonts w:cs="Times New Roman"/>
-          <w:sz w:val="22"/>
-          <w:szCs w:val="22"/>
-        </w:rPr>
-        <w:t>Worked on image search</w:t>
-      </w:r>
-    </w:p>
-    <w:p>
-      <w:pPr>
-        <w:pStyle w:val="Standard"/>
-        <w:numPr>
-          <w:ilvl w:val="3"/>
-          <w:numId w:val="3"/>
-        </w:numPr>
-        <w:rPr>
-          <w:rFonts w:cs="Times New Roman"/>
-          <w:sz w:val="22"/>
-          <w:szCs w:val="22"/>
-        </w:rPr>
-      </w:pPr>
-      <w:r>
-        <w:rPr>
-          <w:rFonts w:cs="Times New Roman"/>
-          <w:sz w:val="22"/>
-          <w:szCs w:val="22"/>
-        </w:rPr>
-        <w:t>Worked on Walmart API</w:t>
-      </w:r>
-    </w:p>
-    <w:p>
-      <w:pPr>
-        <w:pStyle w:val="Standard"/>
-        <w:numPr>
-          <w:ilvl w:val="2"/>
-          <w:numId w:val="3"/>
-        </w:numPr>
-        <w:rPr>
-          <w:rFonts w:cs="Times New Roman"/>
-          <w:sz w:val="22"/>
-          <w:szCs w:val="22"/>
-        </w:rPr>
-      </w:pPr>
-      <w:r>
-        <w:rPr>
-          <w:rFonts w:cs="Times New Roman"/>
-          <w:sz w:val="22"/>
-          <w:szCs w:val="22"/>
-        </w:rPr>
-        <w:t>Cameron</w:t>
-      </w:r>
-    </w:p>
-    <w:p>
-      <w:pPr>
-        <w:pStyle w:val="Standard"/>
-        <w:numPr>
-          <w:ilvl w:val="3"/>
-          <w:numId w:val="3"/>
-        </w:numPr>
-        <w:rPr>
-          <w:rFonts w:cs="Times New Roman"/>
-          <w:sz w:val="22"/>
-          <w:szCs w:val="22"/>
-        </w:rPr>
-      </w:pPr>
-      <w:r>
-        <w:rPr>
-          <w:rFonts w:cs="Times New Roman"/>
-          <w:sz w:val="22"/>
-          <w:szCs w:val="22"/>
-        </w:rPr>
-        <w:t>Worked on Walmart API</w:t>
-      </w:r>
-    </w:p>
-    <w:p>
-      <w:pPr>
-        <w:pStyle w:val="Standard"/>
-        <w:numPr>
-          <w:ilvl w:val="3"/>
-          <w:numId w:val="3"/>
-        </w:numPr>
-        <w:rPr>
-          <w:rFonts w:cs="Times New Roman"/>
-          <w:sz w:val="22"/>
-          <w:szCs w:val="22"/>
-        </w:rPr>
-      </w:pPr>
-      <w:r>
-        <w:rPr>
-          <w:rFonts w:cs="Times New Roman"/>
-          <w:sz w:val="22"/>
-          <w:szCs w:val="22"/>
-        </w:rPr>
-        <w:t>Worked on Amazon API</w:t>
-      </w:r>
-    </w:p>
-    <w:p>
-      <w:pPr>
-        <w:pStyle w:val="Standard"/>
-        <w:numPr>
-          <w:ilvl w:val="3"/>
-          <w:numId w:val="3"/>
-        </w:numPr>
-        <w:rPr>
-          <w:rFonts w:cs="Times New Roman"/>
-          <w:sz w:val="22"/>
-          <w:szCs w:val="22"/>
-        </w:rPr>
-      </w:pPr>
-      <w:r>
-        <w:rPr>
-          <w:rFonts w:cs="Times New Roman"/>
-          <w:sz w:val="22"/>
-          <w:szCs w:val="22"/>
-        </w:rPr>
-        <w:t>Worked on Target API</w:t>
-      </w:r>
-    </w:p>
-    <w:p>
-      <w:pPr>
-        <w:pStyle w:val="Standard"/>
-        <w:numPr>
-          <w:ilvl w:val="3"/>
-          <w:numId w:val="3"/>
-        </w:numPr>
-        <w:rPr>
-          <w:rFonts w:cs="Times New Roman"/>
-          <w:sz w:val="22"/>
-          <w:szCs w:val="22"/>
-        </w:rPr>
-      </w:pPr>
-      <w:r>
-        <w:rPr>
-          <w:rFonts w:cs="Times New Roman"/>
-          <w:sz w:val="22"/>
-          <w:szCs w:val="22"/>
-        </w:rPr>
-        <w:t>Worked on Macy’s API</w:t>
-      </w:r>
-    </w:p>
-    <w:p>
-      <w:pPr>
-        <w:pStyle w:val="Standard"/>
-        <w:numPr>
-          <w:ilvl w:val="3"/>
-          <w:numId w:val="3"/>
-        </w:numPr>
-        <w:rPr>
-          <w:rFonts w:cs="Times New Roman"/>
-          <w:sz w:val="22"/>
-          <w:szCs w:val="22"/>
-        </w:rPr>
-      </w:pPr>
-      <w:r>
-        <w:rPr>
-          <w:rFonts w:cs="Times New Roman"/>
-          <w:sz w:val="22"/>
-          <w:szCs w:val="22"/>
-        </w:rPr>
-        <w:t>Built UI for Android app</w:t>
-      </w:r>
-    </w:p>
-    <w:p>
-      <w:pPr>
-        <w:numPr>
-          <w:ilvl w:val="1"/>
-          <w:numId w:val="3"/>
-        </w:numPr>
-        <w:spacing w:after="0" w:line="240" w:lineRule="auto"/>
-        <w:rPr>
-          <w:rFonts w:ascii="Times New Roman" w:hAnsi="Times New Roman" w:cs="Times New Roman"/>
-          <w:b/>
-        </w:rPr>
-      </w:pPr>
-      <w:r>
-        <w:rPr>
-          <w:rFonts w:ascii="Times New Roman" w:hAnsi="Times New Roman" w:cs="Times New Roman"/>
-          <w:b/>
-        </w:rPr>
-        <w:t xml:space="preserve">Work </w:t>
-      </w:r>
-      <w:r>
-        <w:rPr>
-          <w:rFonts w:ascii="Times New Roman" w:hAnsi="Times New Roman" w:cs="Times New Roman"/>
-          <w:b/>
-        </w:rPr>
-        <w:t>to</w:t>
-      </w:r>
-      <w:r>
-        <w:rPr>
-          <w:rFonts w:ascii="Times New Roman" w:hAnsi="Times New Roman" w:cs="Times New Roman"/>
-          <w:b/>
-        </w:rPr>
-        <w:t xml:space="preserve"> Be </w:t>
-      </w:r>
-      <w:r>
-        <w:rPr>
-          <w:rFonts w:ascii="Times New Roman" w:hAnsi="Times New Roman" w:cs="Times New Roman"/>
-          <w:b/>
-        </w:rPr>
-        <w:t>Completed</w:t>
-      </w:r>
-    </w:p>
-    <w:p>
-      <w:pPr>
-        <w:numPr>
-          <w:ilvl w:val="2"/>
-          <w:numId w:val="3"/>
-        </w:numPr>
-        <w:spacing w:after="0" w:line="240" w:lineRule="auto"/>
-        <w:rPr>
-          <w:rFonts w:ascii="Times New Roman" w:hAnsi="Times New Roman" w:cs="Times New Roman"/>
-        </w:rPr>
-      </w:pPr>
-      <w:r>
-        <w:rPr>
-          <w:rFonts w:ascii="Times New Roman" w:hAnsi="Times New Roman" w:cs="Times New Roman"/>
-        </w:rPr>
-        <w:t>R</w:t>
-      </w:r>
-      <w:r>
-        <w:rPr>
-          <w:rFonts w:ascii="Times New Roman" w:hAnsi="Times New Roman" w:cs="Times New Roman"/>
-        </w:rPr>
-        <w:t>u</w:t>
-      </w:r>
-      <w:r>
-        <w:rPr>
-          <w:rFonts w:ascii="Times New Roman" w:hAnsi="Times New Roman" w:cs="Times New Roman"/>
-        </w:rPr>
-        <w:t>thvic</w:t>
-      </w:r>
-    </w:p>
-    <w:p>
-      <w:pPr>
-        <w:numPr>
-          <w:ilvl w:val="3"/>
-          <w:numId w:val="3"/>
-        </w:numPr>
-        <w:spacing w:after="0" w:line="240" w:lineRule="auto"/>
-        <w:rPr>
-          <w:rFonts w:ascii="Times New Roman" w:hAnsi="Times New Roman" w:cs="Times New Roman"/>
-          <w:b/>
-        </w:rPr>
-      </w:pPr>
-      <w:r>
-        <w:rPr>
-          <w:rFonts w:ascii="Times New Roman" w:hAnsi="Times New Roman" w:cs="Times New Roman"/>
-        </w:rPr>
-        <w:t>Finish implementing Body AR</w:t>
-      </w:r>
-    </w:p>
-    <w:p>
-      <w:pPr>
-        <w:pStyle w:val="Standard"/>
-        <w:numPr>
-          <w:ilvl w:val="2"/>
-          <w:numId w:val="3"/>
-        </w:numPr>
-        <w:rPr>
-          <w:rFonts w:cs="Times New Roman"/>
-          <w:sz w:val="22"/>
-          <w:szCs w:val="22"/>
-        </w:rPr>
-      </w:pPr>
+      <w:proofErr w:type="spellStart"/>
       <w:r>
         <w:rPr>
           <w:rFonts w:cs="Times New Roman"/>
@@ -3885,6 +3564,7 @@
         </w:rPr>
         <w:t>Sneha</w:t>
       </w:r>
+      <w:proofErr w:type="spellEnd"/>
     </w:p>
     <w:p>
       <w:pPr>
@@ -3905,14 +3585,14 @@
           <w:sz w:val="22"/>
           <w:szCs w:val="22"/>
         </w:rPr>
-        <w:t>Image recognition</w:t>
+        <w:t>Worked on image search</w:t>
       </w:r>
     </w:p>
     <w:p>
       <w:pPr>
         <w:pStyle w:val="Standard"/>
         <w:numPr>
-          <w:ilvl w:val="2"/>
+          <w:ilvl w:val="3"/>
           <w:numId w:val="3"/>
         </w:numPr>
         <w:rPr>
@@ -3927,36 +3607,32 @@
           <w:sz w:val="22"/>
           <w:szCs w:val="22"/>
         </w:rPr>
-        <w:t>Cameron</w:t>
-      </w:r>
-    </w:p>
-    <w:p>
-      <w:pPr>
-        <w:pStyle w:val="Standard"/>
-        <w:numPr>
-          <w:ilvl w:val="3"/>
-          <w:numId w:val="3"/>
-        </w:numPr>
+        <w:t xml:space="preserve">Worked on </w:t>
+      </w:r>
+      <w:proofErr w:type="spellStart"/>
+      <w:r>
         <w:rPr>
           <w:rFonts w:cs="Times New Roman"/>
           <w:sz w:val="22"/>
           <w:szCs w:val="22"/>
         </w:rPr>
-      </w:pPr>
+        <w:t>Walmart</w:t>
+      </w:r>
+      <w:proofErr w:type="spellEnd"/>
       <w:r>
         <w:rPr>
           <w:rFonts w:cs="Times New Roman"/>
           <w:sz w:val="22"/>
           <w:szCs w:val="22"/>
         </w:rPr>
-        <w:t>Due to problems getting a product API, I may have to implement a static database for product items before the searching will work</w:t>
+        <w:t xml:space="preserve"> API</w:t>
       </w:r>
     </w:p>
     <w:p>
       <w:pPr>
         <w:pStyle w:val="Standard"/>
         <w:numPr>
-          <w:ilvl w:val="3"/>
+          <w:ilvl w:val="2"/>
           <w:numId w:val="3"/>
         </w:numPr>
         <w:rPr>
@@ -3971,7 +3647,7 @@
           <w:sz w:val="22"/>
           <w:szCs w:val="22"/>
         </w:rPr>
-        <w:t>Search for objects using text</w:t>
+        <w:t>Cameron</w:t>
       </w:r>
     </w:p>
     <w:p>
@@ -3993,6 +3669,339 @@
           <w:sz w:val="22"/>
           <w:szCs w:val="22"/>
         </w:rPr>
+        <w:t xml:space="preserve">Worked on </w:t>
+      </w:r>
+      <w:proofErr w:type="spellStart"/>
+      <w:r>
+        <w:rPr>
+          <w:rFonts w:cs="Times New Roman"/>
+          <w:sz w:val="22"/>
+          <w:szCs w:val="22"/>
+        </w:rPr>
+        <w:t>Walmart</w:t>
+      </w:r>
+      <w:proofErr w:type="spellEnd"/>
+      <w:r>
+        <w:rPr>
+          <w:rFonts w:cs="Times New Roman"/>
+          <w:sz w:val="22"/>
+          <w:szCs w:val="22"/>
+        </w:rPr>
+        <w:t xml:space="preserve"> API</w:t>
+      </w:r>
+    </w:p>
+    <w:p>
+      <w:pPr>
+        <w:pStyle w:val="Standard"/>
+        <w:numPr>
+          <w:ilvl w:val="3"/>
+          <w:numId w:val="3"/>
+        </w:numPr>
+        <w:rPr>
+          <w:rFonts w:cs="Times New Roman"/>
+          <w:sz w:val="22"/>
+          <w:szCs w:val="22"/>
+        </w:rPr>
+      </w:pPr>
+      <w:r>
+        <w:rPr>
+          <w:rFonts w:cs="Times New Roman"/>
+          <w:sz w:val="22"/>
+          <w:szCs w:val="22"/>
+        </w:rPr>
+        <w:t>Worked on Amazon API</w:t>
+      </w:r>
+    </w:p>
+    <w:p>
+      <w:pPr>
+        <w:pStyle w:val="Standard"/>
+        <w:numPr>
+          <w:ilvl w:val="3"/>
+          <w:numId w:val="3"/>
+        </w:numPr>
+        <w:rPr>
+          <w:rFonts w:cs="Times New Roman"/>
+          <w:sz w:val="22"/>
+          <w:szCs w:val="22"/>
+        </w:rPr>
+      </w:pPr>
+      <w:r>
+        <w:rPr>
+          <w:rFonts w:cs="Times New Roman"/>
+          <w:sz w:val="22"/>
+          <w:szCs w:val="22"/>
+        </w:rPr>
+        <w:t>Worked on Target API</w:t>
+      </w:r>
+    </w:p>
+    <w:p>
+      <w:pPr>
+        <w:pStyle w:val="Standard"/>
+        <w:numPr>
+          <w:ilvl w:val="3"/>
+          <w:numId w:val="3"/>
+        </w:numPr>
+        <w:rPr>
+          <w:rFonts w:cs="Times New Roman"/>
+          <w:sz w:val="22"/>
+          <w:szCs w:val="22"/>
+        </w:rPr>
+      </w:pPr>
+      <w:r>
+        <w:rPr>
+          <w:rFonts w:cs="Times New Roman"/>
+          <w:sz w:val="22"/>
+          <w:szCs w:val="22"/>
+        </w:rPr>
+        <w:t>Worked on Macy’s API</w:t>
+      </w:r>
+    </w:p>
+    <w:p>
+      <w:pPr>
+        <w:pStyle w:val="Standard"/>
+        <w:numPr>
+          <w:ilvl w:val="3"/>
+          <w:numId w:val="3"/>
+        </w:numPr>
+        <w:rPr>
+          <w:rFonts w:cs="Times New Roman"/>
+          <w:sz w:val="22"/>
+          <w:szCs w:val="22"/>
+        </w:rPr>
+      </w:pPr>
+      <w:r>
+        <w:rPr>
+          <w:rFonts w:cs="Times New Roman"/>
+          <w:sz w:val="22"/>
+          <w:szCs w:val="22"/>
+        </w:rPr>
+        <w:t>Built UI for Android app</w:t>
+      </w:r>
+    </w:p>
+    <w:p>
+      <w:pPr>
+        <w:numPr>
+          <w:ilvl w:val="1"/>
+          <w:numId w:val="3"/>
+        </w:numPr>
+        <w:spacing w:after="0" w:line="240" w:lineRule="auto"/>
+        <w:rPr>
+          <w:rFonts w:ascii="Times New Roman" w:hAnsi="Times New Roman" w:cs="Times New Roman"/>
+          <w:b/>
+        </w:rPr>
+      </w:pPr>
+      <w:r>
+        <w:rPr>
+          <w:rFonts w:ascii="Times New Roman" w:hAnsi="Times New Roman" w:cs="Times New Roman"/>
+          <w:b/>
+        </w:rPr>
+        <w:t xml:space="preserve">Work </w:t>
+      </w:r>
+      <w:r>
+        <w:rPr>
+          <w:rFonts w:ascii="Times New Roman" w:hAnsi="Times New Roman" w:cs="Times New Roman"/>
+          <w:b/>
+        </w:rPr>
+        <w:t>to</w:t>
+      </w:r>
+      <w:r>
+        <w:rPr>
+          <w:rFonts w:ascii="Times New Roman" w:hAnsi="Times New Roman" w:cs="Times New Roman"/>
+          <w:b/>
+        </w:rPr>
+        <w:t xml:space="preserve"> Be </w:t>
+      </w:r>
+      <w:r>
+        <w:rPr>
+          <w:rFonts w:ascii="Times New Roman" w:hAnsi="Times New Roman" w:cs="Times New Roman"/>
+          <w:b/>
+        </w:rPr>
+        <w:t>Completed</w:t>
+      </w:r>
+    </w:p>
+    <w:p>
+      <w:pPr>
+        <w:numPr>
+          <w:ilvl w:val="2"/>
+          <w:numId w:val="3"/>
+        </w:numPr>
+        <w:spacing w:after="0" w:line="240" w:lineRule="auto"/>
+        <w:rPr>
+          <w:rFonts w:ascii="Times New Roman" w:hAnsi="Times New Roman" w:cs="Times New Roman"/>
+        </w:rPr>
+      </w:pPr>
+      <w:proofErr w:type="spellStart"/>
+      <w:r>
+        <w:rPr>
+          <w:rFonts w:ascii="Times New Roman" w:hAnsi="Times New Roman" w:cs="Times New Roman"/>
+        </w:rPr>
+        <w:t>R</w:t>
+      </w:r>
+      <w:r>
+        <w:rPr>
+          <w:rFonts w:ascii="Times New Roman" w:hAnsi="Times New Roman" w:cs="Times New Roman"/>
+        </w:rPr>
+        <w:t>u</w:t>
+      </w:r>
+      <w:r>
+        <w:rPr>
+          <w:rFonts w:ascii="Times New Roman" w:hAnsi="Times New Roman" w:cs="Times New Roman"/>
+        </w:rPr>
+        <w:t>thvic</w:t>
+      </w:r>
+      <w:proofErr w:type="spellEnd"/>
+    </w:p>
+    <w:p>
+      <w:pPr>
+        <w:numPr>
+          <w:ilvl w:val="3"/>
+          <w:numId w:val="3"/>
+        </w:numPr>
+        <w:spacing w:after="0" w:line="240" w:lineRule="auto"/>
+        <w:rPr>
+          <w:rFonts w:ascii="Times New Roman" w:hAnsi="Times New Roman" w:cs="Times New Roman"/>
+          <w:b/>
+        </w:rPr>
+      </w:pPr>
+      <w:r>
+        <w:rPr>
+          <w:rFonts w:ascii="Times New Roman" w:hAnsi="Times New Roman" w:cs="Times New Roman"/>
+        </w:rPr>
+        <w:t>Finish implementing Body AR</w:t>
+      </w:r>
+    </w:p>
+    <w:p>
+      <w:pPr>
+        <w:pStyle w:val="Standard"/>
+        <w:numPr>
+          <w:ilvl w:val="2"/>
+          <w:numId w:val="3"/>
+        </w:numPr>
+        <w:rPr>
+          <w:rFonts w:cs="Times New Roman"/>
+          <w:sz w:val="22"/>
+          <w:szCs w:val="22"/>
+        </w:rPr>
+      </w:pPr>
+      <w:proofErr w:type="spellStart"/>
+      <w:r>
+        <w:rPr>
+          <w:rFonts w:cs="Times New Roman"/>
+          <w:bCs/>
+          <w:sz w:val="22"/>
+          <w:szCs w:val="22"/>
+        </w:rPr>
+        <w:t>Sneha</w:t>
+      </w:r>
+      <w:proofErr w:type="spellEnd"/>
+    </w:p>
+    <w:p>
+      <w:pPr>
+        <w:pStyle w:val="Standard"/>
+        <w:numPr>
+          <w:ilvl w:val="3"/>
+          <w:numId w:val="3"/>
+        </w:numPr>
+        <w:rPr>
+          <w:rFonts w:cs="Times New Roman"/>
+          <w:sz w:val="22"/>
+          <w:szCs w:val="22"/>
+        </w:rPr>
+      </w:pPr>
+      <w:r>
+        <w:rPr>
+          <w:rFonts w:cs="Times New Roman"/>
+          <w:sz w:val="22"/>
+          <w:szCs w:val="22"/>
+        </w:rPr>
+        <w:t>Image recognition</w:t>
+      </w:r>
+    </w:p>
+    <w:p>
+      <w:pPr>
+        <w:pStyle w:val="Standard"/>
+        <w:numPr>
+          <w:ilvl w:val="2"/>
+          <w:numId w:val="3"/>
+        </w:numPr>
+        <w:rPr>
+          <w:rFonts w:cs="Times New Roman"/>
+          <w:sz w:val="22"/>
+          <w:szCs w:val="22"/>
+        </w:rPr>
+      </w:pPr>
+      <w:r>
+        <w:rPr>
+          <w:rFonts w:cs="Times New Roman"/>
+          <w:sz w:val="22"/>
+          <w:szCs w:val="22"/>
+        </w:rPr>
+        <w:t>Cameron</w:t>
+      </w:r>
+    </w:p>
+    <w:p>
+      <w:pPr>
+        <w:pStyle w:val="Standard"/>
+        <w:numPr>
+          <w:ilvl w:val="3"/>
+          <w:numId w:val="3"/>
+        </w:numPr>
+        <w:rPr>
+          <w:rFonts w:cs="Times New Roman"/>
+          <w:sz w:val="22"/>
+          <w:szCs w:val="22"/>
+        </w:rPr>
+      </w:pPr>
+      <w:r>
+        <w:rPr>
+          <w:rFonts w:cs="Times New Roman"/>
+          <w:sz w:val="22"/>
+          <w:szCs w:val="22"/>
+        </w:rPr>
+        <w:t>Due to problems getting a product API, I may have to implement a static database for product items before the searching will work</w:t>
+      </w:r>
+    </w:p>
+    <w:p>
+      <w:pPr>
+        <w:pStyle w:val="Standard"/>
+        <w:numPr>
+          <w:ilvl w:val="3"/>
+          <w:numId w:val="3"/>
+        </w:numPr>
+        <w:rPr>
+          <w:rFonts w:cs="Times New Roman"/>
+          <w:sz w:val="22"/>
+          <w:szCs w:val="22"/>
+        </w:rPr>
+      </w:pPr>
+      <w:r>
+        <w:rPr>
+          <w:rFonts w:cs="Times New Roman"/>
+          <w:sz w:val="22"/>
+          <w:szCs w:val="22"/>
+        </w:rPr>
+        <w:t>Search for objects using text</w:t>
+      </w:r>
+    </w:p>
+    <w:p>
+      <w:pPr>
+        <w:pStyle w:val="Standard"/>
+        <w:numPr>
+          <w:ilvl w:val="3"/>
+          <w:numId w:val="3"/>
+        </w:numPr>
+        <w:rPr>
+          <w:rFonts w:cs="Times New Roman"/>
+          <w:sz w:val="22"/>
+          <w:szCs w:val="22"/>
+        </w:rPr>
+      </w:pPr>
+      <w:r>
+        <w:rPr>
+          <w:rFonts w:cs="Times New Roman"/>
+          <w:sz w:val="22"/>
+          <w:szCs w:val="22"/>
+        </w:rPr>
         <w:t>Display search results</w:t>
       </w:r>
     </w:p>
@@ -4131,11 +4140,19 @@
           <w:rFonts w:ascii="Times New Roman" w:hAnsi="Times New Roman" w:cs="Times New Roman"/>
         </w:rPr>
       </w:pPr>
-      <w:r>
-        <w:rPr>
-          <w:rFonts w:ascii="Times New Roman" w:hAnsi="Times New Roman" w:cs="Times New Roman"/>
-        </w:rPr>
-        <w:t>Walmart API will not send confirmation email to access site</w:t>
+      <w:proofErr w:type="spellStart"/>
+      <w:r>
+        <w:rPr>
+          <w:rFonts w:ascii="Times New Roman" w:hAnsi="Times New Roman" w:cs="Times New Roman"/>
+        </w:rPr>
+        <w:t>Walmart</w:t>
+      </w:r>
+      <w:proofErr w:type="spellEnd"/>
+      <w:r>
+        <w:rPr>
+          <w:rFonts w:ascii="Times New Roman" w:hAnsi="Times New Roman" w:cs="Times New Roman"/>
+        </w:rPr>
+        <w:t xml:space="preserve"> API will not send confirmation email to access site</w:t>
       </w:r>
     </w:p>
     <w:p>
@@ -4171,17 +4188,255 @@
         <w:rPr>
           <w:rFonts w:ascii="Times New Roman" w:hAnsi="Times New Roman" w:cs="Times New Roman"/>
         </w:rPr>
+        <w:t>Amazon API requires Amazon’s Associates Program, which requires a fully developed and deployed website/app for them to review before you are approved</w:t>
+      </w:r>
+    </w:p>
+    <w:p>
+      <w:pPr>
+        <w:spacing w:after="0" w:line="240" w:lineRule="auto"/>
+        <w:ind w:left="2520"/>
+        <w:rPr>
+          <w:rFonts w:ascii="Times New Roman" w:hAnsi="Times New Roman" w:cs="Times New Roman"/>
+        </w:rPr>
+      </w:pPr>
+    </w:p>
+    <w:p>
+      <w:pPr>
+        <w:spacing w:after="0" w:line="240" w:lineRule="auto"/>
+        <w:ind w:left="2520"/>
+        <w:rPr>
+          <w:rFonts w:ascii="Times New Roman" w:hAnsi="Times New Roman" w:cs="Times New Roman"/>
+        </w:rPr>
+      </w:pPr>
+    </w:p>
+    <w:p>
+      <w:pPr>
+        <w:pStyle w:val="ListParagraph"/>
+        <w:numPr>
+          <w:ilvl w:val="0"/>
+          <w:numId w:val="3"/>
+        </w:numPr>
+        <w:rPr>
+          <w:rFonts w:ascii="Times New Roman" w:hAnsi="Times New Roman" w:cs="Times New Roman"/>
+        </w:rPr>
+      </w:pPr>
+      <w:r>
+        <w:rPr>
+          <w:rFonts w:ascii="Times New Roman" w:hAnsi="Times New Roman" w:cs="Times New Roman"/>
+          <w:b/>
+        </w:rPr>
         <w:lastRenderedPageBreak/>
-        <w:t>Amazon API requires Amazon’s Associates Program, which requires a fully developed and deployed website/app for them to review before you are approved</w:t>
-      </w:r>
-    </w:p>
-    <w:p>
-      <w:pPr>
-        <w:pStyle w:val="ListParagraph"/>
-        <w:rPr>
-          <w:rFonts w:ascii="Times New Roman" w:hAnsi="Times New Roman" w:cs="Times New Roman"/>
-        </w:rPr>
-      </w:pPr>
+        <w:t>Bibliography</w:t>
+      </w:r>
+      <w:r>
+        <w:rPr>
+          <w:rFonts w:ascii="Times New Roman" w:hAnsi="Times New Roman" w:cs="Times New Roman"/>
+        </w:rPr>
+        <w:t>:</w:t>
+      </w:r>
+    </w:p>
+    <w:p>
+      <w:pPr>
+        <w:pStyle w:val="ListParagraph"/>
+        <w:numPr>
+          <w:ilvl w:val="2"/>
+          <w:numId w:val="1"/>
+        </w:numPr>
+        <w:rPr>
+          <w:rFonts w:ascii="Times New Roman" w:hAnsi="Times New Roman" w:cs="Times New Roman"/>
+        </w:rPr>
+      </w:pPr>
+      <w:r>
+        <w:rPr>
+          <w:rFonts w:ascii="Times New Roman" w:hAnsi="Times New Roman" w:cs="Times New Roman"/>
+        </w:rPr>
+        <w:t>Amazon Shopping app: https://play.google.com/store/apps/details?id=com.amazon.mShop.android.shopping&amp;hl=en</w:t>
+      </w:r>
+    </w:p>
+    <w:p>
+      <w:pPr>
+        <w:pStyle w:val="ListParagraph"/>
+        <w:numPr>
+          <w:ilvl w:val="2"/>
+          <w:numId w:val="1"/>
+        </w:numPr>
+        <w:rPr>
+          <w:rFonts w:ascii="Times New Roman" w:hAnsi="Times New Roman" w:cs="Times New Roman"/>
+        </w:rPr>
+      </w:pPr>
+      <w:r>
+        <w:rPr>
+          <w:rFonts w:ascii="Times New Roman" w:hAnsi="Times New Roman" w:cs="Times New Roman"/>
+        </w:rPr>
+        <w:t>IBM Watson: https://www.ibm.com/watson/products-services/</w:t>
+      </w:r>
+    </w:p>
+    <w:p>
+      <w:pPr>
+        <w:pStyle w:val="ListParagraph"/>
+        <w:numPr>
+          <w:ilvl w:val="2"/>
+          <w:numId w:val="1"/>
+        </w:numPr>
+        <w:rPr>
+          <w:rFonts w:ascii="Times New Roman" w:hAnsi="Times New Roman" w:cs="Times New Roman"/>
+        </w:rPr>
+      </w:pPr>
+      <w:proofErr w:type="spellStart"/>
+      <w:r>
+        <w:rPr>
+          <w:rFonts w:ascii="Times New Roman" w:hAnsi="Times New Roman" w:cs="Times New Roman"/>
+        </w:rPr>
+        <w:t>Vuforia</w:t>
+      </w:r>
+      <w:proofErr w:type="spellEnd"/>
+      <w:r>
+        <w:rPr>
+          <w:rFonts w:ascii="Times New Roman" w:hAnsi="Times New Roman" w:cs="Times New Roman"/>
+        </w:rPr>
+        <w:t>: https://library.vuforia.com/api</w:t>
+      </w:r>
+    </w:p>
+    <w:p>
+      <w:pPr>
+        <w:pStyle w:val="ListParagraph"/>
+        <w:numPr>
+          <w:ilvl w:val="2"/>
+          <w:numId w:val="1"/>
+        </w:numPr>
+        <w:rPr>
+          <w:rFonts w:ascii="Times New Roman" w:hAnsi="Times New Roman" w:cs="Times New Roman"/>
+        </w:rPr>
+      </w:pPr>
+      <w:proofErr w:type="spellStart"/>
+      <w:r>
+        <w:rPr>
+          <w:rFonts w:ascii="Times New Roman" w:hAnsi="Times New Roman" w:cs="Times New Roman"/>
+        </w:rPr>
+        <w:t>ARToolKit</w:t>
+      </w:r>
+      <w:proofErr w:type="spellEnd"/>
+      <w:r>
+        <w:rPr>
+          <w:rFonts w:ascii="Times New Roman" w:hAnsi="Times New Roman" w:cs="Times New Roman"/>
+        </w:rPr>
+        <w:t>: https://www.artoolkit.org/documentation/</w:t>
+      </w:r>
+    </w:p>
+    <w:p>
+      <w:pPr>
+        <w:pStyle w:val="ListParagraph"/>
+        <w:numPr>
+          <w:ilvl w:val="2"/>
+          <w:numId w:val="1"/>
+        </w:numPr>
+        <w:rPr>
+          <w:rFonts w:ascii="Times New Roman" w:hAnsi="Times New Roman" w:cs="Times New Roman"/>
+        </w:rPr>
+      </w:pPr>
+      <w:proofErr w:type="spellStart"/>
+      <w:r>
+        <w:rPr>
+          <w:rFonts w:ascii="Times New Roman" w:hAnsi="Times New Roman" w:cs="Times New Roman"/>
+        </w:rPr>
+        <w:t>MaxST</w:t>
+      </w:r>
+      <w:proofErr w:type="spellEnd"/>
+      <w:r>
+        <w:rPr>
+          <w:rFonts w:ascii="Times New Roman" w:hAnsi="Times New Roman" w:cs="Times New Roman"/>
+        </w:rPr>
+        <w:t>: https://developer.maxst.com/</w:t>
+      </w:r>
+    </w:p>
+    <w:p>
+      <w:pPr>
+        <w:pStyle w:val="ListParagraph"/>
+        <w:numPr>
+          <w:ilvl w:val="2"/>
+          <w:numId w:val="1"/>
+        </w:numPr>
+        <w:rPr>
+          <w:rFonts w:ascii="Times New Roman" w:hAnsi="Times New Roman" w:cs="Times New Roman"/>
+        </w:rPr>
+      </w:pPr>
+      <w:r>
+        <w:rPr>
+          <w:rFonts w:ascii="Times New Roman" w:hAnsi="Times New Roman" w:cs="Times New Roman"/>
+        </w:rPr>
+        <w:t>Amazon API: https://docs.aws.amazon.com/AWSECommerceService/latest/DG/Welcome.html</w:t>
+      </w:r>
+    </w:p>
+    <w:p>
+      <w:pPr>
+        <w:pStyle w:val="ListParagraph"/>
+        <w:numPr>
+          <w:ilvl w:val="2"/>
+          <w:numId w:val="1"/>
+        </w:numPr>
+        <w:rPr>
+          <w:rFonts w:ascii="Times New Roman" w:hAnsi="Times New Roman" w:cs="Times New Roman"/>
+        </w:rPr>
+      </w:pPr>
+      <w:r>
+        <w:rPr>
+          <w:rFonts w:ascii="Times New Roman" w:hAnsi="Times New Roman" w:cs="Times New Roman"/>
+        </w:rPr>
+        <w:t>Target API: https://developer.target.com/</w:t>
+      </w:r>
+    </w:p>
+    <w:p>
+      <w:pPr>
+        <w:pStyle w:val="ListParagraph"/>
+        <w:numPr>
+          <w:ilvl w:val="2"/>
+          <w:numId w:val="1"/>
+        </w:numPr>
+        <w:rPr>
+          <w:rFonts w:ascii="Times New Roman" w:hAnsi="Times New Roman" w:cs="Times New Roman"/>
+        </w:rPr>
+      </w:pPr>
+      <w:proofErr w:type="spellStart"/>
+      <w:r>
+        <w:rPr>
+          <w:rFonts w:ascii="Times New Roman" w:hAnsi="Times New Roman" w:cs="Times New Roman"/>
+        </w:rPr>
+        <w:t>Walmart</w:t>
+      </w:r>
+      <w:proofErr w:type="spellEnd"/>
+      <w:r>
+        <w:rPr>
+          <w:rFonts w:ascii="Times New Roman" w:hAnsi="Times New Roman" w:cs="Times New Roman"/>
+        </w:rPr>
+        <w:t xml:space="preserve"> API: https://developer.walmartlabs.com/</w:t>
+      </w:r>
+    </w:p>
+    <w:p>
+      <w:pPr>
+        <w:pStyle w:val="ListParagraph"/>
+        <w:numPr>
+          <w:ilvl w:val="2"/>
+          <w:numId w:val="1"/>
+        </w:numPr>
+        <w:rPr>
+          <w:rFonts w:ascii="Times New Roman" w:hAnsi="Times New Roman" w:cs="Times New Roman"/>
+        </w:rPr>
+      </w:pPr>
+      <w:r>
+        <w:rPr>
+          <w:rFonts w:ascii="Times New Roman" w:hAnsi="Times New Roman" w:cs="Times New Roman"/>
+        </w:rPr>
+        <w:t xml:space="preserve">Google Speech-to-Text: </w:t>
+      </w:r>
+      <w:hyperlink r:id="rId28" w:history="1">
+        <w:r>
+          <w:rPr>
+            <w:rStyle w:val="Hyperlink"/>
+            <w:rFonts w:ascii="Times New Roman" w:hAnsi="Times New Roman" w:cs="Times New Roman"/>
+          </w:rPr>
+          <w:t>https://weston.ruter.net/2009/12/12/google-tts/</w:t>
+        </w:r>
+      </w:hyperlink>
     </w:p>
     <w:sectPr>
       <w:headerReference w:type="default" r:id="rId29"/>
@@ -4359,6 +4614,92 @@
     </w:lvl>
   </w:abstractNum>
   <w:abstractNum w:abstractNumId="1">
+    <w:nsid w:val="1C7A24AB"/>
+    <w:multiLevelType w:val="hybridMultilevel"/>
+    <w:tmpl w:val="C3C870B6"/>
+    <w:lvl w:ilvl="0" w:tplc="0409000F">
+      <w:start w:val="1"/>
+      <w:numFmt w:val="decimal"/>
+      <w:lvlText w:val="%1."/>
+      <w:lvlJc w:val="left"/>
+      <w:pPr>
+        <w:ind w:left="2160" w:hanging="360"/>
+      </w:pPr>
+    </w:lvl>
+    <w:lvl w:ilvl="1" w:tplc="04090019" w:tentative="1">
+      <w:start w:val="1"/>
+      <w:numFmt w:val="lowerLetter"/>
+      <w:lvlText w:val="%2."/>
+      <w:lvlJc w:val="left"/>
+      <w:pPr>
+        <w:ind w:left="2880" w:hanging="360"/>
+      </w:pPr>
+    </w:lvl>
+    <w:lvl w:ilvl="2" w:tplc="0409001B" w:tentative="1">
+      <w:start w:val="1"/>
+      <w:numFmt w:val="lowerRoman"/>
+      <w:lvlText w:val="%3."/>
+      <w:lvlJc w:val="right"/>
+      <w:pPr>
+        <w:ind w:left="3600" w:hanging="180"/>
+      </w:pPr>
+    </w:lvl>
+    <w:lvl w:ilvl="3" w:tplc="0409000F" w:tentative="1">
+      <w:start w:val="1"/>
+      <w:numFmt w:val="decimal"/>
+      <w:lvlText w:val="%4."/>
+      <w:lvlJc w:val="left"/>
+      <w:pPr>
+        <w:ind w:left="4320" w:hanging="360"/>
+      </w:pPr>
+    </w:lvl>
+    <w:lvl w:ilvl="4" w:tplc="04090019" w:tentative="1">
+      <w:start w:val="1"/>
+      <w:numFmt w:val="lowerLetter"/>
+      <w:lvlText w:val="%5."/>
+      <w:lvlJc w:val="left"/>
+      <w:pPr>
+        <w:ind w:left="5040" w:hanging="360"/>
+      </w:pPr>
+    </w:lvl>
+    <w:lvl w:ilvl="5" w:tplc="0409001B" w:tentative="1">
+      <w:start w:val="1"/>
+      <w:numFmt w:val="lowerRoman"/>
+      <w:lvlText w:val="%6."/>
+      <w:lvlJc w:val="right"/>
+      <w:pPr>
+        <w:ind w:left="5760" w:hanging="180"/>
+      </w:pPr>
+    </w:lvl>
+    <w:lvl w:ilvl="6" w:tplc="0409000F" w:tentative="1">
+      <w:start w:val="1"/>
+      <w:numFmt w:val="decimal"/>
+      <w:lvlText w:val="%7."/>
+      <w:lvlJc w:val="left"/>
+      <w:pPr>
+        <w:ind w:left="6480" w:hanging="360"/>
+      </w:pPr>
+    </w:lvl>
+    <w:lvl w:ilvl="7" w:tplc="04090019" w:tentative="1">
+      <w:start w:val="1"/>
+      <w:numFmt w:val="lowerLetter"/>
+      <w:lvlText w:val="%8."/>
+      <w:lvlJc w:val="left"/>
+      <w:pPr>
+        <w:ind w:left="7200" w:hanging="360"/>
+      </w:pPr>
+    </w:lvl>
+    <w:lvl w:ilvl="8" w:tplc="0409001B" w:tentative="1">
+      <w:start w:val="1"/>
+      <w:numFmt w:val="lowerRoman"/>
+      <w:lvlText w:val="%9."/>
+      <w:lvlJc w:val="right"/>
+      <w:pPr>
+        <w:ind w:left="7920" w:hanging="180"/>
+      </w:pPr>
+    </w:lvl>
+  </w:abstractNum>
+  <w:abstractNum w:abstractNumId="2">
     <w:nsid w:val="38513A61"/>
     <w:multiLevelType w:val="hybridMultilevel"/>
     <w:tmpl w:val="C5FE18DA"/>
@@ -4444,7 +4785,93 @@
       </w:pPr>
     </w:lvl>
   </w:abstractNum>
-  <w:abstractNum w:abstractNumId="2">
+  <w:abstractNum w:abstractNumId="3">
+    <w:nsid w:val="41593A6E"/>
+    <w:multiLevelType w:val="hybridMultilevel"/>
+    <w:tmpl w:val="A79A4A8C"/>
+    <w:lvl w:ilvl="0" w:tplc="0409000F">
+      <w:start w:val="1"/>
+      <w:numFmt w:val="decimal"/>
+      <w:lvlText w:val="%1."/>
+      <w:lvlJc w:val="left"/>
+      <w:pPr>
+        <w:ind w:left="2880" w:hanging="360"/>
+      </w:pPr>
+    </w:lvl>
+    <w:lvl w:ilvl="1" w:tplc="04090019" w:tentative="1">
+      <w:start w:val="1"/>
+      <w:numFmt w:val="lowerLetter"/>
+      <w:lvlText w:val="%2."/>
+      <w:lvlJc w:val="left"/>
+      <w:pPr>
+        <w:ind w:left="3600" w:hanging="360"/>
+      </w:pPr>
+    </w:lvl>
+    <w:lvl w:ilvl="2" w:tplc="0409001B" w:tentative="1">
+      <w:start w:val="1"/>
+      <w:numFmt w:val="lowerRoman"/>
+      <w:lvlText w:val="%3."/>
+      <w:lvlJc w:val="right"/>
+      <w:pPr>
+        <w:ind w:left="4320" w:hanging="180"/>
+      </w:pPr>
+    </w:lvl>
+    <w:lvl w:ilvl="3" w:tplc="0409000F" w:tentative="1">
+      <w:start w:val="1"/>
+      <w:numFmt w:val="decimal"/>
+      <w:lvlText w:val="%4."/>
+      <w:lvlJc w:val="left"/>
+      <w:pPr>
+        <w:ind w:left="5040" w:hanging="360"/>
+      </w:pPr>
+    </w:lvl>
+    <w:lvl w:ilvl="4" w:tplc="04090019" w:tentative="1">
+      <w:start w:val="1"/>
+      <w:numFmt w:val="lowerLetter"/>
+      <w:lvlText w:val="%5."/>
+      <w:lvlJc w:val="left"/>
+      <w:pPr>
+        <w:ind w:left="5760" w:hanging="360"/>
+      </w:pPr>
+    </w:lvl>
+    <w:lvl w:ilvl="5" w:tplc="0409001B" w:tentative="1">
+      <w:start w:val="1"/>
+      <w:numFmt w:val="lowerRoman"/>
+      <w:lvlText w:val="%6."/>
+      <w:lvlJc w:val="right"/>
+      <w:pPr>
+        <w:ind w:left="6480" w:hanging="180"/>
+      </w:pPr>
+    </w:lvl>
+    <w:lvl w:ilvl="6" w:tplc="0409000F" w:tentative="1">
+      <w:start w:val="1"/>
+      <w:numFmt w:val="decimal"/>
+      <w:lvlText w:val="%7."/>
+      <w:lvlJc w:val="left"/>
+      <w:pPr>
+        <w:ind w:left="7200" w:hanging="360"/>
+      </w:pPr>
+    </w:lvl>
+    <w:lvl w:ilvl="7" w:tplc="04090019" w:tentative="1">
+      <w:start w:val="1"/>
+      <w:numFmt w:val="lowerLetter"/>
+      <w:lvlText w:val="%8."/>
+      <w:lvlJc w:val="left"/>
+      <w:pPr>
+        <w:ind w:left="7920" w:hanging="360"/>
+      </w:pPr>
+    </w:lvl>
+    <w:lvl w:ilvl="8" w:tplc="0409001B" w:tentative="1">
+      <w:start w:val="1"/>
+      <w:numFmt w:val="lowerRoman"/>
+      <w:lvlText w:val="%9."/>
+      <w:lvlJc w:val="right"/>
+      <w:pPr>
+        <w:ind w:left="8640" w:hanging="180"/>
+      </w:pPr>
+    </w:lvl>
+  </w:abstractNum>
+  <w:abstractNum w:abstractNumId="4">
     <w:nsid w:val="4F5538EA"/>
     <w:multiLevelType w:val="hybridMultilevel"/>
     <w:tmpl w:val="4AC6EFDE"/>
@@ -4533,120 +4960,120 @@
       </w:pPr>
     </w:lvl>
   </w:abstractNum>
-  <w:abstractNum w:abstractNumId="3">
+  <w:abstractNum w:abstractNumId="5">
     <w:nsid w:val="72F8765A"/>
     <w:multiLevelType w:val="hybridMultilevel"/>
-    <w:tmpl w:val="461AC9F6"/>
-    <w:lvl w:ilvl="0" w:tplc="04090001">
+    <w:tmpl w:val="3A38F452"/>
+    <w:lvl w:ilvl="0" w:tplc="0409000F">
+      <w:start w:val="1"/>
+      <w:numFmt w:val="decimal"/>
+      <w:lvlText w:val="%1."/>
+      <w:lvlJc w:val="left"/>
+      <w:pPr>
+        <w:ind w:left="1080" w:hanging="360"/>
+      </w:pPr>
+      <w:rPr>
+        <w:rFonts w:hint="default"/>
+      </w:rPr>
+    </w:lvl>
+    <w:lvl w:ilvl="1" w:tplc="04090003">
+      <w:start w:val="1"/>
+      <w:numFmt w:val="bullet"/>
+      <w:lvlText w:val="o"/>
+      <w:lvlJc w:val="left"/>
+      <w:pPr>
+        <w:ind w:left="1800" w:hanging="360"/>
+      </w:pPr>
+      <w:rPr>
+        <w:rFonts w:ascii="Courier New" w:hAnsi="Courier New" w:cs="Courier New" w:hint="default"/>
+      </w:rPr>
+    </w:lvl>
+    <w:lvl w:ilvl="2" w:tplc="04090005">
+      <w:start w:val="1"/>
+      <w:numFmt w:val="bullet"/>
+      <w:lvlText w:val=""/>
+      <w:lvlJc w:val="left"/>
+      <w:pPr>
+        <w:ind w:left="2520" w:hanging="360"/>
+      </w:pPr>
+      <w:rPr>
+        <w:rFonts w:ascii="Wingdings" w:hAnsi="Wingdings" w:hint="default"/>
+      </w:rPr>
+    </w:lvl>
+    <w:lvl w:ilvl="3" w:tplc="04090001">
       <w:start w:val="1"/>
       <w:numFmt w:val="bullet"/>
       <w:lvlText w:val=""/>
       <w:lvlJc w:val="left"/>
       <w:pPr>
-        <w:ind w:left="1080" w:hanging="360"/>
+        <w:ind w:left="3240" w:hanging="360"/>
       </w:pPr>
       <w:rPr>
         <w:rFonts w:ascii="Symbol" w:hAnsi="Symbol" w:hint="default"/>
       </w:rPr>
     </w:lvl>
-    <w:lvl w:ilvl="1" w:tplc="04090003">
+    <w:lvl w:ilvl="4" w:tplc="04090003">
       <w:start w:val="1"/>
       <w:numFmt w:val="bullet"/>
       <w:lvlText w:val="o"/>
       <w:lvlJc w:val="left"/>
       <w:pPr>
-        <w:ind w:left="1800" w:hanging="360"/>
+        <w:ind w:left="3960" w:hanging="360"/>
       </w:pPr>
       <w:rPr>
         <w:rFonts w:ascii="Courier New" w:hAnsi="Courier New" w:cs="Courier New" w:hint="default"/>
       </w:rPr>
     </w:lvl>
-    <w:lvl w:ilvl="2" w:tplc="04090005">
+    <w:lvl w:ilvl="5" w:tplc="04090005" w:tentative="1">
       <w:start w:val="1"/>
       <w:numFmt w:val="bullet"/>
       <w:lvlText w:val=""/>
       <w:lvlJc w:val="left"/>
       <w:pPr>
-        <w:ind w:left="2520" w:hanging="360"/>
+        <w:ind w:left="4680" w:hanging="360"/>
       </w:pPr>
       <w:rPr>
         <w:rFonts w:ascii="Wingdings" w:hAnsi="Wingdings" w:hint="default"/>
       </w:rPr>
     </w:lvl>
-    <w:lvl w:ilvl="3" w:tplc="04090001">
+    <w:lvl w:ilvl="6" w:tplc="04090001" w:tentative="1">
       <w:start w:val="1"/>
       <w:numFmt w:val="bullet"/>
       <w:lvlText w:val=""/>
       <w:lvlJc w:val="left"/>
       <w:pPr>
-        <w:ind w:left="3240" w:hanging="360"/>
+        <w:ind w:left="5400" w:hanging="360"/>
       </w:pPr>
       <w:rPr>
         <w:rFonts w:ascii="Symbol" w:hAnsi="Symbol" w:hint="default"/>
       </w:rPr>
     </w:lvl>
-    <w:lvl w:ilvl="4" w:tplc="04090003">
+    <w:lvl w:ilvl="7" w:tplc="04090003" w:tentative="1">
       <w:start w:val="1"/>
       <w:numFmt w:val="bullet"/>
       <w:lvlText w:val="o"/>
       <w:lvlJc w:val="left"/>
       <w:pPr>
-        <w:ind w:left="3960" w:hanging="360"/>
+        <w:ind w:left="6120" w:hanging="360"/>
       </w:pPr>
       <w:rPr>
         <w:rFonts w:ascii="Courier New" w:hAnsi="Courier New" w:cs="Courier New" w:hint="default"/>
       </w:rPr>
     </w:lvl>
-    <w:lvl w:ilvl="5" w:tplc="04090005" w:tentative="1">
+    <w:lvl w:ilvl="8" w:tplc="04090005" w:tentative="1">
       <w:start w:val="1"/>
       <w:numFmt w:val="bullet"/>
       <w:lvlText w:val=""/>
       <w:lvlJc w:val="left"/>
       <w:pPr>
-        <w:ind w:left="4680" w:hanging="360"/>
+        <w:ind w:left="6840" w:hanging="360"/>
       </w:pPr>
       <w:rPr>
         <w:rFonts w:ascii="Wingdings" w:hAnsi="Wingdings" w:hint="default"/>
       </w:rPr>
     </w:lvl>
-    <w:lvl w:ilvl="6" w:tplc="04090001" w:tentative="1">
-      <w:start w:val="1"/>
-      <w:numFmt w:val="bullet"/>
-      <w:lvlText w:val=""/>
-      <w:lvlJc w:val="left"/>
-      <w:pPr>
-        <w:ind w:left="5400" w:hanging="360"/>
-      </w:pPr>
-      <w:rPr>
-        <w:rFonts w:ascii="Symbol" w:hAnsi="Symbol" w:hint="default"/>
-      </w:rPr>
-    </w:lvl>
-    <w:lvl w:ilvl="7" w:tplc="04090003" w:tentative="1">
-      <w:start w:val="1"/>
-      <w:numFmt w:val="bullet"/>
-      <w:lvlText w:val="o"/>
-      <w:lvlJc w:val="left"/>
-      <w:pPr>
-        <w:ind w:left="6120" w:hanging="360"/>
-      </w:pPr>
-      <w:rPr>
-        <w:rFonts w:ascii="Courier New" w:hAnsi="Courier New" w:cs="Courier New" w:hint="default"/>
-      </w:rPr>
-    </w:lvl>
-    <w:lvl w:ilvl="8" w:tplc="04090005" w:tentative="1">
-      <w:start w:val="1"/>
-      <w:numFmt w:val="bullet"/>
-      <w:lvlText w:val=""/>
-      <w:lvlJc w:val="left"/>
-      <w:pPr>
-        <w:ind w:left="6840" w:hanging="360"/>
-      </w:pPr>
-      <w:rPr>
-        <w:rFonts w:ascii="Wingdings" w:hAnsi="Wingdings" w:hint="default"/>
-      </w:rPr>
-    </w:lvl>
   </w:abstractNum>
-  <w:abstractNum w:abstractNumId="4">
+  <w:abstractNum w:abstractNumId="6">
     <w:nsid w:val="7E7E0EE6"/>
     <w:multiLevelType w:val="hybridMultilevel"/>
     <w:tmpl w:val="175A2774"/>
@@ -4763,16 +5190,22 @@
     <w:abstractNumId w:val="0"/>
   </w:num>
   <w:num w:numId="2">
+    <w:abstractNumId w:val="2"/>
+  </w:num>
+  <w:num w:numId="3">
+    <w:abstractNumId w:val="5"/>
+  </w:num>
+  <w:num w:numId="4">
+    <w:abstractNumId w:val="4"/>
+  </w:num>
+  <w:num w:numId="5">
+    <w:abstractNumId w:val="6"/>
+  </w:num>
+  <w:num w:numId="6">
     <w:abstractNumId w:val="1"/>
   </w:num>
-  <w:num w:numId="3">
+  <w:num w:numId="7">
     <w:abstractNumId w:val="3"/>
-  </w:num>
-  <w:num w:numId="4">
-    <w:abstractNumId w:val="2"/>
-  </w:num>
-  <w:num w:numId="5">
-    <w:abstractNumId w:val="4"/>
   </w:num>
 </w:numbering>
 </file>
@@ -5428,7 +5861,7 @@
   <a:extraClrSchemeLst/>
   <a:extLst>
     <a:ext uri="{05A4C25C-085E-4340-85A3-A5531E510DB2}">
-      <thm15:themeFamily xmlns:thm15="http://schemas.microsoft.com/office/thememl/2012/main" xmlns="" name="Office Theme" id="{62F939B6-93AF-4DB8-9C6B-D6C7DFDC589F}" vid="{4A3C46E8-61CC-4603-A589-7422A47A8E4A}"/>
+      <thm15:themeFamily xmlns="" xmlns:thm15="http://schemas.microsoft.com/office/thememl/2012/main" name="Office Theme" id="{62F939B6-93AF-4DB8-9C6B-D6C7DFDC589F}" vid="{4A3C46E8-61CC-4603-A589-7422A47A8E4A}"/>
     </a:ext>
   </a:extLst>
 </a:theme>

</xml_diff>

<commit_message>
Minor changes to Increment 1 doc
</commit_message>
<xml_diff>
--- a/Documentation/Increment 1.docx
+++ b/Documentation/Increment 1.docx
@@ -998,21 +998,55 @@
         <w:rPr>
           <w:rFonts w:ascii="Times New Roman" w:hAnsi="Times New Roman" w:cs="Times New Roman"/>
         </w:rPr>
-        <w:t>Amazon Shopping: Furniture placement (</w:t>
-      </w:r>
-      <w:proofErr w:type="spellStart"/>
-      <w:r>
-        <w:rPr>
-          <w:rFonts w:ascii="Times New Roman" w:hAnsi="Times New Roman" w:cs="Times New Roman"/>
-        </w:rPr>
-        <w:t>iOS</w:t>
-      </w:r>
-      <w:proofErr w:type="spellEnd"/>
-      <w:r>
-        <w:rPr>
-          <w:rFonts w:ascii="Times New Roman" w:hAnsi="Times New Roman" w:cs="Times New Roman"/>
-        </w:rPr>
-        <w:t>), product recognition using camera/barcode, and product search</w:t>
+        <w:t xml:space="preserve">Amazon Shopping: </w:t>
+      </w:r>
+      <w:r>
+        <w:rPr>
+          <w:rFonts w:ascii="Times New Roman" w:hAnsi="Times New Roman" w:cs="Times New Roman"/>
+        </w:rPr>
+        <w:t>P</w:t>
+      </w:r>
+      <w:r>
+        <w:rPr>
+          <w:rFonts w:ascii="Times New Roman" w:hAnsi="Times New Roman" w:cs="Times New Roman"/>
+        </w:rPr>
+        <w:t xml:space="preserve">roduct recognition </w:t>
+      </w:r>
+      <w:r>
+        <w:rPr>
+          <w:rFonts w:ascii="Times New Roman" w:hAnsi="Times New Roman" w:cs="Times New Roman"/>
+        </w:rPr>
+        <w:t>that uses the</w:t>
+      </w:r>
+      <w:r>
+        <w:rPr>
+          <w:rFonts w:ascii="Times New Roman" w:hAnsi="Times New Roman" w:cs="Times New Roman"/>
+        </w:rPr>
+        <w:t xml:space="preserve"> camera</w:t>
+      </w:r>
+      <w:r>
+        <w:rPr>
+          <w:rFonts w:ascii="Times New Roman" w:hAnsi="Times New Roman" w:cs="Times New Roman"/>
+        </w:rPr>
+        <w:t xml:space="preserve"> on a smart phone</w:t>
+      </w:r>
+      <w:r>
+        <w:rPr>
+          <w:rFonts w:ascii="Times New Roman" w:hAnsi="Times New Roman" w:cs="Times New Roman"/>
+        </w:rPr>
+        <w:t>, and</w:t>
+      </w:r>
+      <w:r>
+        <w:rPr>
+          <w:rFonts w:ascii="Times New Roman" w:hAnsi="Times New Roman" w:cs="Times New Roman"/>
+        </w:rPr>
+        <w:t xml:space="preserve"> it can do</w:t>
+      </w:r>
+      <w:r>
+        <w:rPr>
+          <w:rFonts w:ascii="Times New Roman" w:hAnsi="Times New Roman" w:cs="Times New Roman"/>
+        </w:rPr>
+        <w:t xml:space="preserve"> product search</w:t>
       </w:r>
     </w:p>
     <w:p>
@@ -1076,7 +1110,7 @@
                     <a:blip r:embed="rId8" cstate="print">
                       <a:extLst>
                         <a:ext uri="{28A0092B-C50C-407E-A947-70E740481C1C}">
-                          <a14:useLocalDpi xmlns="" xmlns:wpc="http://schemas.microsoft.com/office/word/2010/wordprocessingCanvas" xmlns:cx="http://schemas.microsoft.com/office/drawing/2014/chartex" xmlns:cx1="http://schemas.microsoft.com/office/drawing/2015/9/8/chartex" xmlns:cx2="http://schemas.microsoft.com/office/drawing/2015/10/21/chartex" xmlns:cx3="http://schemas.microsoft.com/office/drawing/2016/5/9/chartex" xmlns:cx4="http://schemas.microsoft.com/office/drawing/2016/5/10/chartex" xmlns:cx5="http://schemas.microsoft.com/office/drawing/2016/5/11/chartex" xmlns:cx6="http://schemas.microsoft.com/office/drawing/2016/5/12/chartex" xmlns:cx7="http://schemas.microsoft.com/office/drawing/2016/5/13/chartex" xmlns:cx8="http://schemas.microsoft.com/office/drawing/2016/5/14/chartex" xmlns:mc="http://schemas.openxmlformats.org/markup-compatibility/2006" xmlns:aink="http://schemas.microsoft.com/office/drawing/2016/ink" xmlns:am3d="http://schemas.microsoft.com/office/drawing/2017/model3d" xmlns:o="urn:schemas-microsoft-com:office:office" xmlns:v="urn:schemas-microsoft-com:vml" xmlns:wp14="http://schemas.microsoft.com/office/word/2010/wordprocessingDrawing" xmlns:w10="urn:schemas-microsoft-com:office:word" xmlns:w="http://schemas.openxmlformats.org/wordprocessingml/2006/main" xmlns:w14="http://schemas.microsoft.com/office/word/2010/wordml" xmlns:w15="http://schemas.microsoft.com/office/word/2012/wordml" xmlns:w16cid="http://schemas.microsoft.com/office/word/2016/wordml/cid" xmlns:w16se="http://schemas.microsoft.com/office/word/2015/wordml/symex" xmlns:wpg="http://schemas.microsoft.com/office/word/2010/wordprocessingGroup" xmlns:wpi="http://schemas.microsoft.com/office/word/2010/wordprocessingInk" xmlns:wps="http://schemas.microsoft.com/office/word/2010/wordprocessingShape" xmlns:a14="http://schemas.microsoft.com/office/drawing/2010/main" val="0"/>
+                          <a14:useLocalDpi xmlns:a14="http://schemas.microsoft.com/office/drawing/2010/main" xmlns:wps="http://schemas.microsoft.com/office/word/2010/wordprocessingShape" xmlns:wpi="http://schemas.microsoft.com/office/word/2010/wordprocessingInk" xmlns:wpg="http://schemas.microsoft.com/office/word/2010/wordprocessingGroup" xmlns:w16se="http://schemas.microsoft.com/office/word/2015/wordml/symex" xmlns:w16cid="http://schemas.microsoft.com/office/word/2016/wordml/cid" xmlns:w15="http://schemas.microsoft.com/office/word/2012/wordml" xmlns:w14="http://schemas.microsoft.com/office/word/2010/wordml" xmlns:w="http://schemas.openxmlformats.org/wordprocessingml/2006/main" xmlns:w10="urn:schemas-microsoft-com:office:word" xmlns:wp14="http://schemas.microsoft.com/office/word/2010/wordprocessingDrawing" xmlns:v="urn:schemas-microsoft-com:vml" xmlns:o="urn:schemas-microsoft-com:office:office" xmlns:am3d="http://schemas.microsoft.com/office/drawing/2017/model3d" xmlns:aink="http://schemas.microsoft.com/office/drawing/2016/ink" xmlns:mc="http://schemas.openxmlformats.org/markup-compatibility/2006" xmlns:cx8="http://schemas.microsoft.com/office/drawing/2016/5/14/chartex" xmlns:cx7="http://schemas.microsoft.com/office/drawing/2016/5/13/chartex" xmlns:cx6="http://schemas.microsoft.com/office/drawing/2016/5/12/chartex" xmlns:cx5="http://schemas.microsoft.com/office/drawing/2016/5/11/chartex" xmlns:cx4="http://schemas.microsoft.com/office/drawing/2016/5/10/chartex" xmlns:cx3="http://schemas.microsoft.com/office/drawing/2016/5/9/chartex" xmlns:cx2="http://schemas.microsoft.com/office/drawing/2015/10/21/chartex" xmlns:cx1="http://schemas.microsoft.com/office/drawing/2015/9/8/chartex" xmlns:cx="http://schemas.microsoft.com/office/drawing/2014/chartex" xmlns:wpc="http://schemas.microsoft.com/office/word/2010/wordprocessingCanvas" xmlns="" val="0"/>
                         </a:ext>
                       </a:extLst>
                     </a:blip>
@@ -1137,7 +1171,7 @@
                     <a:blip r:embed="rId9" cstate="print">
                       <a:extLst>
                         <a:ext uri="{28A0092B-C50C-407E-A947-70E740481C1C}">
-                          <a14:useLocalDpi xmlns="" xmlns:wpc="http://schemas.microsoft.com/office/word/2010/wordprocessingCanvas" xmlns:cx="http://schemas.microsoft.com/office/drawing/2014/chartex" xmlns:cx1="http://schemas.microsoft.com/office/drawing/2015/9/8/chartex" xmlns:cx2="http://schemas.microsoft.com/office/drawing/2015/10/21/chartex" xmlns:cx3="http://schemas.microsoft.com/office/drawing/2016/5/9/chartex" xmlns:cx4="http://schemas.microsoft.com/office/drawing/2016/5/10/chartex" xmlns:cx5="http://schemas.microsoft.com/office/drawing/2016/5/11/chartex" xmlns:cx6="http://schemas.microsoft.com/office/drawing/2016/5/12/chartex" xmlns:cx7="http://schemas.microsoft.com/office/drawing/2016/5/13/chartex" xmlns:cx8="http://schemas.microsoft.com/office/drawing/2016/5/14/chartex" xmlns:mc="http://schemas.openxmlformats.org/markup-compatibility/2006" xmlns:aink="http://schemas.microsoft.com/office/drawing/2016/ink" xmlns:am3d="http://schemas.microsoft.com/office/drawing/2017/model3d" xmlns:o="urn:schemas-microsoft-com:office:office" xmlns:v="urn:schemas-microsoft-com:vml" xmlns:wp14="http://schemas.microsoft.com/office/word/2010/wordprocessingDrawing" xmlns:w10="urn:schemas-microsoft-com:office:word" xmlns:w="http://schemas.openxmlformats.org/wordprocessingml/2006/main" xmlns:w14="http://schemas.microsoft.com/office/word/2010/wordml" xmlns:w15="http://schemas.microsoft.com/office/word/2012/wordml" xmlns:w16cid="http://schemas.microsoft.com/office/word/2016/wordml/cid" xmlns:w16se="http://schemas.microsoft.com/office/word/2015/wordml/symex" xmlns:wpg="http://schemas.microsoft.com/office/word/2010/wordprocessingGroup" xmlns:wpi="http://schemas.microsoft.com/office/word/2010/wordprocessingInk" xmlns:wps="http://schemas.microsoft.com/office/word/2010/wordprocessingShape" xmlns:a14="http://schemas.microsoft.com/office/drawing/2010/main" val="0"/>
+                          <a14:useLocalDpi xmlns:a14="http://schemas.microsoft.com/office/drawing/2010/main" xmlns:wps="http://schemas.microsoft.com/office/word/2010/wordprocessingShape" xmlns:wpi="http://schemas.microsoft.com/office/word/2010/wordprocessingInk" xmlns:wpg="http://schemas.microsoft.com/office/word/2010/wordprocessingGroup" xmlns:w16se="http://schemas.microsoft.com/office/word/2015/wordml/symex" xmlns:w16cid="http://schemas.microsoft.com/office/word/2016/wordml/cid" xmlns:w15="http://schemas.microsoft.com/office/word/2012/wordml" xmlns:w14="http://schemas.microsoft.com/office/word/2010/wordml" xmlns:w="http://schemas.openxmlformats.org/wordprocessingml/2006/main" xmlns:w10="urn:schemas-microsoft-com:office:word" xmlns:wp14="http://schemas.microsoft.com/office/word/2010/wordprocessingDrawing" xmlns:v="urn:schemas-microsoft-com:vml" xmlns:o="urn:schemas-microsoft-com:office:office" xmlns:am3d="http://schemas.microsoft.com/office/drawing/2017/model3d" xmlns:aink="http://schemas.microsoft.com/office/drawing/2016/ink" xmlns:mc="http://schemas.openxmlformats.org/markup-compatibility/2006" xmlns:cx8="http://schemas.microsoft.com/office/drawing/2016/5/14/chartex" xmlns:cx7="http://schemas.microsoft.com/office/drawing/2016/5/13/chartex" xmlns:cx6="http://schemas.microsoft.com/office/drawing/2016/5/12/chartex" xmlns:cx5="http://schemas.microsoft.com/office/drawing/2016/5/11/chartex" xmlns:cx4="http://schemas.microsoft.com/office/drawing/2016/5/10/chartex" xmlns:cx3="http://schemas.microsoft.com/office/drawing/2016/5/9/chartex" xmlns:cx2="http://schemas.microsoft.com/office/drawing/2015/10/21/chartex" xmlns:cx1="http://schemas.microsoft.com/office/drawing/2015/9/8/chartex" xmlns:cx="http://schemas.microsoft.com/office/drawing/2014/chartex" xmlns:wpc="http://schemas.microsoft.com/office/word/2010/wordprocessingCanvas" xmlns="" val="0"/>
                         </a:ext>
                       </a:extLst>
                     </a:blip>
@@ -1199,7 +1233,7 @@
                     <a:blip r:embed="rId10" cstate="print">
                       <a:extLst>
                         <a:ext uri="{28A0092B-C50C-407E-A947-70E740481C1C}">
-                          <a14:useLocalDpi xmlns="" xmlns:wpc="http://schemas.microsoft.com/office/word/2010/wordprocessingCanvas" xmlns:cx="http://schemas.microsoft.com/office/drawing/2014/chartex" xmlns:cx1="http://schemas.microsoft.com/office/drawing/2015/9/8/chartex" xmlns:cx2="http://schemas.microsoft.com/office/drawing/2015/10/21/chartex" xmlns:cx3="http://schemas.microsoft.com/office/drawing/2016/5/9/chartex" xmlns:cx4="http://schemas.microsoft.com/office/drawing/2016/5/10/chartex" xmlns:cx5="http://schemas.microsoft.com/office/drawing/2016/5/11/chartex" xmlns:cx6="http://schemas.microsoft.com/office/drawing/2016/5/12/chartex" xmlns:cx7="http://schemas.microsoft.com/office/drawing/2016/5/13/chartex" xmlns:cx8="http://schemas.microsoft.com/office/drawing/2016/5/14/chartex" xmlns:mc="http://schemas.openxmlformats.org/markup-compatibility/2006" xmlns:aink="http://schemas.microsoft.com/office/drawing/2016/ink" xmlns:am3d="http://schemas.microsoft.com/office/drawing/2017/model3d" xmlns:o="urn:schemas-microsoft-com:office:office" xmlns:v="urn:schemas-microsoft-com:vml" xmlns:wp14="http://schemas.microsoft.com/office/word/2010/wordprocessingDrawing" xmlns:w10="urn:schemas-microsoft-com:office:word" xmlns:w="http://schemas.openxmlformats.org/wordprocessingml/2006/main" xmlns:w14="http://schemas.microsoft.com/office/word/2010/wordml" xmlns:w15="http://schemas.microsoft.com/office/word/2012/wordml" xmlns:w16cid="http://schemas.microsoft.com/office/word/2016/wordml/cid" xmlns:w16se="http://schemas.microsoft.com/office/word/2015/wordml/symex" xmlns:wpg="http://schemas.microsoft.com/office/word/2010/wordprocessingGroup" xmlns:wpi="http://schemas.microsoft.com/office/word/2010/wordprocessingInk" xmlns:wps="http://schemas.microsoft.com/office/word/2010/wordprocessingShape" xmlns:a14="http://schemas.microsoft.com/office/drawing/2010/main" val="0"/>
+                          <a14:useLocalDpi xmlns:a14="http://schemas.microsoft.com/office/drawing/2010/main" xmlns:wps="http://schemas.microsoft.com/office/word/2010/wordprocessingShape" xmlns:wpi="http://schemas.microsoft.com/office/word/2010/wordprocessingInk" xmlns:wpg="http://schemas.microsoft.com/office/word/2010/wordprocessingGroup" xmlns:w16se="http://schemas.microsoft.com/office/word/2015/wordml/symex" xmlns:w16cid="http://schemas.microsoft.com/office/word/2016/wordml/cid" xmlns:w15="http://schemas.microsoft.com/office/word/2012/wordml" xmlns:w14="http://schemas.microsoft.com/office/word/2010/wordml" xmlns:w="http://schemas.openxmlformats.org/wordprocessingml/2006/main" xmlns:w10="urn:schemas-microsoft-com:office:word" xmlns:wp14="http://schemas.microsoft.com/office/word/2010/wordprocessingDrawing" xmlns:v="urn:schemas-microsoft-com:vml" xmlns:o="urn:schemas-microsoft-com:office:office" xmlns:am3d="http://schemas.microsoft.com/office/drawing/2017/model3d" xmlns:aink="http://schemas.microsoft.com/office/drawing/2016/ink" xmlns:mc="http://schemas.openxmlformats.org/markup-compatibility/2006" xmlns:cx8="http://schemas.microsoft.com/office/drawing/2016/5/14/chartex" xmlns:cx7="http://schemas.microsoft.com/office/drawing/2016/5/13/chartex" xmlns:cx6="http://schemas.microsoft.com/office/drawing/2016/5/12/chartex" xmlns:cx5="http://schemas.microsoft.com/office/drawing/2016/5/11/chartex" xmlns:cx4="http://schemas.microsoft.com/office/drawing/2016/5/10/chartex" xmlns:cx3="http://schemas.microsoft.com/office/drawing/2016/5/9/chartex" xmlns:cx2="http://schemas.microsoft.com/office/drawing/2015/10/21/chartex" xmlns:cx1="http://schemas.microsoft.com/office/drawing/2015/9/8/chartex" xmlns:cx="http://schemas.microsoft.com/office/drawing/2014/chartex" xmlns:wpc="http://schemas.microsoft.com/office/word/2010/wordprocessingCanvas" xmlns="" val="0"/>
                         </a:ext>
                       </a:extLst>
                     </a:blip>
@@ -1260,7 +1294,7 @@
                     <a:blip r:embed="rId11" cstate="print">
                       <a:extLst>
                         <a:ext uri="{28A0092B-C50C-407E-A947-70E740481C1C}">
-                          <a14:useLocalDpi xmlns="" xmlns:wpc="http://schemas.microsoft.com/office/word/2010/wordprocessingCanvas" xmlns:cx="http://schemas.microsoft.com/office/drawing/2014/chartex" xmlns:cx1="http://schemas.microsoft.com/office/drawing/2015/9/8/chartex" xmlns:cx2="http://schemas.microsoft.com/office/drawing/2015/10/21/chartex" xmlns:cx3="http://schemas.microsoft.com/office/drawing/2016/5/9/chartex" xmlns:cx4="http://schemas.microsoft.com/office/drawing/2016/5/10/chartex" xmlns:cx5="http://schemas.microsoft.com/office/drawing/2016/5/11/chartex" xmlns:cx6="http://schemas.microsoft.com/office/drawing/2016/5/12/chartex" xmlns:cx7="http://schemas.microsoft.com/office/drawing/2016/5/13/chartex" xmlns:cx8="http://schemas.microsoft.com/office/drawing/2016/5/14/chartex" xmlns:mc="http://schemas.openxmlformats.org/markup-compatibility/2006" xmlns:aink="http://schemas.microsoft.com/office/drawing/2016/ink" xmlns:am3d="http://schemas.microsoft.com/office/drawing/2017/model3d" xmlns:o="urn:schemas-microsoft-com:office:office" xmlns:v="urn:schemas-microsoft-com:vml" xmlns:wp14="http://schemas.microsoft.com/office/word/2010/wordprocessingDrawing" xmlns:w10="urn:schemas-microsoft-com:office:word" xmlns:w="http://schemas.openxmlformats.org/wordprocessingml/2006/main" xmlns:w14="http://schemas.microsoft.com/office/word/2010/wordml" xmlns:w15="http://schemas.microsoft.com/office/word/2012/wordml" xmlns:w16cid="http://schemas.microsoft.com/office/word/2016/wordml/cid" xmlns:w16se="http://schemas.microsoft.com/office/word/2015/wordml/symex" xmlns:wpg="http://schemas.microsoft.com/office/word/2010/wordprocessingGroup" xmlns:wpi="http://schemas.microsoft.com/office/word/2010/wordprocessingInk" xmlns:wps="http://schemas.microsoft.com/office/word/2010/wordprocessingShape" xmlns:a14="http://schemas.microsoft.com/office/drawing/2010/main" val="0"/>
+                          <a14:useLocalDpi xmlns:a14="http://schemas.microsoft.com/office/drawing/2010/main" xmlns:wps="http://schemas.microsoft.com/office/word/2010/wordprocessingShape" xmlns:wpi="http://schemas.microsoft.com/office/word/2010/wordprocessingInk" xmlns:wpg="http://schemas.microsoft.com/office/word/2010/wordprocessingGroup" xmlns:w16se="http://schemas.microsoft.com/office/word/2015/wordml/symex" xmlns:w16cid="http://schemas.microsoft.com/office/word/2016/wordml/cid" xmlns:w15="http://schemas.microsoft.com/office/word/2012/wordml" xmlns:w14="http://schemas.microsoft.com/office/word/2010/wordml" xmlns:w="http://schemas.openxmlformats.org/wordprocessingml/2006/main" xmlns:w10="urn:schemas-microsoft-com:office:word" xmlns:wp14="http://schemas.microsoft.com/office/word/2010/wordprocessingDrawing" xmlns:v="urn:schemas-microsoft-com:vml" xmlns:o="urn:schemas-microsoft-com:office:office" xmlns:am3d="http://schemas.microsoft.com/office/drawing/2017/model3d" xmlns:aink="http://schemas.microsoft.com/office/drawing/2016/ink" xmlns:mc="http://schemas.openxmlformats.org/markup-compatibility/2006" xmlns:cx8="http://schemas.microsoft.com/office/drawing/2016/5/14/chartex" xmlns:cx7="http://schemas.microsoft.com/office/drawing/2016/5/13/chartex" xmlns:cx6="http://schemas.microsoft.com/office/drawing/2016/5/12/chartex" xmlns:cx5="http://schemas.microsoft.com/office/drawing/2016/5/11/chartex" xmlns:cx4="http://schemas.microsoft.com/office/drawing/2016/5/10/chartex" xmlns:cx3="http://schemas.microsoft.com/office/drawing/2016/5/9/chartex" xmlns:cx2="http://schemas.microsoft.com/office/drawing/2015/10/21/chartex" xmlns:cx1="http://schemas.microsoft.com/office/drawing/2015/9/8/chartex" xmlns:cx="http://schemas.microsoft.com/office/drawing/2014/chartex" xmlns:wpc="http://schemas.microsoft.com/office/word/2010/wordprocessingCanvas" xmlns="" val="0"/>
                         </a:ext>
                       </a:extLst>
                     </a:blip>
@@ -1322,7 +1356,7 @@
                     <a:blip r:embed="rId12" cstate="print">
                       <a:extLst>
                         <a:ext uri="{28A0092B-C50C-407E-A947-70E740481C1C}">
-                          <a14:useLocalDpi xmlns="" xmlns:wpc="http://schemas.microsoft.com/office/word/2010/wordprocessingCanvas" xmlns:cx="http://schemas.microsoft.com/office/drawing/2014/chartex" xmlns:cx1="http://schemas.microsoft.com/office/drawing/2015/9/8/chartex" xmlns:cx2="http://schemas.microsoft.com/office/drawing/2015/10/21/chartex" xmlns:cx3="http://schemas.microsoft.com/office/drawing/2016/5/9/chartex" xmlns:cx4="http://schemas.microsoft.com/office/drawing/2016/5/10/chartex" xmlns:cx5="http://schemas.microsoft.com/office/drawing/2016/5/11/chartex" xmlns:cx6="http://schemas.microsoft.com/office/drawing/2016/5/12/chartex" xmlns:cx7="http://schemas.microsoft.com/office/drawing/2016/5/13/chartex" xmlns:cx8="http://schemas.microsoft.com/office/drawing/2016/5/14/chartex" xmlns:mc="http://schemas.openxmlformats.org/markup-compatibility/2006" xmlns:aink="http://schemas.microsoft.com/office/drawing/2016/ink" xmlns:am3d="http://schemas.microsoft.com/office/drawing/2017/model3d" xmlns:o="urn:schemas-microsoft-com:office:office" xmlns:v="urn:schemas-microsoft-com:vml" xmlns:wp14="http://schemas.microsoft.com/office/word/2010/wordprocessingDrawing" xmlns:w10="urn:schemas-microsoft-com:office:word" xmlns:w="http://schemas.openxmlformats.org/wordprocessingml/2006/main" xmlns:w14="http://schemas.microsoft.com/office/word/2010/wordml" xmlns:w15="http://schemas.microsoft.com/office/word/2012/wordml" xmlns:w16cid="http://schemas.microsoft.com/office/word/2016/wordml/cid" xmlns:w16se="http://schemas.microsoft.com/office/word/2015/wordml/symex" xmlns:wpg="http://schemas.microsoft.com/office/word/2010/wordprocessingGroup" xmlns:wpi="http://schemas.microsoft.com/office/word/2010/wordprocessingInk" xmlns:wps="http://schemas.microsoft.com/office/word/2010/wordprocessingShape" xmlns:a14="http://schemas.microsoft.com/office/drawing/2010/main" val="0"/>
+                          <a14:useLocalDpi xmlns:a14="http://schemas.microsoft.com/office/drawing/2010/main" xmlns:wps="http://schemas.microsoft.com/office/word/2010/wordprocessingShape" xmlns:wpi="http://schemas.microsoft.com/office/word/2010/wordprocessingInk" xmlns:wpg="http://schemas.microsoft.com/office/word/2010/wordprocessingGroup" xmlns:w16se="http://schemas.microsoft.com/office/word/2015/wordml/symex" xmlns:w16cid="http://schemas.microsoft.com/office/word/2016/wordml/cid" xmlns:w15="http://schemas.microsoft.com/office/word/2012/wordml" xmlns:w14="http://schemas.microsoft.com/office/word/2010/wordml" xmlns:w="http://schemas.openxmlformats.org/wordprocessingml/2006/main" xmlns:w10="urn:schemas-microsoft-com:office:word" xmlns:wp14="http://schemas.microsoft.com/office/word/2010/wordprocessingDrawing" xmlns:v="urn:schemas-microsoft-com:vml" xmlns:o="urn:schemas-microsoft-com:office:office" xmlns:am3d="http://schemas.microsoft.com/office/drawing/2017/model3d" xmlns:aink="http://schemas.microsoft.com/office/drawing/2016/ink" xmlns:mc="http://schemas.openxmlformats.org/markup-compatibility/2006" xmlns:cx8="http://schemas.microsoft.com/office/drawing/2016/5/14/chartex" xmlns:cx7="http://schemas.microsoft.com/office/drawing/2016/5/13/chartex" xmlns:cx6="http://schemas.microsoft.com/office/drawing/2016/5/12/chartex" xmlns:cx5="http://schemas.microsoft.com/office/drawing/2016/5/11/chartex" xmlns:cx4="http://schemas.microsoft.com/office/drawing/2016/5/10/chartex" xmlns:cx3="http://schemas.microsoft.com/office/drawing/2016/5/9/chartex" xmlns:cx2="http://schemas.microsoft.com/office/drawing/2015/10/21/chartex" xmlns:cx1="http://schemas.microsoft.com/office/drawing/2015/9/8/chartex" xmlns:cx="http://schemas.microsoft.com/office/drawing/2014/chartex" xmlns:wpc="http://schemas.microsoft.com/office/word/2010/wordprocessingCanvas" xmlns="" val="0"/>
                         </a:ext>
                       </a:extLst>
                     </a:blip>
@@ -1383,7 +1417,7 @@
                     <a:blip r:embed="rId13" cstate="print">
                       <a:extLst>
                         <a:ext uri="{28A0092B-C50C-407E-A947-70E740481C1C}">
-                          <a14:useLocalDpi xmlns="" xmlns:wpc="http://schemas.microsoft.com/office/word/2010/wordprocessingCanvas" xmlns:cx="http://schemas.microsoft.com/office/drawing/2014/chartex" xmlns:cx1="http://schemas.microsoft.com/office/drawing/2015/9/8/chartex" xmlns:cx2="http://schemas.microsoft.com/office/drawing/2015/10/21/chartex" xmlns:cx3="http://schemas.microsoft.com/office/drawing/2016/5/9/chartex" xmlns:cx4="http://schemas.microsoft.com/office/drawing/2016/5/10/chartex" xmlns:cx5="http://schemas.microsoft.com/office/drawing/2016/5/11/chartex" xmlns:cx6="http://schemas.microsoft.com/office/drawing/2016/5/12/chartex" xmlns:cx7="http://schemas.microsoft.com/office/drawing/2016/5/13/chartex" xmlns:cx8="http://schemas.microsoft.com/office/drawing/2016/5/14/chartex" xmlns:mc="http://schemas.openxmlformats.org/markup-compatibility/2006" xmlns:aink="http://schemas.microsoft.com/office/drawing/2016/ink" xmlns:am3d="http://schemas.microsoft.com/office/drawing/2017/model3d" xmlns:o="urn:schemas-microsoft-com:office:office" xmlns:v="urn:schemas-microsoft-com:vml" xmlns:wp14="http://schemas.microsoft.com/office/word/2010/wordprocessingDrawing" xmlns:w10="urn:schemas-microsoft-com:office:word" xmlns:w="http://schemas.openxmlformats.org/wordprocessingml/2006/main" xmlns:w14="http://schemas.microsoft.com/office/word/2010/wordml" xmlns:w15="http://schemas.microsoft.com/office/word/2012/wordml" xmlns:w16cid="http://schemas.microsoft.com/office/word/2016/wordml/cid" xmlns:w16se="http://schemas.microsoft.com/office/word/2015/wordml/symex" xmlns:wpg="http://schemas.microsoft.com/office/word/2010/wordprocessingGroup" xmlns:wpi="http://schemas.microsoft.com/office/word/2010/wordprocessingInk" xmlns:wps="http://schemas.microsoft.com/office/word/2010/wordprocessingShape" xmlns:a14="http://schemas.microsoft.com/office/drawing/2010/main" val="0"/>
+                          <a14:useLocalDpi xmlns:a14="http://schemas.microsoft.com/office/drawing/2010/main" xmlns:wps="http://schemas.microsoft.com/office/word/2010/wordprocessingShape" xmlns:wpi="http://schemas.microsoft.com/office/word/2010/wordprocessingInk" xmlns:wpg="http://schemas.microsoft.com/office/word/2010/wordprocessingGroup" xmlns:w16se="http://schemas.microsoft.com/office/word/2015/wordml/symex" xmlns:w16cid="http://schemas.microsoft.com/office/word/2016/wordml/cid" xmlns:w15="http://schemas.microsoft.com/office/word/2012/wordml" xmlns:w14="http://schemas.microsoft.com/office/word/2010/wordml" xmlns:w="http://schemas.openxmlformats.org/wordprocessingml/2006/main" xmlns:w10="urn:schemas-microsoft-com:office:word" xmlns:wp14="http://schemas.microsoft.com/office/word/2010/wordprocessingDrawing" xmlns:v="urn:schemas-microsoft-com:vml" xmlns:o="urn:schemas-microsoft-com:office:office" xmlns:am3d="http://schemas.microsoft.com/office/drawing/2017/model3d" xmlns:aink="http://schemas.microsoft.com/office/drawing/2016/ink" xmlns:mc="http://schemas.openxmlformats.org/markup-compatibility/2006" xmlns:cx8="http://schemas.microsoft.com/office/drawing/2016/5/14/chartex" xmlns:cx7="http://schemas.microsoft.com/office/drawing/2016/5/13/chartex" xmlns:cx6="http://schemas.microsoft.com/office/drawing/2016/5/12/chartex" xmlns:cx5="http://schemas.microsoft.com/office/drawing/2016/5/11/chartex" xmlns:cx4="http://schemas.microsoft.com/office/drawing/2016/5/10/chartex" xmlns:cx3="http://schemas.microsoft.com/office/drawing/2016/5/9/chartex" xmlns:cx2="http://schemas.microsoft.com/office/drawing/2015/10/21/chartex" xmlns:cx1="http://schemas.microsoft.com/office/drawing/2015/9/8/chartex" xmlns:cx="http://schemas.microsoft.com/office/drawing/2014/chartex" xmlns:wpc="http://schemas.microsoft.com/office/word/2010/wordprocessingCanvas" xmlns="" val="0"/>
                         </a:ext>
                       </a:extLst>
                     </a:blip>
@@ -1810,7 +1844,7 @@
                     <a:blip r:embed="rId19" cstate="print">
                       <a:extLst>
                         <a:ext uri="{28A0092B-C50C-407E-A947-70E740481C1C}">
-                          <a14:useLocalDpi xmlns="" xmlns:wpc="http://schemas.microsoft.com/office/word/2010/wordprocessingCanvas" xmlns:cx="http://schemas.microsoft.com/office/drawing/2014/chartex" xmlns:cx1="http://schemas.microsoft.com/office/drawing/2015/9/8/chartex" xmlns:cx2="http://schemas.microsoft.com/office/drawing/2015/10/21/chartex" xmlns:cx3="http://schemas.microsoft.com/office/drawing/2016/5/9/chartex" xmlns:cx4="http://schemas.microsoft.com/office/drawing/2016/5/10/chartex" xmlns:cx5="http://schemas.microsoft.com/office/drawing/2016/5/11/chartex" xmlns:cx6="http://schemas.microsoft.com/office/drawing/2016/5/12/chartex" xmlns:cx7="http://schemas.microsoft.com/office/drawing/2016/5/13/chartex" xmlns:cx8="http://schemas.microsoft.com/office/drawing/2016/5/14/chartex" xmlns:mc="http://schemas.openxmlformats.org/markup-compatibility/2006" xmlns:aink="http://schemas.microsoft.com/office/drawing/2016/ink" xmlns:am3d="http://schemas.microsoft.com/office/drawing/2017/model3d" xmlns:o="urn:schemas-microsoft-com:office:office" xmlns:v="urn:schemas-microsoft-com:vml" xmlns:wp14="http://schemas.microsoft.com/office/word/2010/wordprocessingDrawing" xmlns:w10="urn:schemas-microsoft-com:office:word" xmlns:w="http://schemas.openxmlformats.org/wordprocessingml/2006/main" xmlns:w14="http://schemas.microsoft.com/office/word/2010/wordml" xmlns:w15="http://schemas.microsoft.com/office/word/2012/wordml" xmlns:w16cid="http://schemas.microsoft.com/office/word/2016/wordml/cid" xmlns:w16se="http://schemas.microsoft.com/office/word/2015/wordml/symex" xmlns:wpg="http://schemas.microsoft.com/office/word/2010/wordprocessingGroup" xmlns:wpi="http://schemas.microsoft.com/office/word/2010/wordprocessingInk" xmlns:wps="http://schemas.microsoft.com/office/word/2010/wordprocessingShape" xmlns:a14="http://schemas.microsoft.com/office/drawing/2010/main" val="0"/>
+                          <a14:useLocalDpi xmlns:a14="http://schemas.microsoft.com/office/drawing/2010/main" xmlns:wps="http://schemas.microsoft.com/office/word/2010/wordprocessingShape" xmlns:wpi="http://schemas.microsoft.com/office/word/2010/wordprocessingInk" xmlns:wpg="http://schemas.microsoft.com/office/word/2010/wordprocessingGroup" xmlns:w16se="http://schemas.microsoft.com/office/word/2015/wordml/symex" xmlns:w16cid="http://schemas.microsoft.com/office/word/2016/wordml/cid" xmlns:w15="http://schemas.microsoft.com/office/word/2012/wordml" xmlns:w14="http://schemas.microsoft.com/office/word/2010/wordml" xmlns:w="http://schemas.openxmlformats.org/wordprocessingml/2006/main" xmlns:w10="urn:schemas-microsoft-com:office:word" xmlns:wp14="http://schemas.microsoft.com/office/word/2010/wordprocessingDrawing" xmlns:v="urn:schemas-microsoft-com:vml" xmlns:o="urn:schemas-microsoft-com:office:office" xmlns:am3d="http://schemas.microsoft.com/office/drawing/2017/model3d" xmlns:aink="http://schemas.microsoft.com/office/drawing/2016/ink" xmlns:mc="http://schemas.openxmlformats.org/markup-compatibility/2006" xmlns:cx8="http://schemas.microsoft.com/office/drawing/2016/5/14/chartex" xmlns:cx7="http://schemas.microsoft.com/office/drawing/2016/5/13/chartex" xmlns:cx6="http://schemas.microsoft.com/office/drawing/2016/5/12/chartex" xmlns:cx5="http://schemas.microsoft.com/office/drawing/2016/5/11/chartex" xmlns:cx4="http://schemas.microsoft.com/office/drawing/2016/5/10/chartex" xmlns:cx3="http://schemas.microsoft.com/office/drawing/2016/5/9/chartex" xmlns:cx2="http://schemas.microsoft.com/office/drawing/2015/10/21/chartex" xmlns:cx1="http://schemas.microsoft.com/office/drawing/2015/9/8/chartex" xmlns:cx="http://schemas.microsoft.com/office/drawing/2014/chartex" xmlns:wpc="http://schemas.microsoft.com/office/word/2010/wordprocessingCanvas" xmlns="" val="0"/>
                         </a:ext>
                       </a:extLst>
                     </a:blip>
@@ -1864,7 +1898,7 @@
                     <a:blip r:embed="rId20" cstate="print">
                       <a:extLst>
                         <a:ext uri="{28A0092B-C50C-407E-A947-70E740481C1C}">
-                          <a14:useLocalDpi xmlns="" xmlns:wpc="http://schemas.microsoft.com/office/word/2010/wordprocessingCanvas" xmlns:cx="http://schemas.microsoft.com/office/drawing/2014/chartex" xmlns:cx1="http://schemas.microsoft.com/office/drawing/2015/9/8/chartex" xmlns:cx2="http://schemas.microsoft.com/office/drawing/2015/10/21/chartex" xmlns:cx3="http://schemas.microsoft.com/office/drawing/2016/5/9/chartex" xmlns:cx4="http://schemas.microsoft.com/office/drawing/2016/5/10/chartex" xmlns:cx5="http://schemas.microsoft.com/office/drawing/2016/5/11/chartex" xmlns:cx6="http://schemas.microsoft.com/office/drawing/2016/5/12/chartex" xmlns:cx7="http://schemas.microsoft.com/office/drawing/2016/5/13/chartex" xmlns:cx8="http://schemas.microsoft.com/office/drawing/2016/5/14/chartex" xmlns:mc="http://schemas.openxmlformats.org/markup-compatibility/2006" xmlns:aink="http://schemas.microsoft.com/office/drawing/2016/ink" xmlns:am3d="http://schemas.microsoft.com/office/drawing/2017/model3d" xmlns:o="urn:schemas-microsoft-com:office:office" xmlns:v="urn:schemas-microsoft-com:vml" xmlns:wp14="http://schemas.microsoft.com/office/word/2010/wordprocessingDrawing" xmlns:w10="urn:schemas-microsoft-com:office:word" xmlns:w="http://schemas.openxmlformats.org/wordprocessingml/2006/main" xmlns:w14="http://schemas.microsoft.com/office/word/2010/wordml" xmlns:w15="http://schemas.microsoft.com/office/word/2012/wordml" xmlns:w16cid="http://schemas.microsoft.com/office/word/2016/wordml/cid" xmlns:w16se="http://schemas.microsoft.com/office/word/2015/wordml/symex" xmlns:wpg="http://schemas.microsoft.com/office/word/2010/wordprocessingGroup" xmlns:wpi="http://schemas.microsoft.com/office/word/2010/wordprocessingInk" xmlns:wps="http://schemas.microsoft.com/office/word/2010/wordprocessingShape" xmlns:a14="http://schemas.microsoft.com/office/drawing/2010/main" val="0"/>
+                          <a14:useLocalDpi xmlns:a14="http://schemas.microsoft.com/office/drawing/2010/main" xmlns:wps="http://schemas.microsoft.com/office/word/2010/wordprocessingShape" xmlns:wpi="http://schemas.microsoft.com/office/word/2010/wordprocessingInk" xmlns:wpg="http://schemas.microsoft.com/office/word/2010/wordprocessingGroup" xmlns:w16se="http://schemas.microsoft.com/office/word/2015/wordml/symex" xmlns:w16cid="http://schemas.microsoft.com/office/word/2016/wordml/cid" xmlns:w15="http://schemas.microsoft.com/office/word/2012/wordml" xmlns:w14="http://schemas.microsoft.com/office/word/2010/wordml" xmlns:w="http://schemas.openxmlformats.org/wordprocessingml/2006/main" xmlns:w10="urn:schemas-microsoft-com:office:word" xmlns:wp14="http://schemas.microsoft.com/office/word/2010/wordprocessingDrawing" xmlns:v="urn:schemas-microsoft-com:vml" xmlns:o="urn:schemas-microsoft-com:office:office" xmlns:am3d="http://schemas.microsoft.com/office/drawing/2017/model3d" xmlns:aink="http://schemas.microsoft.com/office/drawing/2016/ink" xmlns:mc="http://schemas.openxmlformats.org/markup-compatibility/2006" xmlns:cx8="http://schemas.microsoft.com/office/drawing/2016/5/14/chartex" xmlns:cx7="http://schemas.microsoft.com/office/drawing/2016/5/13/chartex" xmlns:cx6="http://schemas.microsoft.com/office/drawing/2016/5/12/chartex" xmlns:cx5="http://schemas.microsoft.com/office/drawing/2016/5/11/chartex" xmlns:cx4="http://schemas.microsoft.com/office/drawing/2016/5/10/chartex" xmlns:cx3="http://schemas.microsoft.com/office/drawing/2016/5/9/chartex" xmlns:cx2="http://schemas.microsoft.com/office/drawing/2015/10/21/chartex" xmlns:cx1="http://schemas.microsoft.com/office/drawing/2015/9/8/chartex" xmlns:cx="http://schemas.microsoft.com/office/drawing/2014/chartex" xmlns:wpc="http://schemas.microsoft.com/office/word/2010/wordprocessingCanvas" xmlns="" val="0"/>
                         </a:ext>
                       </a:extLst>
                     </a:blip>
@@ -1953,7 +1987,7 @@
                     <a:blip r:embed="rId21" cstate="print">
                       <a:extLst>
                         <a:ext uri="{28A0092B-C50C-407E-A947-70E740481C1C}">
-                          <a14:useLocalDpi xmlns="" xmlns:wpc="http://schemas.microsoft.com/office/word/2010/wordprocessingCanvas" xmlns:cx="http://schemas.microsoft.com/office/drawing/2014/chartex" xmlns:cx1="http://schemas.microsoft.com/office/drawing/2015/9/8/chartex" xmlns:cx2="http://schemas.microsoft.com/office/drawing/2015/10/21/chartex" xmlns:cx3="http://schemas.microsoft.com/office/drawing/2016/5/9/chartex" xmlns:cx4="http://schemas.microsoft.com/office/drawing/2016/5/10/chartex" xmlns:cx5="http://schemas.microsoft.com/office/drawing/2016/5/11/chartex" xmlns:cx6="http://schemas.microsoft.com/office/drawing/2016/5/12/chartex" xmlns:cx7="http://schemas.microsoft.com/office/drawing/2016/5/13/chartex" xmlns:cx8="http://schemas.microsoft.com/office/drawing/2016/5/14/chartex" xmlns:mc="http://schemas.openxmlformats.org/markup-compatibility/2006" xmlns:aink="http://schemas.microsoft.com/office/drawing/2016/ink" xmlns:am3d="http://schemas.microsoft.com/office/drawing/2017/model3d" xmlns:o="urn:schemas-microsoft-com:office:office" xmlns:v="urn:schemas-microsoft-com:vml" xmlns:wp14="http://schemas.microsoft.com/office/word/2010/wordprocessingDrawing" xmlns:w10="urn:schemas-microsoft-com:office:word" xmlns:w="http://schemas.openxmlformats.org/wordprocessingml/2006/main" xmlns:w14="http://schemas.microsoft.com/office/word/2010/wordml" xmlns:w15="http://schemas.microsoft.com/office/word/2012/wordml" xmlns:w16cid="http://schemas.microsoft.com/office/word/2016/wordml/cid" xmlns:w16se="http://schemas.microsoft.com/office/word/2015/wordml/symex" xmlns:wpg="http://schemas.microsoft.com/office/word/2010/wordprocessingGroup" xmlns:wpi="http://schemas.microsoft.com/office/word/2010/wordprocessingInk" xmlns:wps="http://schemas.microsoft.com/office/word/2010/wordprocessingShape" xmlns:a14="http://schemas.microsoft.com/office/drawing/2010/main" val="0"/>
+                          <a14:useLocalDpi xmlns:a14="http://schemas.microsoft.com/office/drawing/2010/main" xmlns:wps="http://schemas.microsoft.com/office/word/2010/wordprocessingShape" xmlns:wpi="http://schemas.microsoft.com/office/word/2010/wordprocessingInk" xmlns:wpg="http://schemas.microsoft.com/office/word/2010/wordprocessingGroup" xmlns:w16se="http://schemas.microsoft.com/office/word/2015/wordml/symex" xmlns:w16cid="http://schemas.microsoft.com/office/word/2016/wordml/cid" xmlns:w15="http://schemas.microsoft.com/office/word/2012/wordml" xmlns:w14="http://schemas.microsoft.com/office/word/2010/wordml" xmlns:w="http://schemas.openxmlformats.org/wordprocessingml/2006/main" xmlns:w10="urn:schemas-microsoft-com:office:word" xmlns:wp14="http://schemas.microsoft.com/office/word/2010/wordprocessingDrawing" xmlns:v="urn:schemas-microsoft-com:vml" xmlns:o="urn:schemas-microsoft-com:office:office" xmlns:am3d="http://schemas.microsoft.com/office/drawing/2017/model3d" xmlns:aink="http://schemas.microsoft.com/office/drawing/2016/ink" xmlns:mc="http://schemas.openxmlformats.org/markup-compatibility/2006" xmlns:cx8="http://schemas.microsoft.com/office/drawing/2016/5/14/chartex" xmlns:cx7="http://schemas.microsoft.com/office/drawing/2016/5/13/chartex" xmlns:cx6="http://schemas.microsoft.com/office/drawing/2016/5/12/chartex" xmlns:cx5="http://schemas.microsoft.com/office/drawing/2016/5/11/chartex" xmlns:cx4="http://schemas.microsoft.com/office/drawing/2016/5/10/chartex" xmlns:cx3="http://schemas.microsoft.com/office/drawing/2016/5/9/chartex" xmlns:cx2="http://schemas.microsoft.com/office/drawing/2015/10/21/chartex" xmlns:cx1="http://schemas.microsoft.com/office/drawing/2015/9/8/chartex" xmlns:cx="http://schemas.microsoft.com/office/drawing/2014/chartex" xmlns:wpc="http://schemas.microsoft.com/office/word/2010/wordprocessingCanvas" xmlns="" val="0"/>
                         </a:ext>
                       </a:extLst>
                     </a:blip>
@@ -2017,7 +2051,7 @@
                     <a:blip r:embed="rId22" cstate="print">
                       <a:extLst>
                         <a:ext uri="{28A0092B-C50C-407E-A947-70E740481C1C}">
-                          <a14:useLocalDpi xmlns="" xmlns:wpc="http://schemas.microsoft.com/office/word/2010/wordprocessingCanvas" xmlns:cx="http://schemas.microsoft.com/office/drawing/2014/chartex" xmlns:cx1="http://schemas.microsoft.com/office/drawing/2015/9/8/chartex" xmlns:cx2="http://schemas.microsoft.com/office/drawing/2015/10/21/chartex" xmlns:cx3="http://schemas.microsoft.com/office/drawing/2016/5/9/chartex" xmlns:cx4="http://schemas.microsoft.com/office/drawing/2016/5/10/chartex" xmlns:cx5="http://schemas.microsoft.com/office/drawing/2016/5/11/chartex" xmlns:cx6="http://schemas.microsoft.com/office/drawing/2016/5/12/chartex" xmlns:cx7="http://schemas.microsoft.com/office/drawing/2016/5/13/chartex" xmlns:cx8="http://schemas.microsoft.com/office/drawing/2016/5/14/chartex" xmlns:mc="http://schemas.openxmlformats.org/markup-compatibility/2006" xmlns:aink="http://schemas.microsoft.com/office/drawing/2016/ink" xmlns:am3d="http://schemas.microsoft.com/office/drawing/2017/model3d" xmlns:o="urn:schemas-microsoft-com:office:office" xmlns:v="urn:schemas-microsoft-com:vml" xmlns:wp14="http://schemas.microsoft.com/office/word/2010/wordprocessingDrawing" xmlns:w10="urn:schemas-microsoft-com:office:word" xmlns:w="http://schemas.openxmlformats.org/wordprocessingml/2006/main" xmlns:w14="http://schemas.microsoft.com/office/word/2010/wordml" xmlns:w15="http://schemas.microsoft.com/office/word/2012/wordml" xmlns:w16cid="http://schemas.microsoft.com/office/word/2016/wordml/cid" xmlns:w16se="http://schemas.microsoft.com/office/word/2015/wordml/symex" xmlns:wpg="http://schemas.microsoft.com/office/word/2010/wordprocessingGroup" xmlns:wpi="http://schemas.microsoft.com/office/word/2010/wordprocessingInk" xmlns:wps="http://schemas.microsoft.com/office/word/2010/wordprocessingShape" xmlns:a14="http://schemas.microsoft.com/office/drawing/2010/main" val="0"/>
+                          <a14:useLocalDpi xmlns:a14="http://schemas.microsoft.com/office/drawing/2010/main" xmlns:wps="http://schemas.microsoft.com/office/word/2010/wordprocessingShape" xmlns:wpi="http://schemas.microsoft.com/office/word/2010/wordprocessingInk" xmlns:wpg="http://schemas.microsoft.com/office/word/2010/wordprocessingGroup" xmlns:w16se="http://schemas.microsoft.com/office/word/2015/wordml/symex" xmlns:w16cid="http://schemas.microsoft.com/office/word/2016/wordml/cid" xmlns:w15="http://schemas.microsoft.com/office/word/2012/wordml" xmlns:w14="http://schemas.microsoft.com/office/word/2010/wordml" xmlns:w="http://schemas.openxmlformats.org/wordprocessingml/2006/main" xmlns:w10="urn:schemas-microsoft-com:office:word" xmlns:wp14="http://schemas.microsoft.com/office/word/2010/wordprocessingDrawing" xmlns:v="urn:schemas-microsoft-com:vml" xmlns:o="urn:schemas-microsoft-com:office:office" xmlns:am3d="http://schemas.microsoft.com/office/drawing/2017/model3d" xmlns:aink="http://schemas.microsoft.com/office/drawing/2016/ink" xmlns:mc="http://schemas.openxmlformats.org/markup-compatibility/2006" xmlns:cx8="http://schemas.microsoft.com/office/drawing/2016/5/14/chartex" xmlns:cx7="http://schemas.microsoft.com/office/drawing/2016/5/13/chartex" xmlns:cx6="http://schemas.microsoft.com/office/drawing/2016/5/12/chartex" xmlns:cx5="http://schemas.microsoft.com/office/drawing/2016/5/11/chartex" xmlns:cx4="http://schemas.microsoft.com/office/drawing/2016/5/10/chartex" xmlns:cx3="http://schemas.microsoft.com/office/drawing/2016/5/9/chartex" xmlns:cx2="http://schemas.microsoft.com/office/drawing/2015/10/21/chartex" xmlns:cx1="http://schemas.microsoft.com/office/drawing/2015/9/8/chartex" xmlns:cx="http://schemas.microsoft.com/office/drawing/2014/chartex" xmlns:wpc="http://schemas.microsoft.com/office/word/2010/wordprocessingCanvas" xmlns="" val="0"/>
                         </a:ext>
                       </a:extLst>
                     </a:blip>
@@ -2763,7 +2797,7 @@
                     <a:blip r:embed="rId23" cstate="print">
                       <a:extLst>
                         <a:ext uri="{28A0092B-C50C-407E-A947-70E740481C1C}">
-                          <a14:useLocalDpi xmlns="" xmlns:wpc="http://schemas.microsoft.com/office/word/2010/wordprocessingCanvas" xmlns:cx="http://schemas.microsoft.com/office/drawing/2014/chartex" xmlns:cx1="http://schemas.microsoft.com/office/drawing/2015/9/8/chartex" xmlns:cx2="http://schemas.microsoft.com/office/drawing/2015/10/21/chartex" xmlns:cx3="http://schemas.microsoft.com/office/drawing/2016/5/9/chartex" xmlns:cx4="http://schemas.microsoft.com/office/drawing/2016/5/10/chartex" xmlns:cx5="http://schemas.microsoft.com/office/drawing/2016/5/11/chartex" xmlns:cx6="http://schemas.microsoft.com/office/drawing/2016/5/12/chartex" xmlns:cx7="http://schemas.microsoft.com/office/drawing/2016/5/13/chartex" xmlns:cx8="http://schemas.microsoft.com/office/drawing/2016/5/14/chartex" xmlns:mc="http://schemas.openxmlformats.org/markup-compatibility/2006" xmlns:aink="http://schemas.microsoft.com/office/drawing/2016/ink" xmlns:am3d="http://schemas.microsoft.com/office/drawing/2017/model3d" xmlns:o="urn:schemas-microsoft-com:office:office" xmlns:v="urn:schemas-microsoft-com:vml" xmlns:wp14="http://schemas.microsoft.com/office/word/2010/wordprocessingDrawing" xmlns:w10="urn:schemas-microsoft-com:office:word" xmlns:w="http://schemas.openxmlformats.org/wordprocessingml/2006/main" xmlns:w14="http://schemas.microsoft.com/office/word/2010/wordml" xmlns:w15="http://schemas.microsoft.com/office/word/2012/wordml" xmlns:w16cid="http://schemas.microsoft.com/office/word/2016/wordml/cid" xmlns:w16se="http://schemas.microsoft.com/office/word/2015/wordml/symex" xmlns:wpg="http://schemas.microsoft.com/office/word/2010/wordprocessingGroup" xmlns:wpi="http://schemas.microsoft.com/office/word/2010/wordprocessingInk" xmlns:wps="http://schemas.microsoft.com/office/word/2010/wordprocessingShape" xmlns:a14="http://schemas.microsoft.com/office/drawing/2010/main" val="0"/>
+                          <a14:useLocalDpi xmlns:a14="http://schemas.microsoft.com/office/drawing/2010/main" xmlns:wps="http://schemas.microsoft.com/office/word/2010/wordprocessingShape" xmlns:wpi="http://schemas.microsoft.com/office/word/2010/wordprocessingInk" xmlns:wpg="http://schemas.microsoft.com/office/word/2010/wordprocessingGroup" xmlns:w16se="http://schemas.microsoft.com/office/word/2015/wordml/symex" xmlns:w16cid="http://schemas.microsoft.com/office/word/2016/wordml/cid" xmlns:w15="http://schemas.microsoft.com/office/word/2012/wordml" xmlns:w14="http://schemas.microsoft.com/office/word/2010/wordml" xmlns:w="http://schemas.openxmlformats.org/wordprocessingml/2006/main" xmlns:w10="urn:schemas-microsoft-com:office:word" xmlns:wp14="http://schemas.microsoft.com/office/word/2010/wordprocessingDrawing" xmlns:v="urn:schemas-microsoft-com:vml" xmlns:o="urn:schemas-microsoft-com:office:office" xmlns:am3d="http://schemas.microsoft.com/office/drawing/2017/model3d" xmlns:aink="http://schemas.microsoft.com/office/drawing/2016/ink" xmlns:mc="http://schemas.openxmlformats.org/markup-compatibility/2006" xmlns:cx8="http://schemas.microsoft.com/office/drawing/2016/5/14/chartex" xmlns:cx7="http://schemas.microsoft.com/office/drawing/2016/5/13/chartex" xmlns:cx6="http://schemas.microsoft.com/office/drawing/2016/5/12/chartex" xmlns:cx5="http://schemas.microsoft.com/office/drawing/2016/5/11/chartex" xmlns:cx4="http://schemas.microsoft.com/office/drawing/2016/5/10/chartex" xmlns:cx3="http://schemas.microsoft.com/office/drawing/2016/5/9/chartex" xmlns:cx2="http://schemas.microsoft.com/office/drawing/2015/10/21/chartex" xmlns:cx1="http://schemas.microsoft.com/office/drawing/2015/9/8/chartex" xmlns:cx="http://schemas.microsoft.com/office/drawing/2014/chartex" xmlns:wpc="http://schemas.microsoft.com/office/word/2010/wordprocessingCanvas" xmlns="" val="0"/>
                         </a:ext>
                       </a:extLst>
                     </a:blip>
@@ -2817,7 +2851,7 @@
                     <a:blip r:embed="rId24" cstate="print">
                       <a:extLst>
                         <a:ext uri="{28A0092B-C50C-407E-A947-70E740481C1C}">
-                          <a14:useLocalDpi xmlns="" xmlns:wpc="http://schemas.microsoft.com/office/word/2010/wordprocessingCanvas" xmlns:cx="http://schemas.microsoft.com/office/drawing/2014/chartex" xmlns:cx1="http://schemas.microsoft.com/office/drawing/2015/9/8/chartex" xmlns:cx2="http://schemas.microsoft.com/office/drawing/2015/10/21/chartex" xmlns:cx3="http://schemas.microsoft.com/office/drawing/2016/5/9/chartex" xmlns:cx4="http://schemas.microsoft.com/office/drawing/2016/5/10/chartex" xmlns:cx5="http://schemas.microsoft.com/office/drawing/2016/5/11/chartex" xmlns:cx6="http://schemas.microsoft.com/office/drawing/2016/5/12/chartex" xmlns:cx7="http://schemas.microsoft.com/office/drawing/2016/5/13/chartex" xmlns:cx8="http://schemas.microsoft.com/office/drawing/2016/5/14/chartex" xmlns:mc="http://schemas.openxmlformats.org/markup-compatibility/2006" xmlns:aink="http://schemas.microsoft.com/office/drawing/2016/ink" xmlns:am3d="http://schemas.microsoft.com/office/drawing/2017/model3d" xmlns:o="urn:schemas-microsoft-com:office:office" xmlns:v="urn:schemas-microsoft-com:vml" xmlns:wp14="http://schemas.microsoft.com/office/word/2010/wordprocessingDrawing" xmlns:w10="urn:schemas-microsoft-com:office:word" xmlns:w="http://schemas.openxmlformats.org/wordprocessingml/2006/main" xmlns:w14="http://schemas.microsoft.com/office/word/2010/wordml" xmlns:w15="http://schemas.microsoft.com/office/word/2012/wordml" xmlns:w16cid="http://schemas.microsoft.com/office/word/2016/wordml/cid" xmlns:w16se="http://schemas.microsoft.com/office/word/2015/wordml/symex" xmlns:wpg="http://schemas.microsoft.com/office/word/2010/wordprocessingGroup" xmlns:wpi="http://schemas.microsoft.com/office/word/2010/wordprocessingInk" xmlns:wps="http://schemas.microsoft.com/office/word/2010/wordprocessingShape" xmlns:a14="http://schemas.microsoft.com/office/drawing/2010/main" val="0"/>
+                          <a14:useLocalDpi xmlns:a14="http://schemas.microsoft.com/office/drawing/2010/main" xmlns:wps="http://schemas.microsoft.com/office/word/2010/wordprocessingShape" xmlns:wpi="http://schemas.microsoft.com/office/word/2010/wordprocessingInk" xmlns:wpg="http://schemas.microsoft.com/office/word/2010/wordprocessingGroup" xmlns:w16se="http://schemas.microsoft.com/office/word/2015/wordml/symex" xmlns:w16cid="http://schemas.microsoft.com/office/word/2016/wordml/cid" xmlns:w15="http://schemas.microsoft.com/office/word/2012/wordml" xmlns:w14="http://schemas.microsoft.com/office/word/2010/wordml" xmlns:w="http://schemas.openxmlformats.org/wordprocessingml/2006/main" xmlns:w10="urn:schemas-microsoft-com:office:word" xmlns:wp14="http://schemas.microsoft.com/office/word/2010/wordprocessingDrawing" xmlns:v="urn:schemas-microsoft-com:vml" xmlns:o="urn:schemas-microsoft-com:office:office" xmlns:am3d="http://schemas.microsoft.com/office/drawing/2017/model3d" xmlns:aink="http://schemas.microsoft.com/office/drawing/2016/ink" xmlns:mc="http://schemas.openxmlformats.org/markup-compatibility/2006" xmlns:cx8="http://schemas.microsoft.com/office/drawing/2016/5/14/chartex" xmlns:cx7="http://schemas.microsoft.com/office/drawing/2016/5/13/chartex" xmlns:cx6="http://schemas.microsoft.com/office/drawing/2016/5/12/chartex" xmlns:cx5="http://schemas.microsoft.com/office/drawing/2016/5/11/chartex" xmlns:cx4="http://schemas.microsoft.com/office/drawing/2016/5/10/chartex" xmlns:cx3="http://schemas.microsoft.com/office/drawing/2016/5/9/chartex" xmlns:cx2="http://schemas.microsoft.com/office/drawing/2015/10/21/chartex" xmlns:cx1="http://schemas.microsoft.com/office/drawing/2015/9/8/chartex" xmlns:cx="http://schemas.microsoft.com/office/drawing/2014/chartex" xmlns:wpc="http://schemas.microsoft.com/office/word/2010/wordprocessingCanvas" xmlns="" val="0"/>
                         </a:ext>
                       </a:extLst>
                     </a:blip>
@@ -5861,7 +5895,7 @@
   <a:extraClrSchemeLst/>
   <a:extLst>
     <a:ext uri="{05A4C25C-085E-4340-85A3-A5531E510DB2}">
-      <thm15:themeFamily xmlns="" xmlns:thm15="http://schemas.microsoft.com/office/thememl/2012/main" name="Office Theme" id="{62F939B6-93AF-4DB8-9C6B-D6C7DFDC589F}" vid="{4A3C46E8-61CC-4603-A589-7422A47A8E4A}"/>
+      <thm15:themeFamily xmlns:thm15="http://schemas.microsoft.com/office/thememl/2012/main" xmlns="" name="Office Theme" id="{62F939B6-93AF-4DB8-9C6B-D6C7DFDC589F}" vid="{4A3C46E8-61CC-4603-A589-7422A47A8E4A}"/>
     </a:ext>
   </a:extLst>
 </a:theme>

</xml_diff>